<commit_message>
Adicionei uma imagem do uml que corrigi e adicionei algumas coisas ao relatório
</commit_message>
<xml_diff>
--- a/Relatório.docx
+++ b/Relatório.docx
@@ -2194,10 +2194,36 @@
           <w:szCs w:val="56"/>
         </w:rPr>
       </w:pPr>
+      <w:r>
+        <w:rPr>
+          <w:rFonts w:asciiTheme="majorHAnsi" w:eastAsiaTheme="majorEastAsia" w:hAnsiTheme="majorHAnsi" w:cstheme="majorBidi"/>
+          <w:b/>
+          <w:spacing w:val="-10"/>
+          <w:kern w:val="28"/>
+          <w:sz w:val="36"/>
+          <w:szCs w:val="56"/>
+        </w:rPr>
+        <w:br w:type="page"/>
+      </w:r>
+    </w:p>
+    <w:p>
+      <w:pPr>
+        <w:rPr>
+          <w:rFonts w:asciiTheme="majorHAnsi" w:eastAsiaTheme="majorEastAsia" w:hAnsiTheme="majorHAnsi" w:cstheme="majorBidi"/>
+          <w:b/>
+          <w:spacing w:val="-10"/>
+          <w:kern w:val="28"/>
+          <w:sz w:val="36"/>
+          <w:szCs w:val="56"/>
+        </w:rPr>
+      </w:pPr>
     </w:p>
     <w:p>
       <w:pPr>
         <w:pStyle w:val="TtulosSeces"/>
+        <w:rPr>
+          <w:u w:val="none"/>
+        </w:rPr>
       </w:pPr>
       <w:r>
         <w:t>D</w:t>
@@ -2206,6 +2232,218 @@
         <w:t>iagramas UML</w:t>
       </w:r>
     </w:p>
+    <w:p>
+      <w:pPr>
+        <w:ind w:firstLine="708"/>
+      </w:pPr>
+    </w:p>
+    <w:p>
+      <w:pPr>
+        <w:ind w:firstLine="708"/>
+        <w:rPr>
+          <w:u w:val="single"/>
+        </w:rPr>
+      </w:pPr>
+      <w:r>
+        <w:rPr>
+          <w:noProof/>
+        </w:rPr>
+        <mc:AlternateContent>
+          <mc:Choice Requires="wps">
+            <w:drawing>
+              <wp:anchor distT="0" distB="0" distL="114300" distR="114300" simplePos="0" relativeHeight="251665408" behindDoc="1" locked="0" layoutInCell="1" allowOverlap="1" wp14:anchorId="5B35DCAF" wp14:editId="7570E027">
+                <wp:simplePos x="0" y="0"/>
+                <wp:positionH relativeFrom="column">
+                  <wp:posOffset>-226060</wp:posOffset>
+                </wp:positionH>
+                <wp:positionV relativeFrom="paragraph">
+                  <wp:posOffset>3527425</wp:posOffset>
+                </wp:positionV>
+                <wp:extent cx="5852160" cy="635"/>
+                <wp:effectExtent l="0" t="0" r="0" b="0"/>
+                <wp:wrapTight wrapText="bothSides">
+                  <wp:wrapPolygon edited="0">
+                    <wp:start x="0" y="0"/>
+                    <wp:lineTo x="0" y="21600"/>
+                    <wp:lineTo x="21600" y="21600"/>
+                    <wp:lineTo x="21600" y="0"/>
+                  </wp:wrapPolygon>
+                </wp:wrapTight>
+                <wp:docPr id="2" name="Caixa de texto 2"/>
+                <wp:cNvGraphicFramePr/>
+                <a:graphic xmlns:a="http://schemas.openxmlformats.org/drawingml/2006/main">
+                  <a:graphicData uri="http://schemas.microsoft.com/office/word/2010/wordprocessingShape">
+                    <wps:wsp>
+                      <wps:cNvSpPr txBox="1"/>
+                      <wps:spPr>
+                        <a:xfrm>
+                          <a:off x="0" y="0"/>
+                          <a:ext cx="5852160" cy="635"/>
+                        </a:xfrm>
+                        <a:prstGeom prst="rect">
+                          <a:avLst/>
+                        </a:prstGeom>
+                        <a:solidFill>
+                          <a:prstClr val="white"/>
+                        </a:solidFill>
+                        <a:ln>
+                          <a:noFill/>
+                        </a:ln>
+                      </wps:spPr>
+                      <wps:txbx>
+                        <w:txbxContent>
+                          <w:p>
+                            <w:pPr>
+                              <w:pStyle w:val="Legenda"/>
+                              <w:jc w:val="center"/>
+                              <w:rPr>
+                                <w:b/>
+                                <w:noProof/>
+                                <w:sz w:val="22"/>
+                              </w:rPr>
+                            </w:pPr>
+                            <w:r>
+                              <w:rPr>
+                                <w:b/>
+                                <w:sz w:val="22"/>
+                              </w:rPr>
+                              <w:t>Diagrama Inicial</w:t>
+                            </w:r>
+                          </w:p>
+                        </w:txbxContent>
+                      </wps:txbx>
+                      <wps:bodyPr rot="0" spcFirstLastPara="0" vertOverflow="overflow" horzOverflow="overflow" vert="horz" wrap="square" lIns="0" tIns="0" rIns="0" bIns="0" numCol="1" spcCol="0" rtlCol="0" fromWordArt="0" anchor="t" anchorCtr="0" forceAA="0" compatLnSpc="1">
+                        <a:prstTxWarp prst="textNoShape">
+                          <a:avLst/>
+                        </a:prstTxWarp>
+                        <a:spAutoFit/>
+                      </wps:bodyPr>
+                    </wps:wsp>
+                  </a:graphicData>
+                </a:graphic>
+              </wp:anchor>
+            </w:drawing>
+          </mc:Choice>
+          <mc:Fallback>
+            <w:pict>
+              <v:shape w14:anchorId="5B35DCAF" id="Caixa de texto 2" o:spid="_x0000_s1029" type="#_x0000_t202" style="position:absolute;left:0;text-align:left;margin-left:-17.8pt;margin-top:277.75pt;width:460.8pt;height:.05pt;z-index:-251651072;visibility:visible;mso-wrap-style:square;mso-wrap-distance-left:9pt;mso-wrap-distance-top:0;mso-wrap-distance-right:9pt;mso-wrap-distance-bottom:0;mso-position-horizontal:absolute;mso-position-horizontal-relative:text;mso-position-vertical:absolute;mso-position-vertical-relative:text;v-text-anchor:top" o:gfxdata="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" stroked="f">
+                <v:textbox style="mso-fit-shape-to-text:t" inset="0,0,0,0">
+                  <w:txbxContent>
+                    <w:p>
+                      <w:pPr>
+                        <w:pStyle w:val="Legenda"/>
+                        <w:jc w:val="center"/>
+                        <w:rPr>
+                          <w:b/>
+                          <w:noProof/>
+                          <w:sz w:val="22"/>
+                        </w:rPr>
+                      </w:pPr>
+                      <w:r>
+                        <w:rPr>
+                          <w:b/>
+                          <w:sz w:val="22"/>
+                        </w:rPr>
+                        <w:t>Diagrama Inicial</w:t>
+                      </w:r>
+                    </w:p>
+                  </w:txbxContent>
+                </v:textbox>
+                <w10:wrap type="tight"/>
+              </v:shape>
+            </w:pict>
+          </mc:Fallback>
+        </mc:AlternateContent>
+      </w:r>
+      <w:r>
+        <w:rPr>
+          <w:noProof/>
+        </w:rPr>
+        <w:drawing>
+          <wp:anchor distT="0" distB="0" distL="114300" distR="114300" simplePos="0" relativeHeight="251663360" behindDoc="1" locked="0" layoutInCell="1" allowOverlap="1" wp14:anchorId="2CBACBE4" wp14:editId="5F633C58">
+            <wp:simplePos x="0" y="0"/>
+            <wp:positionH relativeFrom="margin">
+              <wp:align>center</wp:align>
+            </wp:positionH>
+            <wp:positionV relativeFrom="paragraph">
+              <wp:posOffset>843280</wp:posOffset>
+            </wp:positionV>
+            <wp:extent cx="5852160" cy="2626995"/>
+            <wp:effectExtent l="0" t="0" r="0" b="1905"/>
+            <wp:wrapTight wrapText="bothSides">
+              <wp:wrapPolygon edited="0">
+                <wp:start x="0" y="0"/>
+                <wp:lineTo x="0" y="21459"/>
+                <wp:lineTo x="21516" y="21459"/>
+                <wp:lineTo x="21516" y="0"/>
+                <wp:lineTo x="0" y="0"/>
+              </wp:wrapPolygon>
+            </wp:wrapTight>
+            <wp:docPr id="1" name="Imagem 1"/>
+            <wp:cNvGraphicFramePr>
+              <a:graphicFrameLocks xmlns:a="http://schemas.openxmlformats.org/drawingml/2006/main" noChangeAspect="1"/>
+            </wp:cNvGraphicFramePr>
+            <a:graphic xmlns:a="http://schemas.openxmlformats.org/drawingml/2006/main">
+              <a:graphicData uri="http://schemas.openxmlformats.org/drawingml/2006/picture">
+                <pic:pic xmlns:pic="http://schemas.openxmlformats.org/drawingml/2006/picture">
+                  <pic:nvPicPr>
+                    <pic:cNvPr id="1" name="Cadeia de Farmacias.jpg"/>
+                    <pic:cNvPicPr/>
+                  </pic:nvPicPr>
+                  <pic:blipFill>
+                    <a:blip r:embed="rId7" cstate="print">
+                      <a:extLst>
+                        <a:ext uri="{28A0092B-C50C-407E-A947-70E740481C1C}">
+                          <a14:useLocalDpi xmlns:a14="http://schemas.microsoft.com/office/drawing/2010/main" val="0"/>
+                        </a:ext>
+                      </a:extLst>
+                    </a:blip>
+                    <a:stretch>
+                      <a:fillRect/>
+                    </a:stretch>
+                  </pic:blipFill>
+                  <pic:spPr>
+                    <a:xfrm>
+                      <a:off x="0" y="0"/>
+                      <a:ext cx="5852160" cy="2626995"/>
+                    </a:xfrm>
+                    <a:prstGeom prst="rect">
+                      <a:avLst/>
+                    </a:prstGeom>
+                  </pic:spPr>
+                </pic:pic>
+              </a:graphicData>
+            </a:graphic>
+            <wp14:sizeRelH relativeFrom="margin">
+              <wp14:pctWidth>0</wp14:pctWidth>
+            </wp14:sizeRelH>
+            <wp14:sizeRelV relativeFrom="margin">
+              <wp14:pctHeight>0</wp14:pctHeight>
+            </wp14:sizeRelV>
+          </wp:anchor>
+        </w:drawing>
+      </w:r>
+      <w:r>
+        <w:t xml:space="preserve">Os diagramas de UML realizados foram diagramas de classes. Foram realizados dois diagramas, um no início do projeto para organizar a estrutura que iríamos implementar, e outro no final, para ilustrar a estrutura implementada e comparar as diferenças com o objetivo inicial. Ambos os diagramas foram realizados com recurso à ferramenta Visual </w:t>
+      </w:r>
+      <w:proofErr w:type="spellStart"/>
+      <w:r>
+        <w:t>Paradigm</w:t>
+      </w:r>
+      <w:proofErr w:type="spellEnd"/>
+      <w:r>
+        <w:t>.</w:t>
+      </w:r>
+      <w:r>
+        <w:t xml:space="preserve"> </w:t>
+      </w:r>
+      <w:bookmarkStart w:id="0" w:name="_GoBack"/>
+      <w:bookmarkEnd w:id="0"/>
+      <w:r>
+        <w:t>Ambos os diagramas também vão ser enviados em anexo devido à possível dificuldade de visualização dos mesmos neste relatório.</w:t>
+      </w:r>
+    </w:p>
+    <w:p/>
     <w:p>
       <w:pPr>
         <w:rPr>
@@ -2235,9 +2473,6 @@
       </w:r>
     </w:p>
     <w:p>
-      <w:pPr>
-        <w:pStyle w:val="Texto"/>
-      </w:pPr>
       <w:r>
         <w:tab/>
         <w:t xml:space="preserve">Encontramos algumas dificuldades </w:t>
@@ -2261,6 +2496,52 @@
       <w:r>
         <w:t xml:space="preserve"> files, uma vez que muitas classes eram incluídas noutras que também incluíam.</w:t>
       </w:r>
+      <w:r>
+        <w:t xml:space="preserve"> </w:t>
+      </w:r>
+    </w:p>
+    <w:p>
+      <w:r>
+        <w:tab/>
+        <w:t xml:space="preserve">Outras dificuldades que encontramos foi na exportação e importação dos dados, principalmente nesta última, uma vez que trabalhamos com muitos apontadores para objetos. Por exemplo, na classe </w:t>
+      </w:r>
+      <w:proofErr w:type="spellStart"/>
+      <w:r>
+        <w:t>Farmacia</w:t>
+      </w:r>
+      <w:proofErr w:type="spellEnd"/>
+      <w:r>
+        <w:t xml:space="preserve">, existem apontadores para objetos do tipo </w:t>
+      </w:r>
+      <w:proofErr w:type="spellStart"/>
+      <w:r>
+        <w:t>Funcionario</w:t>
+      </w:r>
+      <w:proofErr w:type="spellEnd"/>
+      <w:r>
+        <w:t xml:space="preserve">, nomeadamente o gerente e o diretor técnico da farmácia em causa. No momento de importar estes dados, como ainda não tínhamos importado os funcionários, tornou-se complicado gerir esta informação. Uma simples solução seria importar primeiro os objetos da classe </w:t>
+      </w:r>
+      <w:proofErr w:type="spellStart"/>
+      <w:r>
+        <w:t>Funcionario</w:t>
+      </w:r>
+      <w:proofErr w:type="spellEnd"/>
+      <w:r>
+        <w:t xml:space="preserve">, mas, como estes também incluíam apontadores para objetos do tipo </w:t>
+      </w:r>
+      <w:proofErr w:type="spellStart"/>
+      <w:r>
+        <w:t>Farmacia</w:t>
+      </w:r>
+      <w:proofErr w:type="spellEnd"/>
+      <w:r>
+        <w:t>, que gerou a dificuldade referida em cima, não seria eficiente fazer isto.</w:t>
+      </w:r>
+    </w:p>
+    <w:p>
+      <w:r>
+        <w:tab/>
+      </w:r>
     </w:p>
     <w:p>
       <w:r>
@@ -2268,12 +2549,33 @@
       </w:r>
     </w:p>
     <w:p>
-      <w:r>
+      <w:pPr>
+        <w:pStyle w:val="TtulosSeces"/>
+      </w:pPr>
+      <w:r>
+        <w:rPr>
+          <w:shd w:val="clear" w:color="auto" w:fill="F1F0F0"/>
+        </w:rPr>
         <w:lastRenderedPageBreak/>
+        <w:t>C</w:t>
+      </w:r>
+      <w:r>
+        <w:rPr>
+          <w:shd w:val="clear" w:color="auto" w:fill="F1F0F0"/>
+        </w:rPr>
+        <w:t>asos de aplicaç</w:t>
+      </w:r>
+      <w:r>
+        <w:rPr>
+          <w:shd w:val="clear" w:color="auto" w:fill="F1F0F0"/>
+        </w:rPr>
+        <w:t>ão</w:t>
+      </w:r>
+    </w:p>
+    <w:p>
+      <w:r>
         <w:br w:type="page"/>
       </w:r>
-      <w:bookmarkStart w:id="0" w:name="_GoBack"/>
-      <w:bookmarkEnd w:id="0"/>
     </w:p>
     <w:p>
       <w:pPr>
@@ -2895,6 +3197,25 @@
       <w:u w:val="single"/>
     </w:rPr>
   </w:style>
+  <w:style w:type="paragraph" w:styleId="Legenda">
+    <w:name w:val="caption"/>
+    <w:basedOn w:val="Normal"/>
+    <w:next w:val="Normal"/>
+    <w:uiPriority w:val="35"/>
+    <w:unhideWhenUsed/>
+    <w:qFormat/>
+    <w:rsid w:val="00BA30EC"/>
+    <w:pPr>
+      <w:spacing w:after="200" w:line="240" w:lineRule="auto"/>
+    </w:pPr>
+    <w:rPr>
+      <w:i/>
+      <w:iCs/>
+      <w:color w:val="44546A" w:themeColor="text2"/>
+      <w:sz w:val="18"/>
+      <w:szCs w:val="18"/>
+    </w:rPr>
+  </w:style>
 </w:styles>
 </file>
 

</xml_diff>

<commit_message>
Última versão da documentação, update do relatório e último diagrama uml
</commit_message>
<xml_diff>
--- a/Relatório.docx
+++ b/Relatório.docx
@@ -2208,24 +2208,13 @@
     </w:p>
     <w:p>
       <w:pPr>
-        <w:rPr>
-          <w:rFonts w:asciiTheme="majorHAnsi" w:eastAsiaTheme="majorEastAsia" w:hAnsiTheme="majorHAnsi" w:cstheme="majorBidi"/>
-          <w:b/>
-          <w:spacing w:val="-10"/>
-          <w:kern w:val="28"/>
-          <w:sz w:val="36"/>
-          <w:szCs w:val="56"/>
-        </w:rPr>
-      </w:pPr>
-    </w:p>
-    <w:p>
-      <w:pPr>
         <w:pStyle w:val="TtulosSeces"/>
         <w:rPr>
           <w:u w:val="none"/>
         </w:rPr>
       </w:pPr>
       <w:r>
+        <w:lastRenderedPageBreak/>
         <w:t>D</w:t>
       </w:r>
       <w:r>
@@ -2242,12 +2231,17 @@
         <w:ind w:firstLine="708"/>
         <w:jc w:val="both"/>
         <w:rPr>
-          <w:u w:val="single"/>
-        </w:rPr>
-      </w:pPr>
-      <w:r>
-        <w:rPr>
-          <w:rFonts w:asciiTheme="majorHAnsi" w:eastAsiaTheme="majorEastAsia" w:hAnsiTheme="majorHAnsi" w:cstheme="majorBidi"/>
+          <w:rFonts w:asciiTheme="majorHAnsi" w:eastAsiaTheme="majorEastAsia" w:hAnsiTheme="majorHAnsi" w:cstheme="majorBidi"/>
+          <w:spacing w:val="-10"/>
+          <w:kern w:val="28"/>
+          <w:sz w:val="24"/>
+          <w:szCs w:val="24"/>
+        </w:rPr>
+      </w:pPr>
+      <w:r>
+        <w:rPr>
+          <w:rFonts w:asciiTheme="majorHAnsi" w:eastAsiaTheme="majorEastAsia" w:hAnsiTheme="majorHAnsi" w:cstheme="majorBidi"/>
+          <w:noProof/>
           <w:spacing w:val="-10"/>
           <w:kern w:val="28"/>
           <w:sz w:val="24"/>
@@ -2364,6 +2358,7 @@
       <w:r>
         <w:rPr>
           <w:rFonts w:asciiTheme="majorHAnsi" w:eastAsiaTheme="majorEastAsia" w:hAnsiTheme="majorHAnsi" w:cstheme="majorBidi"/>
+          <w:noProof/>
           <w:spacing w:val="-10"/>
           <w:kern w:val="28"/>
           <w:sz w:val="24"/>
@@ -2441,7 +2436,47 @@
           <w:sz w:val="24"/>
           <w:szCs w:val="24"/>
         </w:rPr>
-        <w:t xml:space="preserve">Os diagramas de UML realizados foram diagramas de classes. Foram realizados dois diagramas, um no início do projeto para organizar a estrutura que iríamos implementar, e outro no final, para ilustrar a estrutura implementada e comparar as diferenças com o objetivo inicial. Ambos os diagramas foram realizados com recurso à ferramenta Visual </w:t>
+        <w:t xml:space="preserve">Os diagramas de UML realizados foram diagramas de classes. Foram realizados dois diagramas, um no início do projeto para organizar a estrutura que iríamos implementar, e outro no final, para ilustrar a estrutura implementada e comparar as diferenças com o objetivo inicial. </w:t>
+      </w:r>
+      <w:r>
+        <w:rPr>
+          <w:rFonts w:asciiTheme="majorHAnsi" w:eastAsiaTheme="majorEastAsia" w:hAnsiTheme="majorHAnsi" w:cstheme="majorBidi"/>
+          <w:spacing w:val="-10"/>
+          <w:kern w:val="28"/>
+          <w:sz w:val="24"/>
+          <w:szCs w:val="24"/>
+        </w:rPr>
+        <w:t>O primeiro</w:t>
+      </w:r>
+      <w:r>
+        <w:rPr>
+          <w:rFonts w:asciiTheme="majorHAnsi" w:eastAsiaTheme="majorEastAsia" w:hAnsiTheme="majorHAnsi" w:cstheme="majorBidi"/>
+          <w:spacing w:val="-10"/>
+          <w:kern w:val="28"/>
+          <w:sz w:val="24"/>
+          <w:szCs w:val="24"/>
+        </w:rPr>
+        <w:t xml:space="preserve"> diagrama fo</w:t>
+      </w:r>
+      <w:r>
+        <w:rPr>
+          <w:rFonts w:asciiTheme="majorHAnsi" w:eastAsiaTheme="majorEastAsia" w:hAnsiTheme="majorHAnsi" w:cstheme="majorBidi"/>
+          <w:spacing w:val="-10"/>
+          <w:kern w:val="28"/>
+          <w:sz w:val="24"/>
+          <w:szCs w:val="24"/>
+        </w:rPr>
+        <w:t>i</w:t>
+      </w:r>
+      <w:r>
+        <w:rPr>
+          <w:rFonts w:asciiTheme="majorHAnsi" w:eastAsiaTheme="majorEastAsia" w:hAnsiTheme="majorHAnsi" w:cstheme="majorBidi"/>
+          <w:spacing w:val="-10"/>
+          <w:kern w:val="28"/>
+          <w:sz w:val="24"/>
+          <w:szCs w:val="24"/>
+        </w:rPr>
+        <w:t xml:space="preserve"> realizado com recurso à ferramenta Visual </w:t>
       </w:r>
       <w:proofErr w:type="spellStart"/>
       <w:r>
@@ -2496,24 +2531,308 @@
         <w:t>enviados em anexo devido à possível dificuldade de visualização dos mesmos neste relatório</w:t>
       </w:r>
       <w:r>
-        <w:t>.</w:t>
-      </w:r>
-    </w:p>
-    <w:p/>
-    <w:p>
-      <w:pPr>
-        <w:rPr>
-          <w:rFonts w:asciiTheme="majorHAnsi" w:eastAsiaTheme="majorEastAsia" w:hAnsiTheme="majorHAnsi" w:cstheme="majorBidi"/>
-          <w:b/>
-          <w:spacing w:val="-10"/>
-          <w:kern w:val="28"/>
-          <w:sz w:val="48"/>
-          <w:szCs w:val="56"/>
+        <w:rPr>
+          <w:rFonts w:asciiTheme="majorHAnsi" w:eastAsiaTheme="majorEastAsia" w:hAnsiTheme="majorHAnsi" w:cstheme="majorBidi"/>
+          <w:spacing w:val="-10"/>
+          <w:kern w:val="28"/>
+          <w:sz w:val="24"/>
+          <w:szCs w:val="24"/>
+        </w:rPr>
+        <w:t xml:space="preserve">. </w:t>
+      </w:r>
+    </w:p>
+    <w:p>
+      <w:pPr>
+        <w:ind w:firstLine="708"/>
+        <w:jc w:val="both"/>
+        <w:rPr>
           <w:u w:val="single"/>
         </w:rPr>
       </w:pPr>
       <w:r>
-        <w:br w:type="page"/>
+        <w:rPr>
+          <w:noProof/>
+        </w:rPr>
+        <mc:AlternateContent>
+          <mc:Choice Requires="wps">
+            <w:drawing>
+              <wp:anchor distT="0" distB="0" distL="114300" distR="114300" simplePos="0" relativeHeight="251668480" behindDoc="1" locked="0" layoutInCell="1" allowOverlap="1" wp14:anchorId="237D39D3" wp14:editId="21FCD576">
+                <wp:simplePos x="0" y="0"/>
+                <wp:positionH relativeFrom="column">
+                  <wp:posOffset>161925</wp:posOffset>
+                </wp:positionH>
+                <wp:positionV relativeFrom="paragraph">
+                  <wp:posOffset>6508750</wp:posOffset>
+                </wp:positionV>
+                <wp:extent cx="5204460" cy="635"/>
+                <wp:effectExtent l="0" t="0" r="0" b="0"/>
+                <wp:wrapTight wrapText="bothSides">
+                  <wp:wrapPolygon edited="0">
+                    <wp:start x="0" y="0"/>
+                    <wp:lineTo x="0" y="21600"/>
+                    <wp:lineTo x="21600" y="21600"/>
+                    <wp:lineTo x="21600" y="0"/>
+                  </wp:wrapPolygon>
+                </wp:wrapTight>
+                <wp:docPr id="4" name="Caixa de texto 4"/>
+                <wp:cNvGraphicFramePr/>
+                <a:graphic xmlns:a="http://schemas.openxmlformats.org/drawingml/2006/main">
+                  <a:graphicData uri="http://schemas.microsoft.com/office/word/2010/wordprocessingShape">
+                    <wps:wsp>
+                      <wps:cNvSpPr txBox="1"/>
+                      <wps:spPr>
+                        <a:xfrm>
+                          <a:off x="0" y="0"/>
+                          <a:ext cx="5204460" cy="635"/>
+                        </a:xfrm>
+                        <a:prstGeom prst="rect">
+                          <a:avLst/>
+                        </a:prstGeom>
+                        <a:solidFill>
+                          <a:prstClr val="white"/>
+                        </a:solidFill>
+                        <a:ln>
+                          <a:noFill/>
+                        </a:ln>
+                      </wps:spPr>
+                      <wps:txbx>
+                        <w:txbxContent>
+                          <w:p>
+                            <w:pPr>
+                              <w:pStyle w:val="Legenda"/>
+                              <w:jc w:val="center"/>
+                              <w:rPr>
+                                <w:noProof/>
+                              </w:rPr>
+                            </w:pPr>
+                            <w:r>
+                              <w:rPr>
+                                <w:b/>
+                                <w:sz w:val="22"/>
+                              </w:rPr>
+                              <w:t>Diagrama</w:t>
+                            </w:r>
+                            <w:r>
+                              <w:rPr>
+                                <w:b/>
+                                <w:sz w:val="22"/>
+                              </w:rPr>
+                              <w:t xml:space="preserve"> Final</w:t>
+                            </w:r>
+                          </w:p>
+                        </w:txbxContent>
+                      </wps:txbx>
+                      <wps:bodyPr rot="0" spcFirstLastPara="0" vertOverflow="overflow" horzOverflow="overflow" vert="horz" wrap="square" lIns="0" tIns="0" rIns="0" bIns="0" numCol="1" spcCol="0" rtlCol="0" fromWordArt="0" anchor="t" anchorCtr="0" forceAA="0" compatLnSpc="1">
+                        <a:prstTxWarp prst="textNoShape">
+                          <a:avLst/>
+                        </a:prstTxWarp>
+                        <a:spAutoFit/>
+                      </wps:bodyPr>
+                    </wps:wsp>
+                  </a:graphicData>
+                </a:graphic>
+              </wp:anchor>
+            </w:drawing>
+          </mc:Choice>
+          <mc:Fallback>
+            <w:pict>
+              <v:shape w14:anchorId="237D39D3" id="Caixa de texto 4" o:spid="_x0000_s1030" type="#_x0000_t202" style="position:absolute;left:0;text-align:left;margin-left:12.75pt;margin-top:512.5pt;width:409.8pt;height:.05pt;z-index:-251648000;visibility:visible;mso-wrap-style:square;mso-wrap-distance-left:9pt;mso-wrap-distance-top:0;mso-wrap-distance-right:9pt;mso-wrap-distance-bottom:0;mso-position-horizontal:absolute;mso-position-horizontal-relative:text;mso-position-vertical:absolute;mso-position-vertical-relative:text;v-text-anchor:top" o:gfxdata="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" stroked="f">
+                <v:textbox style="mso-fit-shape-to-text:t" inset="0,0,0,0">
+                  <w:txbxContent>
+                    <w:p>
+                      <w:pPr>
+                        <w:pStyle w:val="Legenda"/>
+                        <w:jc w:val="center"/>
+                        <w:rPr>
+                          <w:noProof/>
+                        </w:rPr>
+                      </w:pPr>
+                      <w:r>
+                        <w:rPr>
+                          <w:b/>
+                          <w:sz w:val="22"/>
+                        </w:rPr>
+                        <w:t>Diagrama</w:t>
+                      </w:r>
+                      <w:r>
+                        <w:rPr>
+                          <w:b/>
+                          <w:sz w:val="22"/>
+                        </w:rPr>
+                        <w:t xml:space="preserve"> Final</w:t>
+                      </w:r>
+                    </w:p>
+                  </w:txbxContent>
+                </v:textbox>
+                <w10:wrap type="tight"/>
+              </v:shape>
+            </w:pict>
+          </mc:Fallback>
+        </mc:AlternateContent>
+      </w:r>
+      <w:r>
+        <w:rPr>
+          <w:noProof/>
+        </w:rPr>
+        <w:drawing>
+          <wp:anchor distT="0" distB="0" distL="114300" distR="114300" simplePos="0" relativeHeight="251666432" behindDoc="1" locked="0" layoutInCell="1" allowOverlap="1" wp14:anchorId="65605973" wp14:editId="4D4699F9">
+            <wp:simplePos x="0" y="0"/>
+            <wp:positionH relativeFrom="column">
+              <wp:posOffset>161925</wp:posOffset>
+            </wp:positionH>
+            <wp:positionV relativeFrom="paragraph">
+              <wp:posOffset>3879850</wp:posOffset>
+            </wp:positionV>
+            <wp:extent cx="5204460" cy="2907030"/>
+            <wp:effectExtent l="0" t="0" r="0" b="7620"/>
+            <wp:wrapTight wrapText="bothSides">
+              <wp:wrapPolygon edited="0">
+                <wp:start x="0" y="0"/>
+                <wp:lineTo x="0" y="21515"/>
+                <wp:lineTo x="21505" y="21515"/>
+                <wp:lineTo x="21505" y="0"/>
+                <wp:lineTo x="0" y="0"/>
+              </wp:wrapPolygon>
+            </wp:wrapTight>
+            <wp:docPr id="3" name="Imagem 3"/>
+            <wp:cNvGraphicFramePr>
+              <a:graphicFrameLocks xmlns:a="http://schemas.openxmlformats.org/drawingml/2006/main" noChangeAspect="1"/>
+            </wp:cNvGraphicFramePr>
+            <a:graphic xmlns:a="http://schemas.openxmlformats.org/drawingml/2006/main">
+              <a:graphicData uri="http://schemas.openxmlformats.org/drawingml/2006/picture">
+                <pic:pic xmlns:pic="http://schemas.openxmlformats.org/drawingml/2006/picture">
+                  <pic:nvPicPr>
+                    <pic:cNvPr id="3" name="class diagram.bmp"/>
+                    <pic:cNvPicPr/>
+                  </pic:nvPicPr>
+                  <pic:blipFill>
+                    <a:blip r:embed="rId8" cstate="print">
+                      <a:extLst>
+                        <a:ext uri="{28A0092B-C50C-407E-A947-70E740481C1C}">
+                          <a14:useLocalDpi xmlns:a14="http://schemas.microsoft.com/office/drawing/2010/main" val="0"/>
+                        </a:ext>
+                      </a:extLst>
+                    </a:blip>
+                    <a:stretch>
+                      <a:fillRect/>
+                    </a:stretch>
+                  </pic:blipFill>
+                  <pic:spPr>
+                    <a:xfrm>
+                      <a:off x="0" y="0"/>
+                      <a:ext cx="5204460" cy="2907030"/>
+                    </a:xfrm>
+                    <a:prstGeom prst="rect">
+                      <a:avLst/>
+                    </a:prstGeom>
+                  </pic:spPr>
+                </pic:pic>
+              </a:graphicData>
+            </a:graphic>
+            <wp14:sizeRelH relativeFrom="page">
+              <wp14:pctWidth>0</wp14:pctWidth>
+            </wp14:sizeRelH>
+            <wp14:sizeRelV relativeFrom="page">
+              <wp14:pctHeight>0</wp14:pctHeight>
+            </wp14:sizeRelV>
+          </wp:anchor>
+        </w:drawing>
+      </w:r>
+      <w:r>
+        <w:rPr>
+          <w:rFonts w:asciiTheme="majorHAnsi" w:eastAsiaTheme="majorEastAsia" w:hAnsiTheme="majorHAnsi" w:cstheme="majorBidi"/>
+          <w:spacing w:val="-10"/>
+          <w:kern w:val="28"/>
+          <w:sz w:val="24"/>
+          <w:szCs w:val="24"/>
+        </w:rPr>
+        <w:t xml:space="preserve">No último diagrama realizado deparamo-nos com um grave problema da ferramenta utilizada: ao converter o código C++ para o diagrama de UML, não foram incluídos os tipos de </w:t>
+      </w:r>
+      <w:r>
+        <w:rPr>
+          <w:rFonts w:asciiTheme="majorHAnsi" w:eastAsiaTheme="majorEastAsia" w:hAnsiTheme="majorHAnsi" w:cstheme="majorBidi"/>
+          <w:spacing w:val="-10"/>
+          <w:kern w:val="28"/>
+          <w:sz w:val="24"/>
+          <w:szCs w:val="24"/>
+        </w:rPr>
+        <w:t xml:space="preserve">variáveis, de retorno de métodos e ainda </w:t>
+      </w:r>
+      <w:r>
+        <w:rPr>
+          <w:rFonts w:asciiTheme="majorHAnsi" w:eastAsiaTheme="majorEastAsia" w:hAnsiTheme="majorHAnsi" w:cstheme="majorBidi"/>
+          <w:spacing w:val="-10"/>
+          <w:kern w:val="28"/>
+          <w:sz w:val="24"/>
+          <w:szCs w:val="24"/>
+        </w:rPr>
+        <w:t xml:space="preserve">de parâmetros de funções. Uma vez que </w:t>
+      </w:r>
+      <w:proofErr w:type="gramStart"/>
+      <w:r>
+        <w:rPr>
+          <w:rFonts w:asciiTheme="majorHAnsi" w:eastAsiaTheme="majorEastAsia" w:hAnsiTheme="majorHAnsi" w:cstheme="majorBidi"/>
+          <w:spacing w:val="-10"/>
+          <w:kern w:val="28"/>
+          <w:sz w:val="24"/>
+          <w:szCs w:val="24"/>
+        </w:rPr>
+        <w:t>este tipo de erros aconteceram</w:t>
+      </w:r>
+      <w:proofErr w:type="gramEnd"/>
+      <w:r>
+        <w:rPr>
+          <w:rFonts w:asciiTheme="majorHAnsi" w:eastAsiaTheme="majorEastAsia" w:hAnsiTheme="majorHAnsi" w:cstheme="majorBidi"/>
+          <w:spacing w:val="-10"/>
+          <w:kern w:val="28"/>
+          <w:sz w:val="24"/>
+          <w:szCs w:val="24"/>
+        </w:rPr>
+        <w:t xml:space="preserve">, utilizamos outra ferramenta, o </w:t>
+      </w:r>
+      <w:proofErr w:type="spellStart"/>
+      <w:r>
+        <w:rPr>
+          <w:rFonts w:asciiTheme="majorHAnsi" w:eastAsiaTheme="majorEastAsia" w:hAnsiTheme="majorHAnsi" w:cstheme="majorBidi"/>
+          <w:spacing w:val="-10"/>
+          <w:kern w:val="28"/>
+          <w:sz w:val="24"/>
+          <w:szCs w:val="24"/>
+        </w:rPr>
+        <w:t>Umbrello</w:t>
+      </w:r>
+      <w:proofErr w:type="spellEnd"/>
+      <w:r>
+        <w:rPr>
+          <w:rFonts w:asciiTheme="majorHAnsi" w:eastAsiaTheme="majorEastAsia" w:hAnsiTheme="majorHAnsi" w:cstheme="majorBidi"/>
+          <w:spacing w:val="-10"/>
+          <w:kern w:val="28"/>
+          <w:sz w:val="24"/>
+          <w:szCs w:val="24"/>
+        </w:rPr>
+        <w:t xml:space="preserve">, para gerar o </w:t>
+      </w:r>
+      <w:proofErr w:type="spellStart"/>
+      <w:r>
+        <w:rPr>
+          <w:rFonts w:asciiTheme="majorHAnsi" w:eastAsiaTheme="majorEastAsia" w:hAnsiTheme="majorHAnsi" w:cstheme="majorBidi"/>
+          <w:spacing w:val="-10"/>
+          <w:kern w:val="28"/>
+          <w:sz w:val="24"/>
+          <w:szCs w:val="24"/>
+        </w:rPr>
+        <w:t>uml</w:t>
+      </w:r>
+      <w:proofErr w:type="spellEnd"/>
+      <w:r>
+        <w:rPr>
+          <w:rFonts w:asciiTheme="majorHAnsi" w:eastAsiaTheme="majorEastAsia" w:hAnsiTheme="majorHAnsi" w:cstheme="majorBidi"/>
+          <w:spacing w:val="-10"/>
+          <w:kern w:val="28"/>
+          <w:sz w:val="24"/>
+          <w:szCs w:val="24"/>
+        </w:rPr>
+        <w:t xml:space="preserve">. </w:t>
       </w:r>
     </w:p>
     <w:p>
@@ -2817,6 +3136,16 @@
         </w:rPr>
         <w:t>.</w:t>
       </w:r>
+      <w:r>
+        <w:rPr>
+          <w:rFonts w:asciiTheme="majorHAnsi" w:eastAsiaTheme="majorEastAsia" w:hAnsiTheme="majorHAnsi" w:cstheme="majorBidi"/>
+          <w:spacing w:val="-10"/>
+          <w:kern w:val="28"/>
+          <w:sz w:val="24"/>
+          <w:szCs w:val="24"/>
+        </w:rPr>
+        <w:t xml:space="preserve"> Esta má gestão do tempo deveu-se ao facto de termos encontrado vários erros no nosso código durante a implementação do mesmo, o que impediu de avançar no desenvolvimento do trabalho. Partes importantes foram deixadas para as últimas duas semanas, e foram impossíveis de resolver.</w:t>
+      </w:r>
     </w:p>
     <w:p>
       <w:r>
@@ -2831,6 +3160,9 @@
     <w:p>
       <w:pPr>
         <w:pStyle w:val="TtulosSeces"/>
+        <w:rPr>
+          <w:shd w:val="clear" w:color="auto" w:fill="F1F0F0"/>
+        </w:rPr>
       </w:pPr>
       <w:r>
         <w:rPr>
@@ -2841,6 +3173,18 @@
       </w:r>
     </w:p>
     <w:p>
+      <w:pPr>
+        <w:tabs>
+          <w:tab w:val="left" w:pos="978"/>
+        </w:tabs>
+      </w:pPr>
+      <w:r>
+        <w:tab/>
+      </w:r>
+      <w:bookmarkStart w:id="0" w:name="_GoBack"/>
+      <w:bookmarkEnd w:id="0"/>
+    </w:p>
+    <w:p>
       <w:r>
         <w:br w:type="page"/>
       </w:r>
@@ -2857,6 +3201,7 @@
     <w:p>
       <w:pPr>
         <w:pStyle w:val="TtulosSeces"/>
+        <w:jc w:val="both"/>
         <w:rPr>
           <w:b w:val="0"/>
           <w:bCs/>
@@ -3004,8 +3349,6 @@
         </w:rPr>
         <w:t xml:space="preserve"> O relatório foi feito por Márcia Teixeira.</w:t>
       </w:r>
-      <w:bookmarkStart w:id="0" w:name="_GoBack"/>
-      <w:bookmarkEnd w:id="0"/>
       <w:r>
         <w:rPr>
           <w:b w:val="0"/>

</xml_diff>

<commit_message>
Ainda não está acabado rip
</commit_message>
<xml_diff>
--- a/Relatório.docx
+++ b/Relatório.docx
@@ -221,7 +221,7 @@
                                 <a:avLst/>
                               </a:prstGeom>
                               <a:blipFill>
-                                <a:blip r:embed="rId5"/>
+                                <a:blip r:embed="rId8"/>
                                 <a:stretch>
                                   <a:fillRect r="-7574"/>
                                 </a:stretch>
@@ -273,7 +273,7 @@
                       <v:path arrowok="t" o:connecttype="custom" o:connectlocs="0,0;7315200,0;7315200,1130373;3620757,733885;0,1092249;0,0" o:connectangles="0,0,0,0,0,0"/>
                     </v:shape>
                     <v:rect id="Retângulo 151" o:spid="_x0000_s1028" style="position:absolute;width:73152;height:12161;visibility:visible;mso-wrap-style:square;v-text-anchor:middle" o:gfxdata="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" stroked="f" strokeweight="1pt">
-                      <v:fill r:id="rId6" o:title="" recolor="t" rotate="t" type="frame"/>
+                      <v:fill r:id="rId9" o:title="" recolor="t" rotate="t" type="frame"/>
                     </v:rect>
                     <w10:wrap anchorx="page" anchory="page"/>
                   </v:group>
@@ -1189,17 +1189,1199 @@
         </w:p>
       </w:sdtContent>
     </w:sdt>
+    <w:sdt>
+      <w:sdtPr>
+        <w:id w:val="1886987496"/>
+        <w:docPartObj>
+          <w:docPartGallery w:val="Table of Contents"/>
+          <w:docPartUnique/>
+        </w:docPartObj>
+      </w:sdtPr>
+      <w:sdtEndPr>
+        <w:rPr>
+          <w:rFonts w:asciiTheme="minorHAnsi" w:eastAsiaTheme="minorHAnsi" w:hAnsiTheme="minorHAnsi" w:cstheme="minorBidi"/>
+          <w:bCs/>
+          <w:spacing w:val="0"/>
+          <w:kern w:val="0"/>
+          <w:sz w:val="22"/>
+          <w:szCs w:val="22"/>
+          <w:u w:val="none"/>
+          <w:lang w:eastAsia="en-US"/>
+        </w:rPr>
+      </w:sdtEndPr>
+      <w:sdtContent>
+        <w:p>
+          <w:pPr>
+            <w:pStyle w:val="Cabealhodondice"/>
+          </w:pPr>
+          <w:r>
+            <w:t>Índice</w:t>
+          </w:r>
+          <w:bookmarkStart w:id="0" w:name="_GoBack"/>
+          <w:bookmarkEnd w:id="0"/>
+        </w:p>
+        <w:p>
+          <w:pPr>
+            <w:pStyle w:val="ndice1"/>
+            <w:tabs>
+              <w:tab w:val="right" w:leader="dot" w:pos="8494"/>
+            </w:tabs>
+            <w:rPr>
+              <w:rFonts w:eastAsiaTheme="minorEastAsia"/>
+              <w:noProof/>
+              <w:lang w:eastAsia="pt-PT"/>
+            </w:rPr>
+          </w:pPr>
+          <w:r>
+            <w:rPr>
+              <w:b/>
+              <w:bCs/>
+            </w:rPr>
+            <w:fldChar w:fldCharType="begin"/>
+          </w:r>
+          <w:r>
+            <w:rPr>
+              <w:b/>
+              <w:bCs/>
+            </w:rPr>
+            <w:instrText xml:space="preserve"> TOC \o "1-3" \h \z \u </w:instrText>
+          </w:r>
+          <w:r>
+            <w:rPr>
+              <w:b/>
+              <w:bCs/>
+            </w:rPr>
+            <w:fldChar w:fldCharType="separate"/>
+          </w:r>
+          <w:hyperlink w:anchor="_Toc530781845" w:history="1">
+            <w:r>
+              <w:rPr>
+                <w:rStyle w:val="Hiperligao"/>
+                <w:noProof/>
+              </w:rPr>
+              <w:t>Descrição do Tema</w:t>
+            </w:r>
+            <w:r>
+              <w:rPr>
+                <w:noProof/>
+                <w:webHidden/>
+              </w:rPr>
+              <w:tab/>
+            </w:r>
+            <w:r>
+              <w:rPr>
+                <w:noProof/>
+                <w:webHidden/>
+              </w:rPr>
+              <w:fldChar w:fldCharType="begin"/>
+            </w:r>
+            <w:r>
+              <w:rPr>
+                <w:noProof/>
+                <w:webHidden/>
+              </w:rPr>
+              <w:instrText xml:space="preserve"> PAGEREF _Toc530781845 \h </w:instrText>
+            </w:r>
+            <w:r>
+              <w:rPr>
+                <w:noProof/>
+                <w:webHidden/>
+              </w:rPr>
+            </w:r>
+            <w:r>
+              <w:rPr>
+                <w:noProof/>
+                <w:webHidden/>
+              </w:rPr>
+              <w:fldChar w:fldCharType="separate"/>
+            </w:r>
+            <w:r>
+              <w:rPr>
+                <w:noProof/>
+                <w:webHidden/>
+              </w:rPr>
+              <w:t>2</w:t>
+            </w:r>
+            <w:r>
+              <w:rPr>
+                <w:noProof/>
+                <w:webHidden/>
+              </w:rPr>
+              <w:fldChar w:fldCharType="end"/>
+            </w:r>
+          </w:hyperlink>
+        </w:p>
+        <w:p>
+          <w:pPr>
+            <w:pStyle w:val="ndice1"/>
+            <w:tabs>
+              <w:tab w:val="right" w:leader="dot" w:pos="8494"/>
+            </w:tabs>
+            <w:rPr>
+              <w:rFonts w:eastAsiaTheme="minorEastAsia"/>
+              <w:noProof/>
+              <w:lang w:eastAsia="pt-PT"/>
+            </w:rPr>
+          </w:pPr>
+          <w:hyperlink w:anchor="_Toc530781846" w:history="1">
+            <w:r>
+              <w:rPr>
+                <w:rStyle w:val="Hiperligao"/>
+                <w:noProof/>
+              </w:rPr>
+              <w:t>Implementação / Classes implementadas</w:t>
+            </w:r>
+            <w:r>
+              <w:rPr>
+                <w:noProof/>
+                <w:webHidden/>
+              </w:rPr>
+              <w:tab/>
+            </w:r>
+            <w:r>
+              <w:rPr>
+                <w:noProof/>
+                <w:webHidden/>
+              </w:rPr>
+              <w:fldChar w:fldCharType="begin"/>
+            </w:r>
+            <w:r>
+              <w:rPr>
+                <w:noProof/>
+                <w:webHidden/>
+              </w:rPr>
+              <w:instrText xml:space="preserve"> PAGEREF _Toc530781846 \h </w:instrText>
+            </w:r>
+            <w:r>
+              <w:rPr>
+                <w:noProof/>
+                <w:webHidden/>
+              </w:rPr>
+            </w:r>
+            <w:r>
+              <w:rPr>
+                <w:noProof/>
+                <w:webHidden/>
+              </w:rPr>
+              <w:fldChar w:fldCharType="separate"/>
+            </w:r>
+            <w:r>
+              <w:rPr>
+                <w:noProof/>
+                <w:webHidden/>
+              </w:rPr>
+              <w:t>3</w:t>
+            </w:r>
+            <w:r>
+              <w:rPr>
+                <w:noProof/>
+                <w:webHidden/>
+              </w:rPr>
+              <w:fldChar w:fldCharType="end"/>
+            </w:r>
+          </w:hyperlink>
+        </w:p>
+        <w:p>
+          <w:pPr>
+            <w:pStyle w:val="ndice2"/>
+            <w:tabs>
+              <w:tab w:val="right" w:leader="dot" w:pos="8494"/>
+            </w:tabs>
+            <w:rPr>
+              <w:rFonts w:cstheme="minorBidi"/>
+              <w:noProof/>
+            </w:rPr>
+          </w:pPr>
+          <w:hyperlink w:anchor="_Toc530781847" w:history="1">
+            <w:r>
+              <w:rPr>
+                <w:rStyle w:val="Hiperligao"/>
+                <w:noProof/>
+              </w:rPr>
+              <w:t>CadeiaFarmacias</w:t>
+            </w:r>
+            <w:r>
+              <w:rPr>
+                <w:noProof/>
+                <w:webHidden/>
+              </w:rPr>
+              <w:tab/>
+            </w:r>
+            <w:r>
+              <w:rPr>
+                <w:noProof/>
+                <w:webHidden/>
+              </w:rPr>
+              <w:fldChar w:fldCharType="begin"/>
+            </w:r>
+            <w:r>
+              <w:rPr>
+                <w:noProof/>
+                <w:webHidden/>
+              </w:rPr>
+              <w:instrText xml:space="preserve"> PAGEREF _Toc530781847 \h </w:instrText>
+            </w:r>
+            <w:r>
+              <w:rPr>
+                <w:noProof/>
+                <w:webHidden/>
+              </w:rPr>
+            </w:r>
+            <w:r>
+              <w:rPr>
+                <w:noProof/>
+                <w:webHidden/>
+              </w:rPr>
+              <w:fldChar w:fldCharType="separate"/>
+            </w:r>
+            <w:r>
+              <w:rPr>
+                <w:noProof/>
+                <w:webHidden/>
+              </w:rPr>
+              <w:t>3</w:t>
+            </w:r>
+            <w:r>
+              <w:rPr>
+                <w:noProof/>
+                <w:webHidden/>
+              </w:rPr>
+              <w:fldChar w:fldCharType="end"/>
+            </w:r>
+          </w:hyperlink>
+        </w:p>
+        <w:p>
+          <w:pPr>
+            <w:pStyle w:val="ndice2"/>
+            <w:tabs>
+              <w:tab w:val="right" w:leader="dot" w:pos="8494"/>
+            </w:tabs>
+            <w:rPr>
+              <w:rFonts w:cstheme="minorBidi"/>
+              <w:noProof/>
+            </w:rPr>
+          </w:pPr>
+          <w:hyperlink w:anchor="_Toc530781848" w:history="1">
+            <w:r>
+              <w:rPr>
+                <w:rStyle w:val="Hiperligao"/>
+                <w:noProof/>
+              </w:rPr>
+              <w:t>Data</w:t>
+            </w:r>
+            <w:r>
+              <w:rPr>
+                <w:noProof/>
+                <w:webHidden/>
+              </w:rPr>
+              <w:tab/>
+            </w:r>
+            <w:r>
+              <w:rPr>
+                <w:noProof/>
+                <w:webHidden/>
+              </w:rPr>
+              <w:fldChar w:fldCharType="begin"/>
+            </w:r>
+            <w:r>
+              <w:rPr>
+                <w:noProof/>
+                <w:webHidden/>
+              </w:rPr>
+              <w:instrText xml:space="preserve"> PAGEREF _Toc530781848 \h </w:instrText>
+            </w:r>
+            <w:r>
+              <w:rPr>
+                <w:noProof/>
+                <w:webHidden/>
+              </w:rPr>
+            </w:r>
+            <w:r>
+              <w:rPr>
+                <w:noProof/>
+                <w:webHidden/>
+              </w:rPr>
+              <w:fldChar w:fldCharType="separate"/>
+            </w:r>
+            <w:r>
+              <w:rPr>
+                <w:noProof/>
+                <w:webHidden/>
+              </w:rPr>
+              <w:t>3</w:t>
+            </w:r>
+            <w:r>
+              <w:rPr>
+                <w:noProof/>
+                <w:webHidden/>
+              </w:rPr>
+              <w:fldChar w:fldCharType="end"/>
+            </w:r>
+          </w:hyperlink>
+        </w:p>
+        <w:p>
+          <w:pPr>
+            <w:pStyle w:val="ndice2"/>
+            <w:tabs>
+              <w:tab w:val="right" w:leader="dot" w:pos="8494"/>
+            </w:tabs>
+            <w:rPr>
+              <w:rFonts w:cstheme="minorBidi"/>
+              <w:noProof/>
+            </w:rPr>
+          </w:pPr>
+          <w:hyperlink w:anchor="_Toc530781849" w:history="1">
+            <w:r>
+              <w:rPr>
+                <w:rStyle w:val="Hiperligao"/>
+                <w:noProof/>
+              </w:rPr>
+              <w:t>Hora</w:t>
+            </w:r>
+            <w:r>
+              <w:rPr>
+                <w:noProof/>
+                <w:webHidden/>
+              </w:rPr>
+              <w:tab/>
+            </w:r>
+            <w:r>
+              <w:rPr>
+                <w:noProof/>
+                <w:webHidden/>
+              </w:rPr>
+              <w:fldChar w:fldCharType="begin"/>
+            </w:r>
+            <w:r>
+              <w:rPr>
+                <w:noProof/>
+                <w:webHidden/>
+              </w:rPr>
+              <w:instrText xml:space="preserve"> PAGEREF _Toc530781849 \h </w:instrText>
+            </w:r>
+            <w:r>
+              <w:rPr>
+                <w:noProof/>
+                <w:webHidden/>
+              </w:rPr>
+            </w:r>
+            <w:r>
+              <w:rPr>
+                <w:noProof/>
+                <w:webHidden/>
+              </w:rPr>
+              <w:fldChar w:fldCharType="separate"/>
+            </w:r>
+            <w:r>
+              <w:rPr>
+                <w:noProof/>
+                <w:webHidden/>
+              </w:rPr>
+              <w:t>3</w:t>
+            </w:r>
+            <w:r>
+              <w:rPr>
+                <w:noProof/>
+                <w:webHidden/>
+              </w:rPr>
+              <w:fldChar w:fldCharType="end"/>
+            </w:r>
+          </w:hyperlink>
+        </w:p>
+        <w:p>
+          <w:pPr>
+            <w:pStyle w:val="ndice2"/>
+            <w:tabs>
+              <w:tab w:val="right" w:leader="dot" w:pos="8494"/>
+            </w:tabs>
+            <w:rPr>
+              <w:rFonts w:cstheme="minorBidi"/>
+              <w:noProof/>
+            </w:rPr>
+          </w:pPr>
+          <w:hyperlink w:anchor="_Toc530781850" w:history="1">
+            <w:r>
+              <w:rPr>
+                <w:rStyle w:val="Hiperligao"/>
+                <w:noProof/>
+              </w:rPr>
+              <w:t>Farmacia</w:t>
+            </w:r>
+            <w:r>
+              <w:rPr>
+                <w:noProof/>
+                <w:webHidden/>
+              </w:rPr>
+              <w:tab/>
+            </w:r>
+            <w:r>
+              <w:rPr>
+                <w:noProof/>
+                <w:webHidden/>
+              </w:rPr>
+              <w:fldChar w:fldCharType="begin"/>
+            </w:r>
+            <w:r>
+              <w:rPr>
+                <w:noProof/>
+                <w:webHidden/>
+              </w:rPr>
+              <w:instrText xml:space="preserve"> PAGEREF _Toc530781850 \h </w:instrText>
+            </w:r>
+            <w:r>
+              <w:rPr>
+                <w:noProof/>
+                <w:webHidden/>
+              </w:rPr>
+            </w:r>
+            <w:r>
+              <w:rPr>
+                <w:noProof/>
+                <w:webHidden/>
+              </w:rPr>
+              <w:fldChar w:fldCharType="separate"/>
+            </w:r>
+            <w:r>
+              <w:rPr>
+                <w:noProof/>
+                <w:webHidden/>
+              </w:rPr>
+              <w:t>3</w:t>
+            </w:r>
+            <w:r>
+              <w:rPr>
+                <w:noProof/>
+                <w:webHidden/>
+              </w:rPr>
+              <w:fldChar w:fldCharType="end"/>
+            </w:r>
+          </w:hyperlink>
+        </w:p>
+        <w:p>
+          <w:pPr>
+            <w:pStyle w:val="ndice2"/>
+            <w:tabs>
+              <w:tab w:val="right" w:leader="dot" w:pos="8494"/>
+            </w:tabs>
+            <w:rPr>
+              <w:rFonts w:cstheme="minorBidi"/>
+              <w:noProof/>
+            </w:rPr>
+          </w:pPr>
+          <w:hyperlink w:anchor="_Toc530781851" w:history="1">
+            <w:r>
+              <w:rPr>
+                <w:rStyle w:val="Hiperligao"/>
+                <w:noProof/>
+              </w:rPr>
+              <w:t>Pessoa</w:t>
+            </w:r>
+            <w:r>
+              <w:rPr>
+                <w:noProof/>
+                <w:webHidden/>
+              </w:rPr>
+              <w:tab/>
+            </w:r>
+            <w:r>
+              <w:rPr>
+                <w:noProof/>
+                <w:webHidden/>
+              </w:rPr>
+              <w:fldChar w:fldCharType="begin"/>
+            </w:r>
+            <w:r>
+              <w:rPr>
+                <w:noProof/>
+                <w:webHidden/>
+              </w:rPr>
+              <w:instrText xml:space="preserve"> PAGEREF _Toc530781851 \h </w:instrText>
+            </w:r>
+            <w:r>
+              <w:rPr>
+                <w:noProof/>
+                <w:webHidden/>
+              </w:rPr>
+            </w:r>
+            <w:r>
+              <w:rPr>
+                <w:noProof/>
+                <w:webHidden/>
+              </w:rPr>
+              <w:fldChar w:fldCharType="separate"/>
+            </w:r>
+            <w:r>
+              <w:rPr>
+                <w:noProof/>
+                <w:webHidden/>
+              </w:rPr>
+              <w:t>3</w:t>
+            </w:r>
+            <w:r>
+              <w:rPr>
+                <w:noProof/>
+                <w:webHidden/>
+              </w:rPr>
+              <w:fldChar w:fldCharType="end"/>
+            </w:r>
+          </w:hyperlink>
+        </w:p>
+        <w:p>
+          <w:pPr>
+            <w:pStyle w:val="ndice2"/>
+            <w:tabs>
+              <w:tab w:val="right" w:leader="dot" w:pos="8494"/>
+            </w:tabs>
+            <w:rPr>
+              <w:rFonts w:cstheme="minorBidi"/>
+              <w:noProof/>
+            </w:rPr>
+          </w:pPr>
+          <w:hyperlink w:anchor="_Toc530781852" w:history="1">
+            <w:r>
+              <w:rPr>
+                <w:rStyle w:val="Hiperligao"/>
+                <w:noProof/>
+              </w:rPr>
+              <w:t>Funcionario</w:t>
+            </w:r>
+            <w:r>
+              <w:rPr>
+                <w:noProof/>
+                <w:webHidden/>
+              </w:rPr>
+              <w:tab/>
+            </w:r>
+            <w:r>
+              <w:rPr>
+                <w:noProof/>
+                <w:webHidden/>
+              </w:rPr>
+              <w:fldChar w:fldCharType="begin"/>
+            </w:r>
+            <w:r>
+              <w:rPr>
+                <w:noProof/>
+                <w:webHidden/>
+              </w:rPr>
+              <w:instrText xml:space="preserve"> PAGEREF _Toc530781852 \h </w:instrText>
+            </w:r>
+            <w:r>
+              <w:rPr>
+                <w:noProof/>
+                <w:webHidden/>
+              </w:rPr>
+            </w:r>
+            <w:r>
+              <w:rPr>
+                <w:noProof/>
+                <w:webHidden/>
+              </w:rPr>
+              <w:fldChar w:fldCharType="separate"/>
+            </w:r>
+            <w:r>
+              <w:rPr>
+                <w:noProof/>
+                <w:webHidden/>
+              </w:rPr>
+              <w:t>3</w:t>
+            </w:r>
+            <w:r>
+              <w:rPr>
+                <w:noProof/>
+                <w:webHidden/>
+              </w:rPr>
+              <w:fldChar w:fldCharType="end"/>
+            </w:r>
+          </w:hyperlink>
+        </w:p>
+        <w:p>
+          <w:pPr>
+            <w:pStyle w:val="ndice2"/>
+            <w:tabs>
+              <w:tab w:val="right" w:leader="dot" w:pos="8494"/>
+            </w:tabs>
+            <w:rPr>
+              <w:rFonts w:cstheme="minorBidi"/>
+              <w:noProof/>
+            </w:rPr>
+          </w:pPr>
+          <w:hyperlink w:anchor="_Toc530781853" w:history="1">
+            <w:r>
+              <w:rPr>
+                <w:rStyle w:val="Hiperligao"/>
+                <w:noProof/>
+              </w:rPr>
+              <w:t>Cliente</w:t>
+            </w:r>
+            <w:r>
+              <w:rPr>
+                <w:noProof/>
+                <w:webHidden/>
+              </w:rPr>
+              <w:tab/>
+            </w:r>
+            <w:r>
+              <w:rPr>
+                <w:noProof/>
+                <w:webHidden/>
+              </w:rPr>
+              <w:fldChar w:fldCharType="begin"/>
+            </w:r>
+            <w:r>
+              <w:rPr>
+                <w:noProof/>
+                <w:webHidden/>
+              </w:rPr>
+              <w:instrText xml:space="preserve"> PAGEREF _Toc530781853 \h </w:instrText>
+            </w:r>
+            <w:r>
+              <w:rPr>
+                <w:noProof/>
+                <w:webHidden/>
+              </w:rPr>
+            </w:r>
+            <w:r>
+              <w:rPr>
+                <w:noProof/>
+                <w:webHidden/>
+              </w:rPr>
+              <w:fldChar w:fldCharType="separate"/>
+            </w:r>
+            <w:r>
+              <w:rPr>
+                <w:noProof/>
+                <w:webHidden/>
+              </w:rPr>
+              <w:t>3</w:t>
+            </w:r>
+            <w:r>
+              <w:rPr>
+                <w:noProof/>
+                <w:webHidden/>
+              </w:rPr>
+              <w:fldChar w:fldCharType="end"/>
+            </w:r>
+          </w:hyperlink>
+        </w:p>
+        <w:p>
+          <w:pPr>
+            <w:pStyle w:val="ndice2"/>
+            <w:tabs>
+              <w:tab w:val="right" w:leader="dot" w:pos="8494"/>
+            </w:tabs>
+            <w:rPr>
+              <w:rFonts w:cstheme="minorBidi"/>
+              <w:noProof/>
+            </w:rPr>
+          </w:pPr>
+          <w:hyperlink w:anchor="_Toc530781854" w:history="1">
+            <w:r>
+              <w:rPr>
+                <w:rStyle w:val="Hiperligao"/>
+                <w:noProof/>
+              </w:rPr>
+              <w:t>Produto</w:t>
+            </w:r>
+            <w:r>
+              <w:rPr>
+                <w:noProof/>
+                <w:webHidden/>
+              </w:rPr>
+              <w:tab/>
+            </w:r>
+            <w:r>
+              <w:rPr>
+                <w:noProof/>
+                <w:webHidden/>
+              </w:rPr>
+              <w:fldChar w:fldCharType="begin"/>
+            </w:r>
+            <w:r>
+              <w:rPr>
+                <w:noProof/>
+                <w:webHidden/>
+              </w:rPr>
+              <w:instrText xml:space="preserve"> PAGEREF _Toc530781854 \h </w:instrText>
+            </w:r>
+            <w:r>
+              <w:rPr>
+                <w:noProof/>
+                <w:webHidden/>
+              </w:rPr>
+            </w:r>
+            <w:r>
+              <w:rPr>
+                <w:noProof/>
+                <w:webHidden/>
+              </w:rPr>
+              <w:fldChar w:fldCharType="separate"/>
+            </w:r>
+            <w:r>
+              <w:rPr>
+                <w:noProof/>
+                <w:webHidden/>
+              </w:rPr>
+              <w:t>4</w:t>
+            </w:r>
+            <w:r>
+              <w:rPr>
+                <w:noProof/>
+                <w:webHidden/>
+              </w:rPr>
+              <w:fldChar w:fldCharType="end"/>
+            </w:r>
+          </w:hyperlink>
+        </w:p>
+        <w:p>
+          <w:pPr>
+            <w:pStyle w:val="ndice2"/>
+            <w:tabs>
+              <w:tab w:val="right" w:leader="dot" w:pos="8494"/>
+            </w:tabs>
+            <w:rPr>
+              <w:rFonts w:cstheme="minorBidi"/>
+              <w:noProof/>
+            </w:rPr>
+          </w:pPr>
+          <w:hyperlink w:anchor="_Toc530781855" w:history="1">
+            <w:r>
+              <w:rPr>
+                <w:rStyle w:val="Hiperligao"/>
+                <w:noProof/>
+              </w:rPr>
+              <w:t>Receita</w:t>
+            </w:r>
+            <w:r>
+              <w:rPr>
+                <w:noProof/>
+                <w:webHidden/>
+              </w:rPr>
+              <w:tab/>
+            </w:r>
+            <w:r>
+              <w:rPr>
+                <w:noProof/>
+                <w:webHidden/>
+              </w:rPr>
+              <w:fldChar w:fldCharType="begin"/>
+            </w:r>
+            <w:r>
+              <w:rPr>
+                <w:noProof/>
+                <w:webHidden/>
+              </w:rPr>
+              <w:instrText xml:space="preserve"> PAGEREF _Toc530781855 \h </w:instrText>
+            </w:r>
+            <w:r>
+              <w:rPr>
+                <w:noProof/>
+                <w:webHidden/>
+              </w:rPr>
+            </w:r>
+            <w:r>
+              <w:rPr>
+                <w:noProof/>
+                <w:webHidden/>
+              </w:rPr>
+              <w:fldChar w:fldCharType="separate"/>
+            </w:r>
+            <w:r>
+              <w:rPr>
+                <w:noProof/>
+                <w:webHidden/>
+              </w:rPr>
+              <w:t>4</w:t>
+            </w:r>
+            <w:r>
+              <w:rPr>
+                <w:noProof/>
+                <w:webHidden/>
+              </w:rPr>
+              <w:fldChar w:fldCharType="end"/>
+            </w:r>
+          </w:hyperlink>
+        </w:p>
+        <w:p>
+          <w:pPr>
+            <w:pStyle w:val="ndice2"/>
+            <w:tabs>
+              <w:tab w:val="right" w:leader="dot" w:pos="8494"/>
+            </w:tabs>
+            <w:rPr>
+              <w:rFonts w:cstheme="minorBidi"/>
+              <w:noProof/>
+            </w:rPr>
+          </w:pPr>
+          <w:hyperlink w:anchor="_Toc530781856" w:history="1">
+            <w:r>
+              <w:rPr>
+                <w:rStyle w:val="Hiperligao"/>
+                <w:noProof/>
+              </w:rPr>
+              <w:t>Venda</w:t>
+            </w:r>
+            <w:r>
+              <w:rPr>
+                <w:noProof/>
+                <w:webHidden/>
+              </w:rPr>
+              <w:tab/>
+            </w:r>
+            <w:r>
+              <w:rPr>
+                <w:noProof/>
+                <w:webHidden/>
+              </w:rPr>
+              <w:fldChar w:fldCharType="begin"/>
+            </w:r>
+            <w:r>
+              <w:rPr>
+                <w:noProof/>
+                <w:webHidden/>
+              </w:rPr>
+              <w:instrText xml:space="preserve"> PAGEREF _Toc530781856 \h </w:instrText>
+            </w:r>
+            <w:r>
+              <w:rPr>
+                <w:noProof/>
+                <w:webHidden/>
+              </w:rPr>
+            </w:r>
+            <w:r>
+              <w:rPr>
+                <w:noProof/>
+                <w:webHidden/>
+              </w:rPr>
+              <w:fldChar w:fldCharType="separate"/>
+            </w:r>
+            <w:r>
+              <w:rPr>
+                <w:noProof/>
+                <w:webHidden/>
+              </w:rPr>
+              <w:t>4</w:t>
+            </w:r>
+            <w:r>
+              <w:rPr>
+                <w:noProof/>
+                <w:webHidden/>
+              </w:rPr>
+              <w:fldChar w:fldCharType="end"/>
+            </w:r>
+          </w:hyperlink>
+        </w:p>
+        <w:p>
+          <w:pPr>
+            <w:pStyle w:val="ndice1"/>
+            <w:tabs>
+              <w:tab w:val="right" w:leader="dot" w:pos="8494"/>
+            </w:tabs>
+            <w:rPr>
+              <w:rFonts w:eastAsiaTheme="minorEastAsia"/>
+              <w:noProof/>
+              <w:lang w:eastAsia="pt-PT"/>
+            </w:rPr>
+          </w:pPr>
+          <w:hyperlink w:anchor="_Toc530781857" w:history="1">
+            <w:r>
+              <w:rPr>
+                <w:rStyle w:val="Hiperligao"/>
+                <w:noProof/>
+              </w:rPr>
+              <w:t>Diagramas UML</w:t>
+            </w:r>
+            <w:r>
+              <w:rPr>
+                <w:noProof/>
+                <w:webHidden/>
+              </w:rPr>
+              <w:tab/>
+            </w:r>
+            <w:r>
+              <w:rPr>
+                <w:noProof/>
+                <w:webHidden/>
+              </w:rPr>
+              <w:fldChar w:fldCharType="begin"/>
+            </w:r>
+            <w:r>
+              <w:rPr>
+                <w:noProof/>
+                <w:webHidden/>
+              </w:rPr>
+              <w:instrText xml:space="preserve"> PAGEREF _Toc530781857 \h </w:instrText>
+            </w:r>
+            <w:r>
+              <w:rPr>
+                <w:noProof/>
+                <w:webHidden/>
+              </w:rPr>
+            </w:r>
+            <w:r>
+              <w:rPr>
+                <w:noProof/>
+                <w:webHidden/>
+              </w:rPr>
+              <w:fldChar w:fldCharType="separate"/>
+            </w:r>
+            <w:r>
+              <w:rPr>
+                <w:noProof/>
+                <w:webHidden/>
+              </w:rPr>
+              <w:t>5</w:t>
+            </w:r>
+            <w:r>
+              <w:rPr>
+                <w:noProof/>
+                <w:webHidden/>
+              </w:rPr>
+              <w:fldChar w:fldCharType="end"/>
+            </w:r>
+          </w:hyperlink>
+        </w:p>
+        <w:p>
+          <w:pPr>
+            <w:pStyle w:val="ndice1"/>
+            <w:tabs>
+              <w:tab w:val="right" w:leader="dot" w:pos="8494"/>
+            </w:tabs>
+            <w:rPr>
+              <w:rFonts w:eastAsiaTheme="minorEastAsia"/>
+              <w:noProof/>
+              <w:lang w:eastAsia="pt-PT"/>
+            </w:rPr>
+          </w:pPr>
+          <w:hyperlink w:anchor="_Toc530781858" w:history="1">
+            <w:r>
+              <w:rPr>
+                <w:rStyle w:val="Hiperligao"/>
+                <w:noProof/>
+              </w:rPr>
+              <w:t>Dificuldades</w:t>
+            </w:r>
+            <w:r>
+              <w:rPr>
+                <w:noProof/>
+                <w:webHidden/>
+              </w:rPr>
+              <w:tab/>
+            </w:r>
+            <w:r>
+              <w:rPr>
+                <w:noProof/>
+                <w:webHidden/>
+              </w:rPr>
+              <w:fldChar w:fldCharType="begin"/>
+            </w:r>
+            <w:r>
+              <w:rPr>
+                <w:noProof/>
+                <w:webHidden/>
+              </w:rPr>
+              <w:instrText xml:space="preserve"> PAGEREF _Toc530781858 \h </w:instrText>
+            </w:r>
+            <w:r>
+              <w:rPr>
+                <w:noProof/>
+                <w:webHidden/>
+              </w:rPr>
+            </w:r>
+            <w:r>
+              <w:rPr>
+                <w:noProof/>
+                <w:webHidden/>
+              </w:rPr>
+              <w:fldChar w:fldCharType="separate"/>
+            </w:r>
+            <w:r>
+              <w:rPr>
+                <w:noProof/>
+                <w:webHidden/>
+              </w:rPr>
+              <w:t>6</w:t>
+            </w:r>
+            <w:r>
+              <w:rPr>
+                <w:noProof/>
+                <w:webHidden/>
+              </w:rPr>
+              <w:fldChar w:fldCharType="end"/>
+            </w:r>
+          </w:hyperlink>
+        </w:p>
+        <w:p>
+          <w:pPr>
+            <w:pStyle w:val="ndice1"/>
+            <w:tabs>
+              <w:tab w:val="right" w:leader="dot" w:pos="8494"/>
+            </w:tabs>
+            <w:rPr>
+              <w:rFonts w:eastAsiaTheme="minorEastAsia"/>
+              <w:noProof/>
+              <w:lang w:eastAsia="pt-PT"/>
+            </w:rPr>
+          </w:pPr>
+          <w:hyperlink w:anchor="_Toc530781859" w:history="1">
+            <w:r>
+              <w:rPr>
+                <w:rStyle w:val="Hiperligao"/>
+                <w:noProof/>
+                <w:shd w:val="clear" w:color="auto" w:fill="F1F0F0"/>
+              </w:rPr>
+              <w:t>Casos de aplicação</w:t>
+            </w:r>
+            <w:r>
+              <w:rPr>
+                <w:noProof/>
+                <w:webHidden/>
+              </w:rPr>
+              <w:tab/>
+            </w:r>
+            <w:r>
+              <w:rPr>
+                <w:noProof/>
+                <w:webHidden/>
+              </w:rPr>
+              <w:fldChar w:fldCharType="begin"/>
+            </w:r>
+            <w:r>
+              <w:rPr>
+                <w:noProof/>
+                <w:webHidden/>
+              </w:rPr>
+              <w:instrText xml:space="preserve"> PAGEREF _Toc530781859 \h </w:instrText>
+            </w:r>
+            <w:r>
+              <w:rPr>
+                <w:noProof/>
+                <w:webHidden/>
+              </w:rPr>
+            </w:r>
+            <w:r>
+              <w:rPr>
+                <w:noProof/>
+                <w:webHidden/>
+              </w:rPr>
+              <w:fldChar w:fldCharType="separate"/>
+            </w:r>
+            <w:r>
+              <w:rPr>
+                <w:noProof/>
+                <w:webHidden/>
+              </w:rPr>
+              <w:t>7</w:t>
+            </w:r>
+            <w:r>
+              <w:rPr>
+                <w:noProof/>
+                <w:webHidden/>
+              </w:rPr>
+              <w:fldChar w:fldCharType="end"/>
+            </w:r>
+          </w:hyperlink>
+        </w:p>
+        <w:p>
+          <w:pPr>
+            <w:pStyle w:val="ndice1"/>
+            <w:tabs>
+              <w:tab w:val="right" w:leader="dot" w:pos="8494"/>
+            </w:tabs>
+            <w:rPr>
+              <w:rFonts w:eastAsiaTheme="minorEastAsia"/>
+              <w:noProof/>
+              <w:lang w:eastAsia="pt-PT"/>
+            </w:rPr>
+          </w:pPr>
+          <w:hyperlink w:anchor="_Toc530781860" w:history="1">
+            <w:r>
+              <w:rPr>
+                <w:rStyle w:val="Hiperligao"/>
+                <w:noProof/>
+              </w:rPr>
+              <w:t>Contribuição dos Membros</w:t>
+            </w:r>
+            <w:r>
+              <w:rPr>
+                <w:noProof/>
+                <w:webHidden/>
+              </w:rPr>
+              <w:tab/>
+            </w:r>
+            <w:r>
+              <w:rPr>
+                <w:noProof/>
+                <w:webHidden/>
+              </w:rPr>
+              <w:fldChar w:fldCharType="begin"/>
+            </w:r>
+            <w:r>
+              <w:rPr>
+                <w:noProof/>
+                <w:webHidden/>
+              </w:rPr>
+              <w:instrText xml:space="preserve"> PAGEREF _Toc530781860 \h </w:instrText>
+            </w:r>
+            <w:r>
+              <w:rPr>
+                <w:noProof/>
+                <w:webHidden/>
+              </w:rPr>
+            </w:r>
+            <w:r>
+              <w:rPr>
+                <w:noProof/>
+                <w:webHidden/>
+              </w:rPr>
+              <w:fldChar w:fldCharType="separate"/>
+            </w:r>
+            <w:r>
+              <w:rPr>
+                <w:noProof/>
+                <w:webHidden/>
+              </w:rPr>
+              <w:t>8</w:t>
+            </w:r>
+            <w:r>
+              <w:rPr>
+                <w:noProof/>
+                <w:webHidden/>
+              </w:rPr>
+              <w:fldChar w:fldCharType="end"/>
+            </w:r>
+          </w:hyperlink>
+        </w:p>
+        <w:p>
+          <w:r>
+            <w:rPr>
+              <w:b/>
+              <w:bCs/>
+            </w:rPr>
+            <w:fldChar w:fldCharType="end"/>
+          </w:r>
+        </w:p>
+      </w:sdtContent>
+    </w:sdt>
     <w:p>
       <w:pPr>
-        <w:pStyle w:val="TtulosSeces"/>
+        <w:pStyle w:val="Ttulo1"/>
         <w:rPr>
           <w:u w:val="none"/>
         </w:rPr>
       </w:pPr>
       <w:r>
+        <w:br w:type="page"/>
+      </w:r>
+      <w:bookmarkStart w:id="1" w:name="_Toc530781845"/>
+      <w:r>
         <w:lastRenderedPageBreak/>
-        <w:t>Descrição do Tema</w:t>
-      </w:r>
+        <w:t xml:space="preserve">Descrição do </w:t>
+      </w:r>
+      <w:r>
+        <w:t>Tema</w:t>
+      </w:r>
+      <w:bookmarkEnd w:id="1"/>
     </w:p>
     <w:p>
       <w:pPr>
@@ -1304,11 +2486,9 @@
     </w:p>
     <w:p>
       <w:pPr>
-        <w:pStyle w:val="TtulosSeces"/>
-        <w:rPr>
-          <w:u w:val="none"/>
-        </w:rPr>
+        <w:pStyle w:val="Ttulo1"/>
       </w:pPr>
+      <w:bookmarkStart w:id="2" w:name="_Toc530781846"/>
       <w:r>
         <w:lastRenderedPageBreak/>
         <w:t>Implementação</w:t>
@@ -1316,6 +2496,7 @@
       <w:r>
         <w:t xml:space="preserve"> / Classes implementadas</w:t>
       </w:r>
+      <w:bookmarkEnd w:id="2"/>
     </w:p>
     <w:p>
       <w:pPr>
@@ -1324,6 +2505,464 @@
           <w:sz w:val="24"/>
           <w:szCs w:val="24"/>
           <w:u w:val="none"/>
+        </w:rPr>
+      </w:pPr>
+    </w:p>
+    <w:p>
+      <w:pPr>
+        <w:pStyle w:val="Ttulo2"/>
+      </w:pPr>
+      <w:bookmarkStart w:id="3" w:name="_Toc530781847"/>
+      <w:proofErr w:type="spellStart"/>
+      <w:r>
+        <w:t>CadeiaFarmacias</w:t>
+      </w:r>
+      <w:bookmarkEnd w:id="3"/>
+      <w:proofErr w:type="spellEnd"/>
+    </w:p>
+    <w:p>
+      <w:pPr>
+        <w:jc w:val="both"/>
+        <w:rPr>
+          <w:rFonts w:asciiTheme="majorHAnsi" w:eastAsiaTheme="majorEastAsia" w:hAnsiTheme="majorHAnsi" w:cstheme="majorBidi"/>
+          <w:spacing w:val="-10"/>
+          <w:kern w:val="28"/>
+          <w:sz w:val="24"/>
+          <w:szCs w:val="24"/>
+        </w:rPr>
+      </w:pPr>
+      <w:r>
+        <w:rPr>
+          <w:rFonts w:asciiTheme="majorHAnsi" w:eastAsiaTheme="majorEastAsia" w:hAnsiTheme="majorHAnsi" w:cstheme="majorBidi"/>
+          <w:spacing w:val="-10"/>
+          <w:kern w:val="28"/>
+          <w:sz w:val="24"/>
+          <w:szCs w:val="24"/>
+        </w:rPr>
+        <w:t xml:space="preserve">Um objeto da classe </w:t>
+      </w:r>
+      <w:proofErr w:type="spellStart"/>
+      <w:r>
+        <w:rPr>
+          <w:rFonts w:asciiTheme="majorHAnsi" w:eastAsiaTheme="majorEastAsia" w:hAnsiTheme="majorHAnsi" w:cstheme="majorBidi"/>
+          <w:spacing w:val="-10"/>
+          <w:kern w:val="28"/>
+          <w:sz w:val="24"/>
+          <w:szCs w:val="24"/>
+        </w:rPr>
+        <w:t>CadeiaFarmacias</w:t>
+      </w:r>
+      <w:proofErr w:type="spellEnd"/>
+      <w:r>
+        <w:rPr>
+          <w:rFonts w:asciiTheme="majorHAnsi" w:eastAsiaTheme="majorEastAsia" w:hAnsiTheme="majorHAnsi" w:cstheme="majorBidi"/>
+          <w:spacing w:val="-10"/>
+          <w:kern w:val="28"/>
+          <w:sz w:val="24"/>
+          <w:szCs w:val="24"/>
+        </w:rPr>
+        <w:t xml:space="preserve"> representa uma cadeia de farmácias, armazenando todas as farmácias, clientes e funcionários (organizados em vetores).  Uma cadeia de farmácias é caracterizada pelo seu nome. Esta classe contém principalmente métodos para alterar ou obter os seus atributos e adicionar, remover e ordenar as farmácias, funcionários e clientes.</w:t>
+      </w:r>
+    </w:p>
+    <w:p>
+      <w:pPr>
+        <w:pStyle w:val="Ttulo2"/>
+        <w:rPr>
+          <w:spacing w:val="-10"/>
+          <w:kern w:val="28"/>
+          <w:sz w:val="24"/>
+          <w:szCs w:val="24"/>
+        </w:rPr>
+      </w:pPr>
+      <w:bookmarkStart w:id="4" w:name="_Toc530781848"/>
+      <w:r>
+        <w:t>Data</w:t>
+      </w:r>
+      <w:bookmarkEnd w:id="4"/>
+    </w:p>
+    <w:p>
+      <w:pPr>
+        <w:jc w:val="both"/>
+        <w:rPr>
+          <w:rFonts w:asciiTheme="majorHAnsi" w:eastAsiaTheme="majorEastAsia" w:hAnsiTheme="majorHAnsi" w:cstheme="majorBidi"/>
+          <w:spacing w:val="-10"/>
+          <w:kern w:val="28"/>
+          <w:sz w:val="24"/>
+          <w:szCs w:val="24"/>
+        </w:rPr>
+      </w:pPr>
+      <w:r>
+        <w:rPr>
+          <w:rFonts w:asciiTheme="majorHAnsi" w:eastAsiaTheme="majorEastAsia" w:hAnsiTheme="majorHAnsi" w:cstheme="majorBidi"/>
+          <w:spacing w:val="-10"/>
+          <w:kern w:val="28"/>
+          <w:sz w:val="24"/>
+          <w:szCs w:val="24"/>
+        </w:rPr>
+        <w:t>Um objeto da classe Data corresponde a uma data, caracterizada pelo dia, mês e ano. A data pode tanto ser definida pelo utilizador como corresponder à data atual do sistema</w:t>
+      </w:r>
+      <w:r>
+        <w:rPr>
+          <w:rFonts w:asciiTheme="majorHAnsi" w:eastAsiaTheme="majorEastAsia" w:hAnsiTheme="majorHAnsi" w:cstheme="majorBidi"/>
+          <w:spacing w:val="-10"/>
+          <w:kern w:val="28"/>
+          <w:sz w:val="24"/>
+          <w:szCs w:val="24"/>
+        </w:rPr>
+        <w:t xml:space="preserve"> (usando a biblioteca </w:t>
+      </w:r>
+      <w:proofErr w:type="spellStart"/>
+      <w:r>
+        <w:rPr>
+          <w:rFonts w:asciiTheme="majorHAnsi" w:eastAsiaTheme="majorEastAsia" w:hAnsiTheme="majorHAnsi" w:cstheme="majorBidi"/>
+          <w:spacing w:val="-10"/>
+          <w:kern w:val="28"/>
+          <w:sz w:val="24"/>
+          <w:szCs w:val="24"/>
+        </w:rPr>
+        <w:t>ctime</w:t>
+      </w:r>
+      <w:proofErr w:type="spellEnd"/>
+      <w:r>
+        <w:rPr>
+          <w:rFonts w:asciiTheme="majorHAnsi" w:eastAsiaTheme="majorEastAsia" w:hAnsiTheme="majorHAnsi" w:cstheme="majorBidi"/>
+          <w:spacing w:val="-10"/>
+          <w:kern w:val="28"/>
+          <w:sz w:val="24"/>
+          <w:szCs w:val="24"/>
+        </w:rPr>
+        <w:t>).</w:t>
+      </w:r>
+    </w:p>
+    <w:p>
+      <w:pPr>
+        <w:pStyle w:val="Ttulo2"/>
+      </w:pPr>
+      <w:bookmarkStart w:id="5" w:name="_Toc530781849"/>
+      <w:r>
+        <w:t>Hora</w:t>
+      </w:r>
+      <w:bookmarkEnd w:id="5"/>
+    </w:p>
+    <w:p>
+      <w:pPr>
+        <w:jc w:val="both"/>
+        <w:rPr>
+          <w:rFonts w:asciiTheme="majorHAnsi" w:eastAsiaTheme="majorEastAsia" w:hAnsiTheme="majorHAnsi" w:cstheme="majorBidi"/>
+          <w:spacing w:val="-10"/>
+          <w:kern w:val="28"/>
+          <w:sz w:val="24"/>
+          <w:szCs w:val="24"/>
+        </w:rPr>
+      </w:pPr>
+      <w:r>
+        <w:rPr>
+          <w:rFonts w:asciiTheme="majorHAnsi" w:eastAsiaTheme="majorEastAsia" w:hAnsiTheme="majorHAnsi" w:cstheme="majorBidi"/>
+          <w:spacing w:val="-10"/>
+          <w:kern w:val="28"/>
+          <w:sz w:val="24"/>
+          <w:szCs w:val="24"/>
+        </w:rPr>
+        <w:t>Um objeto da classe Hora corresponde a uma data, caracterizada pela hora, minutos e segundos. A hora pode tanto ser definida pelo utilizador como corresponder à hora atual do sistema</w:t>
+      </w:r>
+      <w:r>
+        <w:rPr>
+          <w:rFonts w:asciiTheme="majorHAnsi" w:eastAsiaTheme="majorEastAsia" w:hAnsiTheme="majorHAnsi" w:cstheme="majorBidi"/>
+          <w:spacing w:val="-10"/>
+          <w:kern w:val="28"/>
+          <w:sz w:val="24"/>
+          <w:szCs w:val="24"/>
+        </w:rPr>
+        <w:t xml:space="preserve"> (usando a biblioteca </w:t>
+      </w:r>
+      <w:proofErr w:type="spellStart"/>
+      <w:r>
+        <w:rPr>
+          <w:rFonts w:asciiTheme="majorHAnsi" w:eastAsiaTheme="majorEastAsia" w:hAnsiTheme="majorHAnsi" w:cstheme="majorBidi"/>
+          <w:spacing w:val="-10"/>
+          <w:kern w:val="28"/>
+          <w:sz w:val="24"/>
+          <w:szCs w:val="24"/>
+        </w:rPr>
+        <w:t>ctime</w:t>
+      </w:r>
+      <w:proofErr w:type="spellEnd"/>
+      <w:r>
+        <w:rPr>
+          <w:rFonts w:asciiTheme="majorHAnsi" w:eastAsiaTheme="majorEastAsia" w:hAnsiTheme="majorHAnsi" w:cstheme="majorBidi"/>
+          <w:spacing w:val="-10"/>
+          <w:kern w:val="28"/>
+          <w:sz w:val="24"/>
+          <w:szCs w:val="24"/>
+        </w:rPr>
+        <w:t>).</w:t>
+      </w:r>
+    </w:p>
+    <w:p>
+      <w:pPr>
+        <w:pStyle w:val="Ttulo2"/>
+      </w:pPr>
+      <w:bookmarkStart w:id="6" w:name="_Toc530781850"/>
+      <w:proofErr w:type="spellStart"/>
+      <w:r>
+        <w:t>Farmacia</w:t>
+      </w:r>
+      <w:bookmarkEnd w:id="6"/>
+      <w:proofErr w:type="spellEnd"/>
+    </w:p>
+    <w:p>
+      <w:pPr>
+        <w:jc w:val="both"/>
+        <w:rPr>
+          <w:rFonts w:asciiTheme="majorHAnsi" w:eastAsiaTheme="majorEastAsia" w:hAnsiTheme="majorHAnsi" w:cstheme="majorBidi"/>
+          <w:spacing w:val="-10"/>
+          <w:kern w:val="28"/>
+          <w:sz w:val="24"/>
+          <w:szCs w:val="24"/>
+        </w:rPr>
+      </w:pPr>
+      <w:r>
+        <w:rPr>
+          <w:rFonts w:asciiTheme="majorHAnsi" w:eastAsiaTheme="majorEastAsia" w:hAnsiTheme="majorHAnsi" w:cstheme="majorBidi"/>
+          <w:spacing w:val="-10"/>
+          <w:kern w:val="28"/>
+          <w:sz w:val="24"/>
+          <w:szCs w:val="24"/>
+        </w:rPr>
+        <w:t xml:space="preserve">Um objeto da classe </w:t>
+      </w:r>
+      <w:proofErr w:type="spellStart"/>
+      <w:r>
+        <w:rPr>
+          <w:rFonts w:asciiTheme="majorHAnsi" w:eastAsiaTheme="majorEastAsia" w:hAnsiTheme="majorHAnsi" w:cstheme="majorBidi"/>
+          <w:spacing w:val="-10"/>
+          <w:kern w:val="28"/>
+          <w:sz w:val="24"/>
+          <w:szCs w:val="24"/>
+        </w:rPr>
+        <w:t>Farmacia</w:t>
+      </w:r>
+      <w:proofErr w:type="spellEnd"/>
+      <w:r>
+        <w:rPr>
+          <w:rFonts w:asciiTheme="majorHAnsi" w:eastAsiaTheme="majorEastAsia" w:hAnsiTheme="majorHAnsi" w:cstheme="majorBidi"/>
+          <w:spacing w:val="-10"/>
+          <w:kern w:val="28"/>
+          <w:sz w:val="24"/>
+          <w:szCs w:val="24"/>
+        </w:rPr>
+        <w:t xml:space="preserve"> corresponde a uma farmácia, caracterizada por um nome, morada, gerente e diretor técnico.  Cada farmácia tem uns certos produtos em stock (</w:t>
+      </w:r>
+      <w:proofErr w:type="spellStart"/>
+      <w:r>
+        <w:rPr>
+          <w:rFonts w:asciiTheme="majorHAnsi" w:eastAsiaTheme="majorEastAsia" w:hAnsiTheme="majorHAnsi" w:cstheme="majorBidi"/>
+          <w:spacing w:val="-10"/>
+          <w:kern w:val="28"/>
+          <w:sz w:val="24"/>
+          <w:szCs w:val="24"/>
+        </w:rPr>
+        <w:t>map</w:t>
+      </w:r>
+      <w:proofErr w:type="spellEnd"/>
+      <w:r>
+        <w:rPr>
+          <w:rFonts w:asciiTheme="majorHAnsi" w:eastAsiaTheme="majorEastAsia" w:hAnsiTheme="majorHAnsi" w:cstheme="majorBidi"/>
+          <w:spacing w:val="-10"/>
+          <w:kern w:val="28"/>
+          <w:sz w:val="24"/>
+          <w:szCs w:val="24"/>
+        </w:rPr>
+        <w:t xml:space="preserve"> </w:t>
+      </w:r>
+      <w:proofErr w:type="spellStart"/>
+      <w:r>
+        <w:rPr>
+          <w:rFonts w:asciiTheme="majorHAnsi" w:eastAsiaTheme="majorEastAsia" w:hAnsiTheme="majorHAnsi" w:cstheme="majorBidi"/>
+          <w:spacing w:val="-10"/>
+          <w:kern w:val="28"/>
+          <w:sz w:val="24"/>
+          <w:szCs w:val="24"/>
+        </w:rPr>
+        <w:t>produtosVender</w:t>
+      </w:r>
+      <w:proofErr w:type="spellEnd"/>
+      <w:r>
+        <w:rPr>
+          <w:rFonts w:asciiTheme="majorHAnsi" w:eastAsiaTheme="majorEastAsia" w:hAnsiTheme="majorHAnsi" w:cstheme="majorBidi"/>
+          <w:spacing w:val="-10"/>
+          <w:kern w:val="28"/>
+          <w:sz w:val="24"/>
+          <w:szCs w:val="24"/>
+        </w:rPr>
+        <w:t>, com os produtos e as respetivas quantidades disponíveis), e um historial de vendas (vetor vendas). Esta classe contém métodos para alterar e obter os seus atributos, obter informações sobre estes (por exemplo, número de vendas ou total ou em datas específicas) e adicionar, remover e ordenar as vendas.</w:t>
+      </w:r>
+    </w:p>
+    <w:p>
+      <w:pPr>
+        <w:pStyle w:val="Ttulo2"/>
+      </w:pPr>
+      <w:bookmarkStart w:id="7" w:name="_Toc530781851"/>
+      <w:r>
+        <w:t>Pessoa</w:t>
+      </w:r>
+      <w:bookmarkEnd w:id="7"/>
+    </w:p>
+    <w:p>
+      <w:pPr>
+        <w:jc w:val="both"/>
+        <w:rPr>
+          <w:rFonts w:asciiTheme="majorHAnsi" w:eastAsiaTheme="majorEastAsia" w:hAnsiTheme="majorHAnsi" w:cstheme="majorBidi"/>
+          <w:spacing w:val="-10"/>
+          <w:kern w:val="28"/>
+          <w:sz w:val="24"/>
+          <w:szCs w:val="24"/>
+        </w:rPr>
+      </w:pPr>
+      <w:r>
+        <w:rPr>
+          <w:rFonts w:asciiTheme="majorHAnsi" w:eastAsiaTheme="majorEastAsia" w:hAnsiTheme="majorHAnsi" w:cstheme="majorBidi"/>
+          <w:spacing w:val="-10"/>
+          <w:kern w:val="28"/>
+          <w:sz w:val="24"/>
+          <w:szCs w:val="24"/>
+        </w:rPr>
+        <w:t>Um objeto da classe Pessoa corresponde a uma pessoa, caracterizada pelo seu nome, morada e número de contribuinte. Esta classe contém métodos para</w:t>
+      </w:r>
+      <w:r>
+        <w:rPr>
+          <w:rFonts w:asciiTheme="majorHAnsi" w:eastAsiaTheme="majorEastAsia" w:hAnsiTheme="majorHAnsi" w:cstheme="majorBidi"/>
+          <w:spacing w:val="-10"/>
+          <w:kern w:val="28"/>
+          <w:sz w:val="24"/>
+          <w:szCs w:val="24"/>
+        </w:rPr>
+        <w:t xml:space="preserve"> alterar</w:t>
+      </w:r>
+      <w:r>
+        <w:rPr>
+          <w:rFonts w:asciiTheme="majorHAnsi" w:eastAsiaTheme="majorEastAsia" w:hAnsiTheme="majorHAnsi" w:cstheme="majorBidi"/>
+          <w:spacing w:val="-10"/>
+          <w:kern w:val="28"/>
+          <w:sz w:val="24"/>
+          <w:szCs w:val="24"/>
+        </w:rPr>
+        <w:t xml:space="preserve"> e obter os seus atributos.</w:t>
+      </w:r>
+    </w:p>
+    <w:p>
+      <w:pPr>
+        <w:pStyle w:val="Ttulo2"/>
+      </w:pPr>
+      <w:bookmarkStart w:id="8" w:name="_Toc530781852"/>
+      <w:proofErr w:type="spellStart"/>
+      <w:r>
+        <w:t>Funcionario</w:t>
+      </w:r>
+      <w:bookmarkEnd w:id="8"/>
+      <w:proofErr w:type="spellEnd"/>
+    </w:p>
+    <w:p>
+      <w:pPr>
+        <w:jc w:val="both"/>
+        <w:rPr>
+          <w:rFonts w:asciiTheme="majorHAnsi" w:eastAsiaTheme="majorEastAsia" w:hAnsiTheme="majorHAnsi" w:cstheme="majorBidi"/>
+          <w:spacing w:val="-10"/>
+          <w:kern w:val="28"/>
+          <w:sz w:val="24"/>
+          <w:szCs w:val="24"/>
+        </w:rPr>
+      </w:pPr>
+      <w:r>
+        <w:rPr>
+          <w:rFonts w:asciiTheme="majorHAnsi" w:eastAsiaTheme="majorEastAsia" w:hAnsiTheme="majorHAnsi" w:cstheme="majorBidi"/>
+          <w:spacing w:val="-10"/>
+          <w:kern w:val="28"/>
+          <w:sz w:val="24"/>
+          <w:szCs w:val="24"/>
+        </w:rPr>
+        <w:t xml:space="preserve">A classe </w:t>
+      </w:r>
+      <w:proofErr w:type="spellStart"/>
+      <w:r>
+        <w:rPr>
+          <w:rFonts w:asciiTheme="majorHAnsi" w:eastAsiaTheme="majorEastAsia" w:hAnsiTheme="majorHAnsi" w:cstheme="majorBidi"/>
+          <w:spacing w:val="-10"/>
+          <w:kern w:val="28"/>
+          <w:sz w:val="24"/>
+          <w:szCs w:val="24"/>
+        </w:rPr>
+        <w:t>Funcionario</w:t>
+      </w:r>
+      <w:proofErr w:type="spellEnd"/>
+      <w:r>
+        <w:rPr>
+          <w:rFonts w:asciiTheme="majorHAnsi" w:eastAsiaTheme="majorEastAsia" w:hAnsiTheme="majorHAnsi" w:cstheme="majorBidi"/>
+          <w:spacing w:val="-10"/>
+          <w:kern w:val="28"/>
+          <w:sz w:val="24"/>
+          <w:szCs w:val="24"/>
+        </w:rPr>
+        <w:t xml:space="preserve"> é derivada publicamente da classe Pessoa. Um objeto desta classe representa um funcionário, que tem como atributos, para além dos da classe base, o seu salário, farmácia em que trabalha e cargo exercido.</w:t>
+      </w:r>
+      <w:r>
+        <w:rPr>
+          <w:rFonts w:asciiTheme="majorHAnsi" w:eastAsiaTheme="majorEastAsia" w:hAnsiTheme="majorHAnsi" w:cstheme="majorBidi"/>
+          <w:spacing w:val="-10"/>
+          <w:kern w:val="28"/>
+          <w:sz w:val="24"/>
+          <w:szCs w:val="24"/>
+        </w:rPr>
+        <w:t xml:space="preserve"> Esta classe contém principalmente métodos para alterar e obter os seus atributos.</w:t>
+      </w:r>
+    </w:p>
+    <w:p>
+      <w:pPr>
+        <w:pStyle w:val="Ttulo2"/>
+        <w:rPr>
+          <w:sz w:val="24"/>
+          <w:szCs w:val="24"/>
+        </w:rPr>
+      </w:pPr>
+      <w:bookmarkStart w:id="9" w:name="_Toc530781853"/>
+      <w:r>
+        <w:t>Cliente</w:t>
+      </w:r>
+      <w:bookmarkEnd w:id="9"/>
+    </w:p>
+    <w:p>
+      <w:pPr>
+        <w:jc w:val="both"/>
+        <w:rPr>
+          <w:rFonts w:asciiTheme="majorHAnsi" w:eastAsiaTheme="majorEastAsia" w:hAnsiTheme="majorHAnsi" w:cstheme="majorBidi"/>
+          <w:spacing w:val="-10"/>
+          <w:kern w:val="28"/>
+          <w:sz w:val="24"/>
+          <w:szCs w:val="24"/>
+        </w:rPr>
+      </w:pPr>
+      <w:r>
+        <w:rPr>
+          <w:rFonts w:asciiTheme="majorHAnsi" w:eastAsiaTheme="majorEastAsia" w:hAnsiTheme="majorHAnsi" w:cstheme="majorBidi"/>
+          <w:spacing w:val="-10"/>
+          <w:kern w:val="28"/>
+          <w:sz w:val="24"/>
+          <w:szCs w:val="24"/>
+        </w:rPr>
+        <w:t>A classe Cliente é derivada publicamente da classe Pessoa. Um objeto desta classe representa um cliente, que tem como atributos, para além dos da classe base, o seu historial de compras. Esta classe contém principalmente métodos para alterar e obter os seus atributos, bem como informações sobre os mesmos (por exemplo, número de vendas).</w:t>
+      </w:r>
+    </w:p>
+    <w:p>
+      <w:pPr>
+        <w:jc w:val="both"/>
+        <w:rPr>
+          <w:rFonts w:asciiTheme="majorHAnsi" w:eastAsiaTheme="majorEastAsia" w:hAnsiTheme="majorHAnsi" w:cstheme="majorBidi"/>
+          <w:b/>
+          <w:bCs/>
+          <w:spacing w:val="-10"/>
+          <w:kern w:val="28"/>
+          <w:sz w:val="28"/>
+          <w:szCs w:val="28"/>
         </w:rPr>
       </w:pPr>
     </w:p>
@@ -1340,20 +2979,17 @@
           <w:szCs w:val="28"/>
         </w:rPr>
       </w:pPr>
-      <w:proofErr w:type="spellStart"/>
-      <w:r>
-        <w:rPr>
-          <w:rFonts w:asciiTheme="majorHAnsi" w:eastAsiaTheme="majorEastAsia" w:hAnsiTheme="majorHAnsi" w:cstheme="majorBidi"/>
-          <w:b/>
-          <w:bCs/>
-          <w:spacing w:val="-10"/>
-          <w:kern w:val="28"/>
-          <w:sz w:val="28"/>
-          <w:szCs w:val="28"/>
-        </w:rPr>
-        <w:t>CadeiaFarmacias</w:t>
-      </w:r>
-      <w:proofErr w:type="spellEnd"/>
+    </w:p>
+    <w:p>
+      <w:pPr>
+        <w:pStyle w:val="Ttulo2"/>
+      </w:pPr>
+      <w:bookmarkStart w:id="10" w:name="_Toc530781854"/>
+      <w:r>
+        <w:lastRenderedPageBreak/>
+        <w:t>Produto</w:t>
+      </w:r>
+      <w:bookmarkEnd w:id="10"/>
     </w:p>
     <w:p>
       <w:pPr>
@@ -1374,56 +3010,60 @@
           <w:sz w:val="24"/>
           <w:szCs w:val="24"/>
         </w:rPr>
-        <w:t xml:space="preserve">Um objeto da classe </w:t>
-      </w:r>
-      <w:proofErr w:type="spellStart"/>
-      <w:r>
-        <w:rPr>
-          <w:rFonts w:asciiTheme="majorHAnsi" w:eastAsiaTheme="majorEastAsia" w:hAnsiTheme="majorHAnsi" w:cstheme="majorBidi"/>
-          <w:spacing w:val="-10"/>
-          <w:kern w:val="28"/>
-          <w:sz w:val="24"/>
-          <w:szCs w:val="24"/>
-        </w:rPr>
-        <w:t>CadeiaFarmacias</w:t>
-      </w:r>
-      <w:proofErr w:type="spellEnd"/>
-      <w:r>
-        <w:rPr>
-          <w:rFonts w:asciiTheme="majorHAnsi" w:eastAsiaTheme="majorEastAsia" w:hAnsiTheme="majorHAnsi" w:cstheme="majorBidi"/>
-          <w:spacing w:val="-10"/>
-          <w:kern w:val="28"/>
-          <w:sz w:val="24"/>
-          <w:szCs w:val="24"/>
-        </w:rPr>
-        <w:t xml:space="preserve"> representa uma cadeia de farmácias, armazenando todas as farmácias, clientes e funcionários (organizados em vetores).  Uma cadeia de farmácias é caracterizada pelo seu nome. Esta classe contém principalmente métodos para alterar ou obter os seus atributos e adicionar, remover e ordenar as farmácias, funcionários e clientes.</w:t>
-      </w:r>
+        <w:t>Um objeto da classe Produto representa um produto, caracterizado pelo seu código, nome, preço e descrição. Um produto pode ser ou não passível de ter receita e, caso seja, pode ou não ser possível a sua venda sem receita, e a sua venda com receita tem associado um valor de comparticipação. Esta classe contém métodos para alterar e obter os seus atributos.</w:t>
+      </w:r>
+    </w:p>
+    <w:p>
+      <w:pPr>
+        <w:pStyle w:val="Ttulo2"/>
+      </w:pPr>
+      <w:bookmarkStart w:id="11" w:name="_Toc530781855"/>
+      <w:r>
+        <w:t>Receita</w:t>
+      </w:r>
+      <w:bookmarkEnd w:id="11"/>
     </w:p>
     <w:p>
       <w:pPr>
         <w:jc w:val="both"/>
         <w:rPr>
           <w:rFonts w:asciiTheme="majorHAnsi" w:eastAsiaTheme="majorEastAsia" w:hAnsiTheme="majorHAnsi" w:cstheme="majorBidi"/>
-          <w:b/>
-          <w:bCs/>
-          <w:spacing w:val="-10"/>
-          <w:kern w:val="28"/>
-          <w:sz w:val="28"/>
-          <w:szCs w:val="28"/>
+          <w:spacing w:val="-10"/>
+          <w:kern w:val="28"/>
+          <w:sz w:val="24"/>
+          <w:szCs w:val="24"/>
         </w:rPr>
       </w:pPr>
       <w:r>
         <w:rPr>
           <w:rFonts w:asciiTheme="majorHAnsi" w:eastAsiaTheme="majorEastAsia" w:hAnsiTheme="majorHAnsi" w:cstheme="majorBidi"/>
-          <w:b/>
-          <w:bCs/>
-          <w:spacing w:val="-10"/>
-          <w:kern w:val="28"/>
-          <w:sz w:val="28"/>
-          <w:szCs w:val="28"/>
-        </w:rPr>
-        <w:t>Data</w:t>
-      </w:r>
+          <w:spacing w:val="-10"/>
+          <w:kern w:val="28"/>
+          <w:sz w:val="24"/>
+          <w:szCs w:val="24"/>
+        </w:rPr>
+        <w:t>Um objeto da classe Receita representa uma receita, caracterizada pelo seu número, pelo nome do médico que a prescreveu e pelo cliente ao qual a receita foi prescrita. A receita tem produt</w:t>
+      </w:r>
+      <w:r>
+        <w:rPr>
+          <w:rFonts w:asciiTheme="majorHAnsi" w:eastAsiaTheme="majorEastAsia" w:hAnsiTheme="majorHAnsi" w:cstheme="majorBidi"/>
+          <w:spacing w:val="-10"/>
+          <w:kern w:val="28"/>
+          <w:sz w:val="24"/>
+          <w:szCs w:val="24"/>
+        </w:rPr>
+        <w:t>os receitados em determinada quantidade. Esta classe contém métodos para alterar e obter os seus atributos e informação sobre os mesmos.</w:t>
+      </w:r>
+    </w:p>
+    <w:p>
+      <w:pPr>
+        <w:pStyle w:val="Ttulo2"/>
+      </w:pPr>
+      <w:bookmarkStart w:id="12" w:name="_Toc530781856"/>
+      <w:r>
+        <w:t>Venda</w:t>
+      </w:r>
+      <w:bookmarkEnd w:id="12"/>
     </w:p>
     <w:p>
       <w:pPr>
@@ -1444,39 +3084,47 @@
           <w:sz w:val="24"/>
           <w:szCs w:val="24"/>
         </w:rPr>
-        <w:t>Um objeto da classe Data corresponde a uma data, caracterizada pelo dia, mês e ano. A data pode tanto ser definida pelo utilizador como corresponder à data atual do sistema</w:t>
-      </w:r>
-      <w:r>
-        <w:rPr>
-          <w:rFonts w:asciiTheme="majorHAnsi" w:eastAsiaTheme="majorEastAsia" w:hAnsiTheme="majorHAnsi" w:cstheme="majorBidi"/>
-          <w:spacing w:val="-10"/>
-          <w:kern w:val="28"/>
-          <w:sz w:val="24"/>
-          <w:szCs w:val="24"/>
-        </w:rPr>
-        <w:t xml:space="preserve"> (usando a biblioteca </w:t>
-      </w:r>
-      <w:proofErr w:type="spellStart"/>
-      <w:r>
-        <w:rPr>
-          <w:rFonts w:asciiTheme="majorHAnsi" w:eastAsiaTheme="majorEastAsia" w:hAnsiTheme="majorHAnsi" w:cstheme="majorBidi"/>
-          <w:spacing w:val="-10"/>
-          <w:kern w:val="28"/>
-          <w:sz w:val="24"/>
-          <w:szCs w:val="24"/>
-        </w:rPr>
-        <w:t>ctime</w:t>
-      </w:r>
-      <w:proofErr w:type="spellEnd"/>
-      <w:r>
-        <w:rPr>
-          <w:rFonts w:asciiTheme="majorHAnsi" w:eastAsiaTheme="majorEastAsia" w:hAnsiTheme="majorHAnsi" w:cstheme="majorBidi"/>
-          <w:spacing w:val="-10"/>
-          <w:kern w:val="28"/>
-          <w:sz w:val="24"/>
-          <w:szCs w:val="24"/>
-        </w:rPr>
-        <w:t>).</w:t>
+        <w:t xml:space="preserve">Um objeto da classe Venda representa uma venda, caracterizada pelo seu código, data e hora. </w:t>
+      </w:r>
+      <w:r>
+        <w:rPr>
+          <w:rFonts w:asciiTheme="majorHAnsi" w:eastAsiaTheme="majorEastAsia" w:hAnsiTheme="majorHAnsi" w:cstheme="majorBidi"/>
+          <w:spacing w:val="-10"/>
+          <w:kern w:val="28"/>
+          <w:sz w:val="24"/>
+          <w:szCs w:val="24"/>
+        </w:rPr>
+        <w:t xml:space="preserve"> Uma venda tem associado um cliente que realizou a venda e pode ter também associada uma receita. </w:t>
+      </w:r>
+      <w:r>
+        <w:rPr>
+          <w:rFonts w:asciiTheme="majorHAnsi" w:eastAsiaTheme="majorEastAsia" w:hAnsiTheme="majorHAnsi" w:cstheme="majorBidi"/>
+          <w:spacing w:val="-10"/>
+          <w:kern w:val="28"/>
+          <w:sz w:val="24"/>
+          <w:szCs w:val="24"/>
+        </w:rPr>
+        <w:t xml:space="preserve">Uma venda </w:t>
+      </w:r>
+      <w:r>
+        <w:rPr>
+          <w:rFonts w:asciiTheme="majorHAnsi" w:eastAsiaTheme="majorEastAsia" w:hAnsiTheme="majorHAnsi" w:cstheme="majorBidi"/>
+          <w:spacing w:val="-10"/>
+          <w:kern w:val="28"/>
+          <w:sz w:val="24"/>
+          <w:szCs w:val="24"/>
+        </w:rPr>
+        <w:t>tem vários produtos vendidos, numa determinada quantidade e com determinados valores de IVA e comparticipação (este valor será 0 se o produto não for passível de receita ou se, caso seja e seja possível a sua venda sem receita, não conste na receita associada à venda). Esta classe contém métodos para alterar e obter os seus atributos e informações sobre os mesmos</w:t>
+      </w:r>
+      <w:r>
+        <w:rPr>
+          <w:rFonts w:asciiTheme="majorHAnsi" w:eastAsiaTheme="majorEastAsia" w:hAnsiTheme="majorHAnsi" w:cstheme="majorBidi"/>
+          <w:spacing w:val="-10"/>
+          <w:kern w:val="28"/>
+          <w:sz w:val="24"/>
+          <w:szCs w:val="24"/>
+        </w:rPr>
+        <w:t>, bem como um método para adicionar produtos à venda.</w:t>
       </w:r>
     </w:p>
     <w:p>
@@ -1484,735 +3132,99 @@
         <w:jc w:val="both"/>
         <w:rPr>
           <w:rFonts w:asciiTheme="majorHAnsi" w:eastAsiaTheme="majorEastAsia" w:hAnsiTheme="majorHAnsi" w:cstheme="majorBidi"/>
-          <w:b/>
-          <w:bCs/>
-          <w:spacing w:val="-10"/>
-          <w:kern w:val="28"/>
-          <w:sz w:val="28"/>
-          <w:szCs w:val="28"/>
+          <w:spacing w:val="-10"/>
+          <w:kern w:val="28"/>
+          <w:sz w:val="24"/>
+          <w:szCs w:val="24"/>
+          <w:u w:val="single"/>
         </w:rPr>
       </w:pPr>
       <w:r>
         <w:rPr>
           <w:rFonts w:asciiTheme="majorHAnsi" w:eastAsiaTheme="majorEastAsia" w:hAnsiTheme="majorHAnsi" w:cstheme="majorBidi"/>
-          <w:b/>
-          <w:bCs/>
-          <w:spacing w:val="-10"/>
-          <w:kern w:val="28"/>
-          <w:sz w:val="28"/>
-          <w:szCs w:val="28"/>
-        </w:rPr>
-        <w:t>Hora</w:t>
+          <w:spacing w:val="-10"/>
+          <w:kern w:val="28"/>
+          <w:sz w:val="24"/>
+          <w:szCs w:val="24"/>
+        </w:rPr>
+        <w:t xml:space="preserve">Para além dos métodos referidos, todas as classes têm o seu </w:t>
+      </w:r>
+      <w:proofErr w:type="spellStart"/>
+      <w:r>
+        <w:rPr>
+          <w:rFonts w:asciiTheme="majorHAnsi" w:eastAsiaTheme="majorEastAsia" w:hAnsiTheme="majorHAnsi" w:cstheme="majorBidi"/>
+          <w:spacing w:val="-10"/>
+          <w:kern w:val="28"/>
+          <w:sz w:val="24"/>
+          <w:szCs w:val="24"/>
+        </w:rPr>
+        <w:t>overload</w:t>
+      </w:r>
+      <w:proofErr w:type="spellEnd"/>
+      <w:r>
+        <w:rPr>
+          <w:rFonts w:asciiTheme="majorHAnsi" w:eastAsiaTheme="majorEastAsia" w:hAnsiTheme="majorHAnsi" w:cstheme="majorBidi"/>
+          <w:spacing w:val="-10"/>
+          <w:kern w:val="28"/>
+          <w:sz w:val="24"/>
+          <w:szCs w:val="24"/>
+        </w:rPr>
+        <w:t xml:space="preserve"> do operador &lt;&lt;, usado para exportar a cadeia de farmácias para um ficheiro, e a maioria das classes tem uma função usada como comparador, necessária para ordenar objetos do seu tipo. Os algoritmos usados para ordenar encontram-se implementados no ficheiro </w:t>
+      </w:r>
+      <w:proofErr w:type="spellStart"/>
+      <w:r>
+        <w:rPr>
+          <w:rFonts w:asciiTheme="majorHAnsi" w:eastAsiaTheme="majorEastAsia" w:hAnsiTheme="majorHAnsi" w:cstheme="majorBidi"/>
+          <w:spacing w:val="-10"/>
+          <w:kern w:val="28"/>
+          <w:sz w:val="24"/>
+          <w:szCs w:val="24"/>
+        </w:rPr>
+        <w:t>util.h</w:t>
+      </w:r>
+      <w:proofErr w:type="spellEnd"/>
+      <w:r>
+        <w:rPr>
+          <w:rFonts w:asciiTheme="majorHAnsi" w:eastAsiaTheme="majorEastAsia" w:hAnsiTheme="majorHAnsi" w:cstheme="majorBidi"/>
+          <w:spacing w:val="-10"/>
+          <w:kern w:val="28"/>
+          <w:sz w:val="24"/>
+          <w:szCs w:val="24"/>
+        </w:rPr>
+        <w:t>.</w:t>
       </w:r>
     </w:p>
     <w:p>
       <w:pPr>
-        <w:jc w:val="both"/>
-        <w:rPr>
-          <w:rFonts w:asciiTheme="majorHAnsi" w:eastAsiaTheme="majorEastAsia" w:hAnsiTheme="majorHAnsi" w:cstheme="majorBidi"/>
-          <w:spacing w:val="-10"/>
-          <w:kern w:val="28"/>
-          <w:sz w:val="24"/>
-          <w:szCs w:val="24"/>
+        <w:rPr>
+          <w:rFonts w:asciiTheme="majorHAnsi" w:eastAsiaTheme="majorEastAsia" w:hAnsiTheme="majorHAnsi" w:cstheme="majorBidi"/>
+          <w:b/>
+          <w:spacing w:val="-10"/>
+          <w:kern w:val="28"/>
+          <w:sz w:val="36"/>
+          <w:szCs w:val="56"/>
         </w:rPr>
       </w:pPr>
       <w:r>
         <w:rPr>
           <w:rFonts w:asciiTheme="majorHAnsi" w:eastAsiaTheme="majorEastAsia" w:hAnsiTheme="majorHAnsi" w:cstheme="majorBidi"/>
-          <w:spacing w:val="-10"/>
-          <w:kern w:val="28"/>
-          <w:sz w:val="24"/>
-          <w:szCs w:val="24"/>
-        </w:rPr>
-        <w:t>Um objeto da classe Hora corresponde a uma data, caracterizada pela hora, minutos e segundos. A hora pode tanto ser definida pelo utilizador como corresponder à hora atual do sistema</w:t>
-      </w:r>
-      <w:r>
-        <w:rPr>
-          <w:rFonts w:asciiTheme="majorHAnsi" w:eastAsiaTheme="majorEastAsia" w:hAnsiTheme="majorHAnsi" w:cstheme="majorBidi"/>
-          <w:spacing w:val="-10"/>
-          <w:kern w:val="28"/>
-          <w:sz w:val="24"/>
-          <w:szCs w:val="24"/>
-        </w:rPr>
-        <w:t xml:space="preserve"> (usando a biblioteca </w:t>
-      </w:r>
-      <w:proofErr w:type="spellStart"/>
-      <w:r>
-        <w:rPr>
-          <w:rFonts w:asciiTheme="majorHAnsi" w:eastAsiaTheme="majorEastAsia" w:hAnsiTheme="majorHAnsi" w:cstheme="majorBidi"/>
-          <w:spacing w:val="-10"/>
-          <w:kern w:val="28"/>
-          <w:sz w:val="24"/>
-          <w:szCs w:val="24"/>
-        </w:rPr>
-        <w:t>ctime</w:t>
-      </w:r>
-      <w:proofErr w:type="spellEnd"/>
-      <w:r>
-        <w:rPr>
-          <w:rFonts w:asciiTheme="majorHAnsi" w:eastAsiaTheme="majorEastAsia" w:hAnsiTheme="majorHAnsi" w:cstheme="majorBidi"/>
-          <w:spacing w:val="-10"/>
-          <w:kern w:val="28"/>
-          <w:sz w:val="24"/>
-          <w:szCs w:val="24"/>
-        </w:rPr>
-        <w:t>).</w:t>
+          <w:b/>
+          <w:spacing w:val="-10"/>
+          <w:kern w:val="28"/>
+          <w:sz w:val="36"/>
+          <w:szCs w:val="56"/>
+        </w:rPr>
+        <w:br w:type="page"/>
       </w:r>
     </w:p>
     <w:p>
       <w:pPr>
-        <w:jc w:val="both"/>
-        <w:rPr>
-          <w:rFonts w:asciiTheme="majorHAnsi" w:eastAsiaTheme="majorEastAsia" w:hAnsiTheme="majorHAnsi" w:cstheme="majorBidi"/>
-          <w:b/>
-          <w:bCs/>
-          <w:spacing w:val="-10"/>
-          <w:kern w:val="28"/>
-          <w:sz w:val="28"/>
-          <w:szCs w:val="28"/>
+        <w:pStyle w:val="Ttulo1"/>
+        <w:rPr>
+          <w:u w:val="none"/>
         </w:rPr>
       </w:pPr>
-      <w:proofErr w:type="spellStart"/>
-      <w:r>
-        <w:rPr>
-          <w:rFonts w:asciiTheme="majorHAnsi" w:eastAsiaTheme="majorEastAsia" w:hAnsiTheme="majorHAnsi" w:cstheme="majorBidi"/>
-          <w:b/>
-          <w:bCs/>
-          <w:spacing w:val="-10"/>
-          <w:kern w:val="28"/>
-          <w:sz w:val="28"/>
-          <w:szCs w:val="28"/>
-        </w:rPr>
-        <w:t>Farmacia</w:t>
-      </w:r>
-      <w:proofErr w:type="spellEnd"/>
-    </w:p>
-    <w:p>
-      <w:pPr>
-        <w:jc w:val="both"/>
-        <w:rPr>
-          <w:rFonts w:asciiTheme="majorHAnsi" w:eastAsiaTheme="majorEastAsia" w:hAnsiTheme="majorHAnsi" w:cstheme="majorBidi"/>
-          <w:spacing w:val="-10"/>
-          <w:kern w:val="28"/>
-          <w:sz w:val="24"/>
-          <w:szCs w:val="24"/>
-        </w:rPr>
-      </w:pPr>
-      <w:r>
-        <w:rPr>
-          <w:rFonts w:asciiTheme="majorHAnsi" w:eastAsiaTheme="majorEastAsia" w:hAnsiTheme="majorHAnsi" w:cstheme="majorBidi"/>
-          <w:spacing w:val="-10"/>
-          <w:kern w:val="28"/>
-          <w:sz w:val="24"/>
-          <w:szCs w:val="24"/>
-        </w:rPr>
-        <w:t xml:space="preserve">Um objeto da classe </w:t>
-      </w:r>
-      <w:proofErr w:type="spellStart"/>
-      <w:r>
-        <w:rPr>
-          <w:rFonts w:asciiTheme="majorHAnsi" w:eastAsiaTheme="majorEastAsia" w:hAnsiTheme="majorHAnsi" w:cstheme="majorBidi"/>
-          <w:spacing w:val="-10"/>
-          <w:kern w:val="28"/>
-          <w:sz w:val="24"/>
-          <w:szCs w:val="24"/>
-        </w:rPr>
-        <w:t>Farmacia</w:t>
-      </w:r>
-      <w:proofErr w:type="spellEnd"/>
-      <w:r>
-        <w:rPr>
-          <w:rFonts w:asciiTheme="majorHAnsi" w:eastAsiaTheme="majorEastAsia" w:hAnsiTheme="majorHAnsi" w:cstheme="majorBidi"/>
-          <w:spacing w:val="-10"/>
-          <w:kern w:val="28"/>
-          <w:sz w:val="24"/>
-          <w:szCs w:val="24"/>
-        </w:rPr>
-        <w:t xml:space="preserve"> corresponde a uma farmácia, caracterizada por um nome, morada, gerente e diretor técnico.  Cada farmácia tem uns certos produtos em stock (</w:t>
-      </w:r>
-      <w:proofErr w:type="spellStart"/>
-      <w:r>
-        <w:rPr>
-          <w:rFonts w:asciiTheme="majorHAnsi" w:eastAsiaTheme="majorEastAsia" w:hAnsiTheme="majorHAnsi" w:cstheme="majorBidi"/>
-          <w:spacing w:val="-10"/>
-          <w:kern w:val="28"/>
-          <w:sz w:val="24"/>
-          <w:szCs w:val="24"/>
-        </w:rPr>
-        <w:t>map</w:t>
-      </w:r>
-      <w:proofErr w:type="spellEnd"/>
-      <w:r>
-        <w:rPr>
-          <w:rFonts w:asciiTheme="majorHAnsi" w:eastAsiaTheme="majorEastAsia" w:hAnsiTheme="majorHAnsi" w:cstheme="majorBidi"/>
-          <w:spacing w:val="-10"/>
-          <w:kern w:val="28"/>
-          <w:sz w:val="24"/>
-          <w:szCs w:val="24"/>
-        </w:rPr>
-        <w:t xml:space="preserve"> </w:t>
-      </w:r>
-      <w:proofErr w:type="spellStart"/>
-      <w:r>
-        <w:rPr>
-          <w:rFonts w:asciiTheme="majorHAnsi" w:eastAsiaTheme="majorEastAsia" w:hAnsiTheme="majorHAnsi" w:cstheme="majorBidi"/>
-          <w:spacing w:val="-10"/>
-          <w:kern w:val="28"/>
-          <w:sz w:val="24"/>
-          <w:szCs w:val="24"/>
-        </w:rPr>
-        <w:t>produtosVender</w:t>
-      </w:r>
-      <w:proofErr w:type="spellEnd"/>
-      <w:r>
-        <w:rPr>
-          <w:rFonts w:asciiTheme="majorHAnsi" w:eastAsiaTheme="majorEastAsia" w:hAnsiTheme="majorHAnsi" w:cstheme="majorBidi"/>
-          <w:spacing w:val="-10"/>
-          <w:kern w:val="28"/>
-          <w:sz w:val="24"/>
-          <w:szCs w:val="24"/>
-        </w:rPr>
-        <w:t>, com os produtos e as respetivas quantidades disponíveis), e um historial de vendas (vetor vendas). Esta classe contém métodos para alterar e obter os seus atributos, obter informações sobre estes (por exemplo, número de vendas ou total ou em datas específicas) e adicionar, remover e ordenar as vendas.</w:t>
-      </w:r>
-    </w:p>
-    <w:p>
-      <w:pPr>
-        <w:jc w:val="both"/>
-        <w:rPr>
-          <w:rFonts w:asciiTheme="majorHAnsi" w:eastAsiaTheme="majorEastAsia" w:hAnsiTheme="majorHAnsi" w:cstheme="majorBidi"/>
-          <w:b/>
-          <w:bCs/>
-          <w:spacing w:val="-10"/>
-          <w:kern w:val="28"/>
-          <w:sz w:val="28"/>
-          <w:szCs w:val="28"/>
-        </w:rPr>
-      </w:pPr>
-      <w:r>
-        <w:rPr>
-          <w:rFonts w:asciiTheme="majorHAnsi" w:eastAsiaTheme="majorEastAsia" w:hAnsiTheme="majorHAnsi" w:cstheme="majorBidi"/>
-          <w:b/>
-          <w:bCs/>
-          <w:spacing w:val="-10"/>
-          <w:kern w:val="28"/>
-          <w:sz w:val="28"/>
-          <w:szCs w:val="28"/>
-        </w:rPr>
-        <w:t>Pessoa</w:t>
-      </w:r>
-    </w:p>
-    <w:p>
-      <w:pPr>
-        <w:jc w:val="both"/>
-        <w:rPr>
-          <w:rFonts w:asciiTheme="majorHAnsi" w:eastAsiaTheme="majorEastAsia" w:hAnsiTheme="majorHAnsi" w:cstheme="majorBidi"/>
-          <w:spacing w:val="-10"/>
-          <w:kern w:val="28"/>
-          <w:sz w:val="24"/>
-          <w:szCs w:val="24"/>
-        </w:rPr>
-      </w:pPr>
-      <w:r>
-        <w:rPr>
-          <w:rFonts w:asciiTheme="majorHAnsi" w:eastAsiaTheme="majorEastAsia" w:hAnsiTheme="majorHAnsi" w:cstheme="majorBidi"/>
-          <w:spacing w:val="-10"/>
-          <w:kern w:val="28"/>
-          <w:sz w:val="24"/>
-          <w:szCs w:val="24"/>
-        </w:rPr>
-        <w:t xml:space="preserve">Um objeto da classe Pessoa corresponde a uma pessoa, caracterizada pelo seu nome, morada e número de contribuinte. Esta classe contém métodos para </w:t>
-      </w:r>
-      <w:r>
-        <w:rPr>
-          <w:rFonts w:asciiTheme="majorHAnsi" w:eastAsiaTheme="majorEastAsia" w:hAnsiTheme="majorHAnsi" w:cstheme="majorBidi"/>
-          <w:b/>
-          <w:bCs/>
-          <w:i/>
-          <w:iCs/>
-          <w:color w:val="FF0000"/>
-          <w:spacing w:val="-10"/>
-          <w:kern w:val="28"/>
-          <w:sz w:val="24"/>
-          <w:szCs w:val="24"/>
-          <w:u w:val="single"/>
-        </w:rPr>
-        <w:t>alterar</w:t>
-      </w:r>
-      <w:r>
-        <w:rPr>
-          <w:rFonts w:asciiTheme="majorHAnsi" w:eastAsiaTheme="majorEastAsia" w:hAnsiTheme="majorHAnsi" w:cstheme="majorBidi"/>
-          <w:spacing w:val="-10"/>
-          <w:kern w:val="28"/>
-          <w:sz w:val="24"/>
-          <w:szCs w:val="24"/>
-        </w:rPr>
-        <w:t xml:space="preserve"> e obter os seus atributos.</w:t>
-      </w:r>
-    </w:p>
-    <w:p>
-      <w:pPr>
-        <w:jc w:val="both"/>
-        <w:rPr>
-          <w:rFonts w:asciiTheme="majorHAnsi" w:eastAsiaTheme="majorEastAsia" w:hAnsiTheme="majorHAnsi" w:cstheme="majorBidi"/>
-          <w:b/>
-          <w:bCs/>
-          <w:spacing w:val="-10"/>
-          <w:kern w:val="28"/>
-          <w:sz w:val="28"/>
-          <w:szCs w:val="28"/>
-        </w:rPr>
-      </w:pPr>
-      <w:proofErr w:type="spellStart"/>
-      <w:r>
-        <w:rPr>
-          <w:rFonts w:asciiTheme="majorHAnsi" w:eastAsiaTheme="majorEastAsia" w:hAnsiTheme="majorHAnsi" w:cstheme="majorBidi"/>
-          <w:b/>
-          <w:bCs/>
-          <w:spacing w:val="-10"/>
-          <w:kern w:val="28"/>
-          <w:sz w:val="28"/>
-          <w:szCs w:val="28"/>
-        </w:rPr>
-        <w:t>Funcionario</w:t>
-      </w:r>
-      <w:proofErr w:type="spellEnd"/>
-    </w:p>
-    <w:p>
-      <w:pPr>
-        <w:jc w:val="both"/>
-        <w:rPr>
-          <w:rFonts w:asciiTheme="majorHAnsi" w:eastAsiaTheme="majorEastAsia" w:hAnsiTheme="majorHAnsi" w:cstheme="majorBidi"/>
-          <w:spacing w:val="-10"/>
-          <w:kern w:val="28"/>
-          <w:sz w:val="24"/>
-          <w:szCs w:val="24"/>
-        </w:rPr>
-      </w:pPr>
-      <w:r>
-        <w:rPr>
-          <w:rFonts w:asciiTheme="majorHAnsi" w:eastAsiaTheme="majorEastAsia" w:hAnsiTheme="majorHAnsi" w:cstheme="majorBidi"/>
-          <w:spacing w:val="-10"/>
-          <w:kern w:val="28"/>
-          <w:sz w:val="24"/>
-          <w:szCs w:val="24"/>
-        </w:rPr>
-        <w:t xml:space="preserve">A classe </w:t>
-      </w:r>
-      <w:proofErr w:type="spellStart"/>
-      <w:r>
-        <w:rPr>
-          <w:rFonts w:asciiTheme="majorHAnsi" w:eastAsiaTheme="majorEastAsia" w:hAnsiTheme="majorHAnsi" w:cstheme="majorBidi"/>
-          <w:spacing w:val="-10"/>
-          <w:kern w:val="28"/>
-          <w:sz w:val="24"/>
-          <w:szCs w:val="24"/>
-        </w:rPr>
-        <w:t>Funcionario</w:t>
-      </w:r>
-      <w:proofErr w:type="spellEnd"/>
-      <w:r>
-        <w:rPr>
-          <w:rFonts w:asciiTheme="majorHAnsi" w:eastAsiaTheme="majorEastAsia" w:hAnsiTheme="majorHAnsi" w:cstheme="majorBidi"/>
-          <w:spacing w:val="-10"/>
-          <w:kern w:val="28"/>
-          <w:sz w:val="24"/>
-          <w:szCs w:val="24"/>
-        </w:rPr>
-        <w:t xml:space="preserve"> é derivada publicamente da classe Pessoa. Um objeto desta classe representa um funcionário, que tem como atributos, para além dos da classe base, o seu salário, farmácia em que trabalha e cargo exercido.</w:t>
-      </w:r>
-      <w:r>
-        <w:rPr>
-          <w:rFonts w:asciiTheme="majorHAnsi" w:eastAsiaTheme="majorEastAsia" w:hAnsiTheme="majorHAnsi" w:cstheme="majorBidi"/>
-          <w:spacing w:val="-10"/>
-          <w:kern w:val="28"/>
-          <w:sz w:val="24"/>
-          <w:szCs w:val="24"/>
-        </w:rPr>
-        <w:t xml:space="preserve"> Esta classe contém principalmente métodos para alterar e obter os seus atributos.</w:t>
-      </w:r>
-    </w:p>
-    <w:p>
-      <w:pPr>
-        <w:jc w:val="both"/>
-        <w:rPr>
-          <w:rFonts w:asciiTheme="majorHAnsi" w:eastAsiaTheme="majorEastAsia" w:hAnsiTheme="majorHAnsi" w:cstheme="majorBidi"/>
-          <w:b/>
-          <w:bCs/>
-          <w:spacing w:val="-10"/>
-          <w:kern w:val="28"/>
-          <w:sz w:val="28"/>
-          <w:szCs w:val="28"/>
-        </w:rPr>
-      </w:pPr>
-    </w:p>
-    <w:p>
-      <w:pPr>
-        <w:jc w:val="both"/>
-        <w:rPr>
-          <w:rFonts w:asciiTheme="majorHAnsi" w:eastAsiaTheme="majorEastAsia" w:hAnsiTheme="majorHAnsi" w:cstheme="majorBidi"/>
-          <w:b/>
-          <w:bCs/>
-          <w:spacing w:val="-10"/>
-          <w:kern w:val="28"/>
-          <w:sz w:val="28"/>
-          <w:szCs w:val="28"/>
-        </w:rPr>
-      </w:pPr>
-    </w:p>
-    <w:p>
-      <w:pPr>
-        <w:jc w:val="both"/>
-        <w:rPr>
-          <w:rFonts w:asciiTheme="majorHAnsi" w:eastAsiaTheme="majorEastAsia" w:hAnsiTheme="majorHAnsi" w:cstheme="majorBidi"/>
-          <w:b/>
-          <w:bCs/>
-          <w:spacing w:val="-10"/>
-          <w:kern w:val="28"/>
-          <w:sz w:val="28"/>
-          <w:szCs w:val="28"/>
-        </w:rPr>
-      </w:pPr>
-    </w:p>
-    <w:p>
-      <w:pPr>
-        <w:jc w:val="both"/>
-        <w:rPr>
-          <w:rFonts w:asciiTheme="majorHAnsi" w:eastAsiaTheme="majorEastAsia" w:hAnsiTheme="majorHAnsi" w:cstheme="majorBidi"/>
-          <w:b/>
-          <w:bCs/>
-          <w:spacing w:val="-10"/>
-          <w:kern w:val="28"/>
-          <w:sz w:val="24"/>
-          <w:szCs w:val="24"/>
-        </w:rPr>
-      </w:pPr>
-      <w:r>
-        <w:rPr>
-          <w:rFonts w:asciiTheme="majorHAnsi" w:eastAsiaTheme="majorEastAsia" w:hAnsiTheme="majorHAnsi" w:cstheme="majorBidi"/>
-          <w:b/>
-          <w:bCs/>
-          <w:spacing w:val="-10"/>
-          <w:kern w:val="28"/>
-          <w:sz w:val="28"/>
-          <w:szCs w:val="28"/>
-        </w:rPr>
-        <w:lastRenderedPageBreak/>
-        <w:t>Cliente</w:t>
-      </w:r>
-    </w:p>
-    <w:p>
-      <w:pPr>
-        <w:jc w:val="both"/>
-        <w:rPr>
-          <w:rFonts w:asciiTheme="majorHAnsi" w:eastAsiaTheme="majorEastAsia" w:hAnsiTheme="majorHAnsi" w:cstheme="majorBidi"/>
-          <w:spacing w:val="-10"/>
-          <w:kern w:val="28"/>
-          <w:sz w:val="24"/>
-          <w:szCs w:val="24"/>
-        </w:rPr>
-      </w:pPr>
-      <w:r>
-        <w:rPr>
-          <w:rFonts w:asciiTheme="majorHAnsi" w:eastAsiaTheme="majorEastAsia" w:hAnsiTheme="majorHAnsi" w:cstheme="majorBidi"/>
-          <w:spacing w:val="-10"/>
-          <w:kern w:val="28"/>
-          <w:sz w:val="24"/>
-          <w:szCs w:val="24"/>
-        </w:rPr>
-        <w:t>A classe Cliente é derivada publicamente da classe Pessoa. Um objeto desta classe representa um cliente, que tem como atributos, para além dos da classe base, o seu historial de compras. Esta classe contém principalmente métodos para alterar e obter os seus atributos, bem como informações sobre os mesmos (por exemplo, número de vendas).</w:t>
-      </w:r>
-    </w:p>
-    <w:p>
-      <w:pPr>
-        <w:jc w:val="both"/>
-        <w:rPr>
-          <w:rFonts w:asciiTheme="majorHAnsi" w:eastAsiaTheme="majorEastAsia" w:hAnsiTheme="majorHAnsi" w:cstheme="majorBidi"/>
-          <w:b/>
-          <w:bCs/>
-          <w:spacing w:val="-10"/>
-          <w:kern w:val="28"/>
-          <w:sz w:val="28"/>
-          <w:szCs w:val="28"/>
-        </w:rPr>
-      </w:pPr>
-      <w:r>
-        <w:rPr>
-          <w:rFonts w:asciiTheme="majorHAnsi" w:eastAsiaTheme="majorEastAsia" w:hAnsiTheme="majorHAnsi" w:cstheme="majorBidi"/>
-          <w:b/>
-          <w:bCs/>
-          <w:spacing w:val="-10"/>
-          <w:kern w:val="28"/>
-          <w:sz w:val="28"/>
-          <w:szCs w:val="28"/>
-        </w:rPr>
-        <w:t>Produto</w:t>
-      </w:r>
-    </w:p>
-    <w:p>
-      <w:pPr>
-        <w:jc w:val="both"/>
-        <w:rPr>
-          <w:rFonts w:asciiTheme="majorHAnsi" w:eastAsiaTheme="majorEastAsia" w:hAnsiTheme="majorHAnsi" w:cstheme="majorBidi"/>
-          <w:spacing w:val="-10"/>
-          <w:kern w:val="28"/>
-          <w:sz w:val="24"/>
-          <w:szCs w:val="24"/>
-        </w:rPr>
-      </w:pPr>
-      <w:r>
-        <w:rPr>
-          <w:rFonts w:asciiTheme="majorHAnsi" w:eastAsiaTheme="majorEastAsia" w:hAnsiTheme="majorHAnsi" w:cstheme="majorBidi"/>
-          <w:spacing w:val="-10"/>
-          <w:kern w:val="28"/>
-          <w:sz w:val="24"/>
-          <w:szCs w:val="24"/>
-        </w:rPr>
-        <w:t>Um objeto da classe Produto representa um produto, caracterizado pelo seu código, nome, preço e descrição. Um produto pode ser ou não passível de ter receita e, caso seja, pode ou não ser possível a sua venda sem receita, e a sua venda com receita tem associado um valor de comparticipação. Esta classe contém métodos para alterar e obter os seus atributos.</w:t>
-      </w:r>
-    </w:p>
-    <w:p>
-      <w:pPr>
-        <w:jc w:val="both"/>
-        <w:rPr>
-          <w:rFonts w:asciiTheme="majorHAnsi" w:eastAsiaTheme="majorEastAsia" w:hAnsiTheme="majorHAnsi" w:cstheme="majorBidi"/>
-          <w:b/>
-          <w:bCs/>
-          <w:spacing w:val="-10"/>
-          <w:kern w:val="28"/>
-          <w:sz w:val="28"/>
-          <w:szCs w:val="28"/>
-        </w:rPr>
-      </w:pPr>
-      <w:r>
-        <w:rPr>
-          <w:rFonts w:asciiTheme="majorHAnsi" w:eastAsiaTheme="majorEastAsia" w:hAnsiTheme="majorHAnsi" w:cstheme="majorBidi"/>
-          <w:b/>
-          <w:bCs/>
-          <w:spacing w:val="-10"/>
-          <w:kern w:val="28"/>
-          <w:sz w:val="28"/>
-          <w:szCs w:val="28"/>
-        </w:rPr>
-        <w:t>Receita</w:t>
-      </w:r>
-    </w:p>
-    <w:p>
-      <w:pPr>
-        <w:jc w:val="both"/>
-        <w:rPr>
-          <w:rFonts w:asciiTheme="majorHAnsi" w:eastAsiaTheme="majorEastAsia" w:hAnsiTheme="majorHAnsi" w:cstheme="majorBidi"/>
-          <w:spacing w:val="-10"/>
-          <w:kern w:val="28"/>
-          <w:sz w:val="24"/>
-          <w:szCs w:val="24"/>
-        </w:rPr>
-      </w:pPr>
-      <w:r>
-        <w:rPr>
-          <w:rFonts w:asciiTheme="majorHAnsi" w:eastAsiaTheme="majorEastAsia" w:hAnsiTheme="majorHAnsi" w:cstheme="majorBidi"/>
-          <w:spacing w:val="-10"/>
-          <w:kern w:val="28"/>
-          <w:sz w:val="24"/>
-          <w:szCs w:val="24"/>
-        </w:rPr>
-        <w:t>Um objeto da classe Receita representa uma receita, caracterizada pelo seu número, pelo nome do médico que a prescreveu e pelo cliente ao qual a receita foi prescrita. A receita tem produt</w:t>
-      </w:r>
-      <w:r>
-        <w:rPr>
-          <w:rFonts w:asciiTheme="majorHAnsi" w:eastAsiaTheme="majorEastAsia" w:hAnsiTheme="majorHAnsi" w:cstheme="majorBidi"/>
-          <w:spacing w:val="-10"/>
-          <w:kern w:val="28"/>
-          <w:sz w:val="24"/>
-          <w:szCs w:val="24"/>
-        </w:rPr>
-        <w:t>os receitados em determinada quantidade. Esta classe contém métodos para alterar e obter os seus atributos e informação sobre os mesmos.</w:t>
-      </w:r>
-    </w:p>
-    <w:p>
-      <w:pPr>
-        <w:jc w:val="both"/>
-        <w:rPr>
-          <w:rFonts w:asciiTheme="majorHAnsi" w:eastAsiaTheme="majorEastAsia" w:hAnsiTheme="majorHAnsi" w:cstheme="majorBidi"/>
-          <w:b/>
-          <w:bCs/>
-          <w:spacing w:val="-10"/>
-          <w:kern w:val="28"/>
-          <w:sz w:val="28"/>
-          <w:szCs w:val="28"/>
-        </w:rPr>
-      </w:pPr>
-      <w:r>
-        <w:rPr>
-          <w:rFonts w:asciiTheme="majorHAnsi" w:eastAsiaTheme="majorEastAsia" w:hAnsiTheme="majorHAnsi" w:cstheme="majorBidi"/>
-          <w:b/>
-          <w:bCs/>
-          <w:spacing w:val="-10"/>
-          <w:kern w:val="28"/>
-          <w:sz w:val="28"/>
-          <w:szCs w:val="28"/>
-        </w:rPr>
-        <w:t>Venda</w:t>
-      </w:r>
-    </w:p>
-    <w:p>
-      <w:pPr>
-        <w:jc w:val="both"/>
-        <w:rPr>
-          <w:rFonts w:asciiTheme="majorHAnsi" w:eastAsiaTheme="majorEastAsia" w:hAnsiTheme="majorHAnsi" w:cstheme="majorBidi"/>
-          <w:spacing w:val="-10"/>
-          <w:kern w:val="28"/>
-          <w:sz w:val="24"/>
-          <w:szCs w:val="24"/>
-        </w:rPr>
-      </w:pPr>
-      <w:r>
-        <w:rPr>
-          <w:rFonts w:asciiTheme="majorHAnsi" w:eastAsiaTheme="majorEastAsia" w:hAnsiTheme="majorHAnsi" w:cstheme="majorBidi"/>
-          <w:spacing w:val="-10"/>
-          <w:kern w:val="28"/>
-          <w:sz w:val="24"/>
-          <w:szCs w:val="24"/>
-        </w:rPr>
-        <w:t xml:space="preserve">Um objeto da classe Venda representa uma venda, caracterizada pelo seu código, data e hora. </w:t>
-      </w:r>
-      <w:r>
-        <w:rPr>
-          <w:rFonts w:asciiTheme="majorHAnsi" w:eastAsiaTheme="majorEastAsia" w:hAnsiTheme="majorHAnsi" w:cstheme="majorBidi"/>
-          <w:spacing w:val="-10"/>
-          <w:kern w:val="28"/>
-          <w:sz w:val="24"/>
-          <w:szCs w:val="24"/>
-        </w:rPr>
-        <w:t xml:space="preserve"> Uma venda tem associado um cliente que realizou a venda e pode ter também associada uma receita. </w:t>
-      </w:r>
-      <w:r>
-        <w:rPr>
-          <w:rFonts w:asciiTheme="majorHAnsi" w:eastAsiaTheme="majorEastAsia" w:hAnsiTheme="majorHAnsi" w:cstheme="majorBidi"/>
-          <w:spacing w:val="-10"/>
-          <w:kern w:val="28"/>
-          <w:sz w:val="24"/>
-          <w:szCs w:val="24"/>
-        </w:rPr>
-        <w:t xml:space="preserve">Uma venda </w:t>
-      </w:r>
-      <w:r>
-        <w:rPr>
-          <w:rFonts w:asciiTheme="majorHAnsi" w:eastAsiaTheme="majorEastAsia" w:hAnsiTheme="majorHAnsi" w:cstheme="majorBidi"/>
-          <w:spacing w:val="-10"/>
-          <w:kern w:val="28"/>
-          <w:sz w:val="24"/>
-          <w:szCs w:val="24"/>
-        </w:rPr>
-        <w:t>tem vários produtos vendidos, numa determinada quantidade e com determinados valores de IVA e comparticipação (este valor será 0 se o produto não for passível de receita ou se, caso seja e seja possível a sua venda sem receita, não conste na receita associada à venda). Esta classe contém métodos para alterar e obter os seus atributos e informações sobre os mesmos</w:t>
-      </w:r>
-      <w:r>
-        <w:rPr>
-          <w:rFonts w:asciiTheme="majorHAnsi" w:eastAsiaTheme="majorEastAsia" w:hAnsiTheme="majorHAnsi" w:cstheme="majorBidi"/>
-          <w:spacing w:val="-10"/>
-          <w:kern w:val="28"/>
-          <w:sz w:val="24"/>
-          <w:szCs w:val="24"/>
-        </w:rPr>
-        <w:t>, bem como um método para adicionar produtos à venda.</w:t>
-      </w:r>
-    </w:p>
-    <w:p>
-      <w:pPr>
-        <w:jc w:val="both"/>
-        <w:rPr>
-          <w:rFonts w:asciiTheme="majorHAnsi" w:eastAsiaTheme="majorEastAsia" w:hAnsiTheme="majorHAnsi" w:cstheme="majorBidi"/>
-          <w:spacing w:val="-10"/>
-          <w:kern w:val="28"/>
-          <w:sz w:val="24"/>
-          <w:szCs w:val="24"/>
-          <w:u w:val="single"/>
-        </w:rPr>
-      </w:pPr>
-      <w:r>
-        <w:rPr>
-          <w:rFonts w:asciiTheme="majorHAnsi" w:eastAsiaTheme="majorEastAsia" w:hAnsiTheme="majorHAnsi" w:cstheme="majorBidi"/>
-          <w:spacing w:val="-10"/>
-          <w:kern w:val="28"/>
-          <w:sz w:val="24"/>
-          <w:szCs w:val="24"/>
-        </w:rPr>
-        <w:t xml:space="preserve">Para além dos métodos referidos, todas as classes têm o seu </w:t>
-      </w:r>
-      <w:proofErr w:type="spellStart"/>
-      <w:r>
-        <w:rPr>
-          <w:rFonts w:asciiTheme="majorHAnsi" w:eastAsiaTheme="majorEastAsia" w:hAnsiTheme="majorHAnsi" w:cstheme="majorBidi"/>
-          <w:spacing w:val="-10"/>
-          <w:kern w:val="28"/>
-          <w:sz w:val="24"/>
-          <w:szCs w:val="24"/>
-        </w:rPr>
-        <w:t>overload</w:t>
-      </w:r>
-      <w:proofErr w:type="spellEnd"/>
-      <w:r>
-        <w:rPr>
-          <w:rFonts w:asciiTheme="majorHAnsi" w:eastAsiaTheme="majorEastAsia" w:hAnsiTheme="majorHAnsi" w:cstheme="majorBidi"/>
-          <w:spacing w:val="-10"/>
-          <w:kern w:val="28"/>
-          <w:sz w:val="24"/>
-          <w:szCs w:val="24"/>
-        </w:rPr>
-        <w:t xml:space="preserve"> do operador &lt;&lt;, usado para exportar a cadeia de farmácias para um ficheiro, e a maioria das classes tem uma função usada como comparador, necessária para ordenar objetos do seu tipo. Os algoritmos usados para ordenar encontram-se implementados no ficheiro </w:t>
-      </w:r>
-      <w:proofErr w:type="spellStart"/>
-      <w:r>
-        <w:rPr>
-          <w:rFonts w:asciiTheme="majorHAnsi" w:eastAsiaTheme="majorEastAsia" w:hAnsiTheme="majorHAnsi" w:cstheme="majorBidi"/>
-          <w:spacing w:val="-10"/>
-          <w:kern w:val="28"/>
-          <w:sz w:val="24"/>
-          <w:szCs w:val="24"/>
-        </w:rPr>
-        <w:t>util.h</w:t>
-      </w:r>
-      <w:proofErr w:type="spellEnd"/>
-      <w:r>
-        <w:rPr>
-          <w:rFonts w:asciiTheme="majorHAnsi" w:eastAsiaTheme="majorEastAsia" w:hAnsiTheme="majorHAnsi" w:cstheme="majorBidi"/>
-          <w:spacing w:val="-10"/>
-          <w:kern w:val="28"/>
-          <w:sz w:val="24"/>
-          <w:szCs w:val="24"/>
-        </w:rPr>
-        <w:t>.</w:t>
-      </w:r>
-    </w:p>
-    <w:p>
-      <w:pPr>
-        <w:rPr>
-          <w:rFonts w:asciiTheme="majorHAnsi" w:eastAsiaTheme="majorEastAsia" w:hAnsiTheme="majorHAnsi" w:cstheme="majorBidi"/>
-          <w:b/>
-          <w:spacing w:val="-10"/>
-          <w:kern w:val="28"/>
-          <w:sz w:val="36"/>
-          <w:szCs w:val="56"/>
-        </w:rPr>
-      </w:pPr>
-      <w:r>
-        <w:rPr>
-          <w:rFonts w:asciiTheme="majorHAnsi" w:eastAsiaTheme="majorEastAsia" w:hAnsiTheme="majorHAnsi" w:cstheme="majorBidi"/>
-          <w:b/>
-          <w:spacing w:val="-10"/>
-          <w:kern w:val="28"/>
-          <w:sz w:val="36"/>
-          <w:szCs w:val="56"/>
-        </w:rPr>
-        <w:br w:type="page"/>
-      </w:r>
-    </w:p>
-    <w:p>
-      <w:pPr>
-        <w:pStyle w:val="TtulosSeces"/>
-        <w:rPr>
-          <w:u w:val="none"/>
-        </w:rPr>
-      </w:pPr>
+      <w:bookmarkStart w:id="13" w:name="_Toc530781857"/>
       <w:r>
         <w:lastRenderedPageBreak/>
         <w:t>D</w:t>
@@ -2220,6 +3232,7 @@
       <w:r>
         <w:t>iagramas UML</w:t>
       </w:r>
+      <w:bookmarkEnd w:id="13"/>
     </w:p>
     <w:p>
       <w:pPr>
@@ -2396,7 +3409,7 @@
                     <pic:cNvPicPr/>
                   </pic:nvPicPr>
                   <pic:blipFill>
-                    <a:blip r:embed="rId7" cstate="print">
+                    <a:blip r:embed="rId10" cstate="print">
                       <a:extLst>
                         <a:ext uri="{28A0092B-C50C-407E-A947-70E740481C1C}">
                           <a14:useLocalDpi xmlns:a14="http://schemas.microsoft.com/office/drawing/2010/main" val="0"/>
@@ -2706,7 +3719,7 @@
                     <pic:cNvPicPr/>
                   </pic:nvPicPr>
                   <pic:blipFill>
-                    <a:blip r:embed="rId8" cstate="print">
+                    <a:blip r:embed="rId11" cstate="print">
                       <a:extLst>
                         <a:ext uri="{28A0092B-C50C-407E-A947-70E740481C1C}">
                           <a14:useLocalDpi xmlns:a14="http://schemas.microsoft.com/office/drawing/2010/main" val="0"/>
@@ -2837,15 +3850,17 @@
     </w:p>
     <w:p>
       <w:pPr>
-        <w:pStyle w:val="TtulosSeces"/>
+        <w:pStyle w:val="Ttulo1"/>
         <w:rPr>
           <w:u w:val="none"/>
         </w:rPr>
       </w:pPr>
+      <w:bookmarkStart w:id="14" w:name="_Toc530781858"/>
       <w:r>
         <w:lastRenderedPageBreak/>
         <w:t>Dificuldades</w:t>
       </w:r>
+      <w:bookmarkEnd w:id="14"/>
     </w:p>
     <w:p>
       <w:pPr>
@@ -3159,11 +4174,12 @@
     </w:p>
     <w:p>
       <w:pPr>
-        <w:pStyle w:val="TtulosSeces"/>
+        <w:pStyle w:val="Ttulo1"/>
         <w:rPr>
           <w:shd w:val="clear" w:color="auto" w:fill="F1F0F0"/>
         </w:rPr>
       </w:pPr>
+      <w:bookmarkStart w:id="15" w:name="_Toc530781859"/>
       <w:r>
         <w:rPr>
           <w:shd w:val="clear" w:color="auto" w:fill="F1F0F0"/>
@@ -3171,6 +4187,7 @@
         <w:lastRenderedPageBreak/>
         <w:t>Casos de aplicação</w:t>
       </w:r>
+      <w:bookmarkEnd w:id="15"/>
     </w:p>
     <w:p>
       <w:pPr>
@@ -3181,22 +4198,108 @@
       <w:r>
         <w:tab/>
       </w:r>
-      <w:bookmarkStart w:id="0" w:name="_GoBack"/>
-      <w:bookmarkEnd w:id="0"/>
-    </w:p>
-    <w:p>
-      <w:r>
-        <w:br w:type="page"/>
+      <w:r>
+        <w:t xml:space="preserve">Ao começar o programa, o utilizador tem duas opções: </w:t>
+      </w:r>
+      <w:proofErr w:type="gramStart"/>
+      <w:r>
+        <w:t>criar uma nova</w:t>
+      </w:r>
+      <w:proofErr w:type="gramEnd"/>
+      <w:r>
+        <w:t xml:space="preserve"> farmácia ou importar uma farmácia já existente num ficheiro. Aí tem mais opções: a gestão de farmácias, funcionários, clientes, ou ainda mostrar os dados da cadeia de farmácias.</w:t>
       </w:r>
     </w:p>
     <w:p>
       <w:pPr>
-        <w:pStyle w:val="TtulosSeces"/>
+        <w:tabs>
+          <w:tab w:val="left" w:pos="978"/>
+        </w:tabs>
+        <w:rPr>
+          <w:noProof/>
+        </w:rPr>
       </w:pPr>
+      <w:r>
+        <w:tab/>
+        <w:t>Na gestão de farmácias é possível adicionar, re</w:t>
+      </w:r>
+      <w:r>
+        <w:fldChar w:fldCharType="begin"/>
+      </w:r>
+      <w:r>
+        <w:instrText xml:space="preserve"> TOC \o "1-3" \h \z \u </w:instrText>
+      </w:r>
+      <w:r>
+        <w:fldChar w:fldCharType="separate"/>
+      </w:r>
+    </w:p>
+    <w:p>
+      <w:pPr>
+        <w:tabs>
+          <w:tab w:val="left" w:pos="978"/>
+        </w:tabs>
+      </w:pPr>
+      <w:r>
+        <w:rPr>
+          <w:b/>
+          <w:bCs/>
+          <w:noProof/>
+        </w:rPr>
+        <w:t>Não foi encontrada nenhuma entrada de índice.</w:t>
+      </w:r>
+      <w:r>
+        <w:fldChar w:fldCharType="end"/>
+      </w:r>
+      <w:r>
+        <w:t>mover e ordenar as informações d</w:t>
+      </w:r>
+      <w:r>
+        <w:t>e uma</w:t>
+      </w:r>
+      <w:r>
+        <w:t xml:space="preserve"> farmácia</w:t>
+      </w:r>
+      <w:r>
+        <w:t>. É possível também mostrar todas as farmácias existentes na cadeia e ainda mostrar os dados de uma cadeia específica.</w:t>
+      </w:r>
+    </w:p>
+    <w:p>
+      <w:pPr>
+        <w:tabs>
+          <w:tab w:val="left" w:pos="978"/>
+        </w:tabs>
+      </w:pPr>
+      <w:r>
+        <w:tab/>
+        <w:t>Na gestão dos funcionários é possível definir ou modificar um gerente e diretor técnico de uma determinada farmácia. É também possível adicionar, remover e mudar os dados de um funcionário. É também possível ordenar os funcionários e mostra lista e dados dos mesmos.</w:t>
+      </w:r>
+    </w:p>
+    <w:p>
+      <w:pPr>
+        <w:tabs>
+          <w:tab w:val="left" w:pos="978"/>
+        </w:tabs>
+      </w:pPr>
+      <w:r>
+        <w:tab/>
+        <w:t>Na gestão dos clientes é possível criar clientes, alterar dados de um cliente, adicionar um compra, remover um produto e ainda mostrar os dados de um cliente.</w:t>
+      </w:r>
+    </w:p>
+    <w:p>
+      <w:r>
+        <w:br w:type="page"/>
+      </w:r>
+    </w:p>
+    <w:p>
+      <w:pPr>
+        <w:pStyle w:val="Ttulo1"/>
+      </w:pPr>
+      <w:bookmarkStart w:id="16" w:name="_Toc530781860"/>
       <w:r>
         <w:lastRenderedPageBreak/>
         <w:t>Contribuição dos Membros</w:t>
       </w:r>
+      <w:bookmarkEnd w:id="16"/>
     </w:p>
     <w:p>
       <w:pPr>
@@ -3361,6 +4464,8 @@
       </w:r>
     </w:p>
     <w:sectPr>
+      <w:footerReference w:type="default" r:id="rId12"/>
+      <w:footerReference w:type="first" r:id="rId13"/>
       <w:pgSz w:w="11906" w:h="16838"/>
       <w:pgMar w:top="1417" w:right="1701" w:bottom="1417" w:left="1701" w:header="708" w:footer="708" w:gutter="0"/>
       <w:pgNumType w:start="0"/>
@@ -3372,6 +4477,130 @@
 </w:document>
 </file>
 
+<file path=word/endnotes.xml><?xml version="1.0" encoding="utf-8"?>
+<w:endnotes xmlns:wpc="http://schemas.microsoft.com/office/word/2010/wordprocessingCanvas" xmlns:cx="http://schemas.microsoft.com/office/drawing/2014/chartex" xmlns:cx1="http://schemas.microsoft.com/office/drawing/2015/9/8/chartex" xmlns:cx2="http://schemas.microsoft.com/office/drawing/2015/10/21/chartex" xmlns:cx3="http://schemas.microsoft.com/office/drawing/2016/5/9/chartex" xmlns:cx4="http://schemas.microsoft.com/office/drawing/2016/5/10/chartex" xmlns:cx5="http://schemas.microsoft.com/office/drawing/2016/5/11/chartex" xmlns:cx6="http://schemas.microsoft.com/office/drawing/2016/5/12/chartex" xmlns:cx7="http://schemas.microsoft.com/office/drawing/2016/5/13/chartex" xmlns:cx8="http://schemas.microsoft.com/office/drawing/2016/5/14/chartex" xmlns:mc="http://schemas.openxmlformats.org/markup-compatibility/2006" xmlns:aink="http://schemas.microsoft.com/office/drawing/2016/ink" xmlns:am3d="http://schemas.microsoft.com/office/drawing/2017/model3d" xmlns:o="urn:schemas-microsoft-com:office:office" xmlns:r="http://schemas.openxmlformats.org/officeDocument/2006/relationships" xmlns:m="http://schemas.openxmlformats.org/officeDocument/2006/math" xmlns:v="urn:schemas-microsoft-com:vml" xmlns:wp14="http://schemas.microsoft.com/office/word/2010/wordprocessingDrawing" xmlns:wp="http://schemas.openxmlformats.org/drawingml/2006/wordprocessingDrawing" xmlns:w10="urn:schemas-microsoft-com:office:word" xmlns:w="http://schemas.openxmlformats.org/wordprocessingml/2006/main" xmlns:w14="http://schemas.microsoft.com/office/word/2010/wordml" xmlns:w15="http://schemas.microsoft.com/office/word/2012/wordml" xmlns:w16cid="http://schemas.microsoft.com/office/word/2016/wordml/cid" xmlns:w16se="http://schemas.microsoft.com/office/word/2015/wordml/symex" xmlns:wpg="http://schemas.microsoft.com/office/word/2010/wordprocessingGroup" xmlns:wpi="http://schemas.microsoft.com/office/word/2010/wordprocessingInk" xmlns:wne="http://schemas.microsoft.com/office/word/2006/wordml" xmlns:wps="http://schemas.microsoft.com/office/word/2010/wordprocessingShape" mc:Ignorable="w14 w15 w16se w16cid wp14">
+  <w:endnote w:type="separator" w:id="-1">
+    <w:p>
+      <w:pPr>
+        <w:spacing w:after="0" w:line="240" w:lineRule="auto"/>
+      </w:pPr>
+      <w:r>
+        <w:separator/>
+      </w:r>
+    </w:p>
+  </w:endnote>
+  <w:endnote w:type="continuationSeparator" w:id="0">
+    <w:p>
+      <w:pPr>
+        <w:spacing w:after="0" w:line="240" w:lineRule="auto"/>
+      </w:pPr>
+      <w:r>
+        <w:continuationSeparator/>
+      </w:r>
+    </w:p>
+  </w:endnote>
+</w:endnotes>
+</file>
+
+<file path=word/footer1.xml><?xml version="1.0" encoding="utf-8"?>
+<w:ftr xmlns:wpc="http://schemas.microsoft.com/office/word/2010/wordprocessingCanvas" xmlns:cx="http://schemas.microsoft.com/office/drawing/2014/chartex" xmlns:cx1="http://schemas.microsoft.com/office/drawing/2015/9/8/chartex" xmlns:cx2="http://schemas.microsoft.com/office/drawing/2015/10/21/chartex" xmlns:cx3="http://schemas.microsoft.com/office/drawing/2016/5/9/chartex" xmlns:cx4="http://schemas.microsoft.com/office/drawing/2016/5/10/chartex" xmlns:cx5="http://schemas.microsoft.com/office/drawing/2016/5/11/chartex" xmlns:cx6="http://schemas.microsoft.com/office/drawing/2016/5/12/chartex" xmlns:cx7="http://schemas.microsoft.com/office/drawing/2016/5/13/chartex" xmlns:cx8="http://schemas.microsoft.com/office/drawing/2016/5/14/chartex" xmlns:mc="http://schemas.openxmlformats.org/markup-compatibility/2006" xmlns:aink="http://schemas.microsoft.com/office/drawing/2016/ink" xmlns:am3d="http://schemas.microsoft.com/office/drawing/2017/model3d" xmlns:o="urn:schemas-microsoft-com:office:office" xmlns:r="http://schemas.openxmlformats.org/officeDocument/2006/relationships" xmlns:m="http://schemas.openxmlformats.org/officeDocument/2006/math" xmlns:v="urn:schemas-microsoft-com:vml" xmlns:wp14="http://schemas.microsoft.com/office/word/2010/wordprocessingDrawing" xmlns:wp="http://schemas.openxmlformats.org/drawingml/2006/wordprocessingDrawing" xmlns:w10="urn:schemas-microsoft-com:office:word" xmlns:w="http://schemas.openxmlformats.org/wordprocessingml/2006/main" xmlns:w14="http://schemas.microsoft.com/office/word/2010/wordml" xmlns:w15="http://schemas.microsoft.com/office/word/2012/wordml" xmlns:w16cid="http://schemas.microsoft.com/office/word/2016/wordml/cid" xmlns:w16se="http://schemas.microsoft.com/office/word/2015/wordml/symex" xmlns:wpg="http://schemas.microsoft.com/office/word/2010/wordprocessingGroup" xmlns:wpi="http://schemas.microsoft.com/office/word/2010/wordprocessingInk" xmlns:wne="http://schemas.microsoft.com/office/word/2006/wordml" xmlns:wps="http://schemas.microsoft.com/office/word/2010/wordprocessingShape" mc:Ignorable="w14 w15 w16se w16cid wp14">
+  <w:p>
+    <w:pPr>
+      <w:pStyle w:val="Rodap"/>
+    </w:pPr>
+  </w:p>
+</w:ftr>
+</file>
+
+<file path=word/footer2.xml><?xml version="1.0" encoding="utf-8"?>
+<w:ftr xmlns:wpc="http://schemas.microsoft.com/office/word/2010/wordprocessingCanvas" xmlns:cx="http://schemas.microsoft.com/office/drawing/2014/chartex" xmlns:cx1="http://schemas.microsoft.com/office/drawing/2015/9/8/chartex" xmlns:cx2="http://schemas.microsoft.com/office/drawing/2015/10/21/chartex" xmlns:cx3="http://schemas.microsoft.com/office/drawing/2016/5/9/chartex" xmlns:cx4="http://schemas.microsoft.com/office/drawing/2016/5/10/chartex" xmlns:cx5="http://schemas.microsoft.com/office/drawing/2016/5/11/chartex" xmlns:cx6="http://schemas.microsoft.com/office/drawing/2016/5/12/chartex" xmlns:cx7="http://schemas.microsoft.com/office/drawing/2016/5/13/chartex" xmlns:cx8="http://schemas.microsoft.com/office/drawing/2016/5/14/chartex" xmlns:mc="http://schemas.openxmlformats.org/markup-compatibility/2006" xmlns:aink="http://schemas.microsoft.com/office/drawing/2016/ink" xmlns:am3d="http://schemas.microsoft.com/office/drawing/2017/model3d" xmlns:o="urn:schemas-microsoft-com:office:office" xmlns:r="http://schemas.openxmlformats.org/officeDocument/2006/relationships" xmlns:m="http://schemas.openxmlformats.org/officeDocument/2006/math" xmlns:v="urn:schemas-microsoft-com:vml" xmlns:wp14="http://schemas.microsoft.com/office/word/2010/wordprocessingDrawing" xmlns:wp="http://schemas.openxmlformats.org/drawingml/2006/wordprocessingDrawing" xmlns:w10="urn:schemas-microsoft-com:office:word" xmlns:w="http://schemas.openxmlformats.org/wordprocessingml/2006/main" xmlns:w14="http://schemas.microsoft.com/office/word/2010/wordml" xmlns:w15="http://schemas.microsoft.com/office/word/2012/wordml" xmlns:w16cid="http://schemas.microsoft.com/office/word/2016/wordml/cid" xmlns:w16se="http://schemas.microsoft.com/office/word/2015/wordml/symex" xmlns:wpg="http://schemas.microsoft.com/office/word/2010/wordprocessingGroup" xmlns:wpi="http://schemas.microsoft.com/office/word/2010/wordprocessingInk" xmlns:wne="http://schemas.microsoft.com/office/word/2006/wordml" xmlns:wps="http://schemas.microsoft.com/office/word/2010/wordprocessingShape" mc:Ignorable="w14 w15 w16se w16cid wp14">
+  <w:p>
+    <w:pPr>
+      <w:pStyle w:val="Rodap"/>
+    </w:pPr>
+    <w:sdt>
+      <w:sdtPr>
+        <w:id w:val="969400743"/>
+        <w:placeholder>
+          <w:docPart w:val="74832AAB96C146EA8B0CF80CC0A1866B"/>
+        </w:placeholder>
+        <w:temporary/>
+        <w:showingPlcHdr/>
+        <w15:appearance w15:val="hidden"/>
+      </w:sdtPr>
+      <w:sdtContent>
+        <w:r>
+          <w:t>[Escreva aqui]</w:t>
+        </w:r>
+      </w:sdtContent>
+    </w:sdt>
+    <w:r>
+      <w:ptab w:relativeTo="margin" w:alignment="center" w:leader="none"/>
+    </w:r>
+    <w:sdt>
+      <w:sdtPr>
+        <w:id w:val="969400748"/>
+        <w:placeholder>
+          <w:docPart w:val="74832AAB96C146EA8B0CF80CC0A1866B"/>
+        </w:placeholder>
+        <w:temporary/>
+        <w:showingPlcHdr/>
+        <w15:appearance w15:val="hidden"/>
+      </w:sdtPr>
+      <w:sdtContent>
+        <w:r>
+          <w:t>[Escreva aqui]</w:t>
+        </w:r>
+      </w:sdtContent>
+    </w:sdt>
+    <w:r>
+      <w:ptab w:relativeTo="margin" w:alignment="right" w:leader="none"/>
+    </w:r>
+    <w:sdt>
+      <w:sdtPr>
+        <w:id w:val="969400753"/>
+        <w:placeholder>
+          <w:docPart w:val="74832AAB96C146EA8B0CF80CC0A1866B"/>
+        </w:placeholder>
+        <w:temporary/>
+        <w:showingPlcHdr/>
+        <w15:appearance w15:val="hidden"/>
+      </w:sdtPr>
+      <w:sdtContent>
+        <w:r>
+          <w:t>[Escreva aqui]</w:t>
+        </w:r>
+      </w:sdtContent>
+    </w:sdt>
+  </w:p>
+</w:ftr>
+</file>
+
+<file path=word/footnotes.xml><?xml version="1.0" encoding="utf-8"?>
+<w:footnotes xmlns:wpc="http://schemas.microsoft.com/office/word/2010/wordprocessingCanvas" xmlns:cx="http://schemas.microsoft.com/office/drawing/2014/chartex" xmlns:cx1="http://schemas.microsoft.com/office/drawing/2015/9/8/chartex" xmlns:cx2="http://schemas.microsoft.com/office/drawing/2015/10/21/chartex" xmlns:cx3="http://schemas.microsoft.com/office/drawing/2016/5/9/chartex" xmlns:cx4="http://schemas.microsoft.com/office/drawing/2016/5/10/chartex" xmlns:cx5="http://schemas.microsoft.com/office/drawing/2016/5/11/chartex" xmlns:cx6="http://schemas.microsoft.com/office/drawing/2016/5/12/chartex" xmlns:cx7="http://schemas.microsoft.com/office/drawing/2016/5/13/chartex" xmlns:cx8="http://schemas.microsoft.com/office/drawing/2016/5/14/chartex" xmlns:mc="http://schemas.openxmlformats.org/markup-compatibility/2006" xmlns:aink="http://schemas.microsoft.com/office/drawing/2016/ink" xmlns:am3d="http://schemas.microsoft.com/office/drawing/2017/model3d" xmlns:o="urn:schemas-microsoft-com:office:office" xmlns:r="http://schemas.openxmlformats.org/officeDocument/2006/relationships" xmlns:m="http://schemas.openxmlformats.org/officeDocument/2006/math" xmlns:v="urn:schemas-microsoft-com:vml" xmlns:wp14="http://schemas.microsoft.com/office/word/2010/wordprocessingDrawing" xmlns:wp="http://schemas.openxmlformats.org/drawingml/2006/wordprocessingDrawing" xmlns:w10="urn:schemas-microsoft-com:office:word" xmlns:w="http://schemas.openxmlformats.org/wordprocessingml/2006/main" xmlns:w14="http://schemas.microsoft.com/office/word/2010/wordml" xmlns:w15="http://schemas.microsoft.com/office/word/2012/wordml" xmlns:w16cid="http://schemas.microsoft.com/office/word/2016/wordml/cid" xmlns:w16se="http://schemas.microsoft.com/office/word/2015/wordml/symex" xmlns:wpg="http://schemas.microsoft.com/office/word/2010/wordprocessingGroup" xmlns:wpi="http://schemas.microsoft.com/office/word/2010/wordprocessingInk" xmlns:wne="http://schemas.microsoft.com/office/word/2006/wordml" xmlns:wps="http://schemas.microsoft.com/office/word/2010/wordprocessingShape" mc:Ignorable="w14 w15 w16se w16cid wp14">
+  <w:footnote w:type="separator" w:id="-1">
+    <w:p>
+      <w:pPr>
+        <w:spacing w:after="0" w:line="240" w:lineRule="auto"/>
+      </w:pPr>
+      <w:r>
+        <w:separator/>
+      </w:r>
+    </w:p>
+  </w:footnote>
+  <w:footnote w:type="continuationSeparator" w:id="0">
+    <w:p>
+      <w:pPr>
+        <w:spacing w:after="0" w:line="240" w:lineRule="auto"/>
+      </w:pPr>
+      <w:r>
+        <w:continuationSeparator/>
+      </w:r>
+    </w:p>
+  </w:footnote>
+</w:footnotes>
+</file>
+
 <file path=word/styles.xml><?xml version="1.0" encoding="utf-8"?>
 <w:styles xmlns:mc="http://schemas.openxmlformats.org/markup-compatibility/2006" xmlns:r="http://schemas.openxmlformats.org/officeDocument/2006/relationships" xmlns:w="http://schemas.openxmlformats.org/wordprocessingml/2006/main" xmlns:w14="http://schemas.microsoft.com/office/word/2010/wordml" xmlns:w15="http://schemas.microsoft.com/office/word/2012/wordml" xmlns:w16cid="http://schemas.microsoft.com/office/word/2016/wordml/cid" xmlns:w16se="http://schemas.microsoft.com/office/word/2015/wordml/symex" mc:Ignorable="w14 w15 w16se w16cid">
   <w:docDefaults>
@@ -3381,6 +4610,927 @@
         <w:sz w:val="22"/>
         <w:szCs w:val="22"/>
         <w:lang w:val="pt-PT" w:eastAsia="en-US" w:bidi="ar-SA"/>
+      </w:rPr>
+    </w:rPrDefault>
+    <w:pPrDefault>
+      <w:pPr>
+        <w:spacing w:after="160" w:line="259" w:lineRule="auto"/>
+      </w:pPr>
+    </w:pPrDefault>
+  </w:docDefaults>
+  <w:latentStyles w:defLockedState="0" w:defUIPriority="99" w:defSemiHidden="0" w:defUnhideWhenUsed="0" w:defQFormat="0" w:count="375">
+    <w:lsdException w:name="Normal" w:uiPriority="0" w:qFormat="1"/>
+    <w:lsdException w:name="heading 1" w:uiPriority="9" w:qFormat="1"/>
+    <w:lsdException w:name="heading 2" w:semiHidden="1" w:uiPriority="9" w:unhideWhenUsed="1" w:qFormat="1"/>
+    <w:lsdException w:name="heading 3" w:semiHidden="1" w:uiPriority="9" w:unhideWhenUsed="1" w:qFormat="1"/>
+    <w:lsdException w:name="heading 4" w:semiHidden="1" w:uiPriority="9" w:unhideWhenUsed="1" w:qFormat="1"/>
+    <w:lsdException w:name="heading 5" w:semiHidden="1" w:uiPriority="9" w:unhideWhenUsed="1" w:qFormat="1"/>
+    <w:lsdException w:name="heading 6" w:semiHidden="1" w:uiPriority="9" w:unhideWhenUsed="1" w:qFormat="1"/>
+    <w:lsdException w:name="heading 7" w:semiHidden="1" w:uiPriority="9" w:unhideWhenUsed="1" w:qFormat="1"/>
+    <w:lsdException w:name="heading 8" w:semiHidden="1" w:uiPriority="9" w:unhideWhenUsed="1" w:qFormat="1"/>
+    <w:lsdException w:name="heading 9" w:semiHidden="1" w:uiPriority="9" w:unhideWhenUsed="1" w:qFormat="1"/>
+    <w:lsdException w:name="index 1" w:semiHidden="1" w:unhideWhenUsed="1"/>
+    <w:lsdException w:name="index 2" w:semiHidden="1" w:unhideWhenUsed="1"/>
+    <w:lsdException w:name="index 3" w:semiHidden="1" w:unhideWhenUsed="1"/>
+    <w:lsdException w:name="index 4" w:semiHidden="1" w:unhideWhenUsed="1"/>
+    <w:lsdException w:name="index 5" w:semiHidden="1" w:unhideWhenUsed="1"/>
+    <w:lsdException w:name="index 6" w:semiHidden="1" w:unhideWhenUsed="1"/>
+    <w:lsdException w:name="index 7" w:semiHidden="1" w:unhideWhenUsed="1"/>
+    <w:lsdException w:name="index 8" w:semiHidden="1" w:unhideWhenUsed="1"/>
+    <w:lsdException w:name="index 9" w:semiHidden="1" w:unhideWhenUsed="1"/>
+    <w:lsdException w:name="toc 1" w:semiHidden="1" w:uiPriority="39" w:unhideWhenUsed="1"/>
+    <w:lsdException w:name="toc 2" w:semiHidden="1" w:uiPriority="39" w:unhideWhenUsed="1"/>
+    <w:lsdException w:name="toc 3" w:semiHidden="1" w:uiPriority="39" w:unhideWhenUsed="1"/>
+    <w:lsdException w:name="toc 4" w:semiHidden="1" w:uiPriority="39" w:unhideWhenUsed="1"/>
+    <w:lsdException w:name="toc 5" w:semiHidden="1" w:uiPriority="39" w:unhideWhenUsed="1"/>
+    <w:lsdException w:name="toc 6" w:semiHidden="1" w:uiPriority="39" w:unhideWhenUsed="1"/>
+    <w:lsdException w:name="toc 7" w:semiHidden="1" w:uiPriority="39" w:unhideWhenUsed="1"/>
+    <w:lsdException w:name="toc 8" w:semiHidden="1" w:uiPriority="39" w:unhideWhenUsed="1"/>
+    <w:lsdException w:name="toc 9" w:semiHidden="1" w:uiPriority="39" w:unhideWhenUsed="1"/>
+    <w:lsdException w:name="Normal Indent" w:semiHidden="1" w:unhideWhenUsed="1"/>
+    <w:lsdException w:name="footnote text" w:semiHidden="1" w:unhideWhenUsed="1"/>
+    <w:lsdException w:name="annotation text" w:semiHidden="1" w:unhideWhenUsed="1"/>
+    <w:lsdException w:name="header" w:semiHidden="1" w:unhideWhenUsed="1"/>
+    <w:lsdException w:name="footer" w:semiHidden="1" w:unhideWhenUsed="1"/>
+    <w:lsdException w:name="index heading" w:semiHidden="1" w:unhideWhenUsed="1"/>
+    <w:lsdException w:name="caption" w:semiHidden="1" w:uiPriority="35" w:unhideWhenUsed="1" w:qFormat="1"/>
+    <w:lsdException w:name="table of figures" w:semiHidden="1" w:unhideWhenUsed="1"/>
+    <w:lsdException w:name="envelope address" w:semiHidden="1" w:unhideWhenUsed="1"/>
+    <w:lsdException w:name="envelope return" w:semiHidden="1" w:unhideWhenUsed="1"/>
+    <w:lsdException w:name="footnote reference" w:semiHidden="1" w:unhideWhenUsed="1"/>
+    <w:lsdException w:name="annotation reference" w:semiHidden="1" w:unhideWhenUsed="1"/>
+    <w:lsdException w:name="line number" w:semiHidden="1" w:unhideWhenUsed="1"/>
+    <w:lsdException w:name="page number" w:semiHidden="1" w:unhideWhenUsed="1"/>
+    <w:lsdException w:name="endnote reference" w:semiHidden="1" w:unhideWhenUsed="1"/>
+    <w:lsdException w:name="endnote text" w:semiHidden="1" w:unhideWhenUsed="1"/>
+    <w:lsdException w:name="table of authorities" w:semiHidden="1" w:unhideWhenUsed="1"/>
+    <w:lsdException w:name="macro" w:semiHidden="1" w:unhideWhenUsed="1"/>
+    <w:lsdException w:name="toa heading" w:semiHidden="1" w:unhideWhenUsed="1"/>
+    <w:lsdException w:name="List" w:semiHidden="1" w:unhideWhenUsed="1"/>
+    <w:lsdException w:name="List Bullet" w:semiHidden="1" w:unhideWhenUsed="1"/>
+    <w:lsdException w:name="List Number" w:semiHidden="1" w:unhideWhenUsed="1"/>
+    <w:lsdException w:name="List 2" w:semiHidden="1" w:unhideWhenUsed="1"/>
+    <w:lsdException w:name="List 3" w:semiHidden="1" w:unhideWhenUsed="1"/>
+    <w:lsdException w:name="List 4" w:semiHidden="1" w:unhideWhenUsed="1"/>
+    <w:lsdException w:name="List 5" w:semiHidden="1" w:unhideWhenUsed="1"/>
+    <w:lsdException w:name="List Bullet 2" w:semiHidden="1" w:unhideWhenUsed="1"/>
+    <w:lsdException w:name="List Bullet 3" w:semiHidden="1" w:unhideWhenUsed="1"/>
+    <w:lsdException w:name="List Bullet 4" w:semiHidden="1" w:unhideWhenUsed="1"/>
+    <w:lsdException w:name="List Bullet 5" w:semiHidden="1" w:unhideWhenUsed="1"/>
+    <w:lsdException w:name="List Number 2" w:semiHidden="1" w:unhideWhenUsed="1"/>
+    <w:lsdException w:name="List Number 3" w:semiHidden="1" w:unhideWhenUsed="1"/>
+    <w:lsdException w:name="List Number 4" w:semiHidden="1" w:unhideWhenUsed="1"/>
+    <w:lsdException w:name="List Number 5" w:semiHidden="1" w:unhideWhenUsed="1"/>
+    <w:lsdException w:name="Title" w:uiPriority="10" w:qFormat="1"/>
+    <w:lsdException w:name="Closing" w:semiHidden="1" w:unhideWhenUsed="1"/>
+    <w:lsdException w:name="Signature" w:semiHidden="1" w:unhideWhenUsed="1"/>
+    <w:lsdException w:name="Default Paragraph Font" w:semiHidden="1" w:uiPriority="1" w:unhideWhenUsed="1"/>
+    <w:lsdException w:name="Body Text" w:semiHidden="1" w:unhideWhenUsed="1"/>
+    <w:lsdException w:name="Body Text Indent" w:semiHidden="1" w:unhideWhenUsed="1"/>
+    <w:lsdException w:name="List Continue" w:semiHidden="1" w:unhideWhenUsed="1"/>
+    <w:lsdException w:name="List Continue 2" w:semiHidden="1" w:unhideWhenUsed="1"/>
+    <w:lsdException w:name="List Continue 3" w:semiHidden="1" w:unhideWhenUsed="1"/>
+    <w:lsdException w:name="List Continue 4" w:semiHidden="1" w:unhideWhenUsed="1"/>
+    <w:lsdException w:name="List Continue 5" w:semiHidden="1" w:unhideWhenUsed="1"/>
+    <w:lsdException w:name="Message Header" w:semiHidden="1" w:unhideWhenUsed="1"/>
+    <w:lsdException w:name="Subtitle" w:uiPriority="11" w:qFormat="1"/>
+    <w:lsdException w:name="Salutation" w:semiHidden="1" w:unhideWhenUsed="1"/>
+    <w:lsdException w:name="Date" w:semiHidden="1" w:unhideWhenUsed="1"/>
+    <w:lsdException w:name="Body Text First Indent" w:semiHidden="1" w:unhideWhenUsed="1"/>
+    <w:lsdException w:name="Body Text First Indent 2" w:semiHidden="1" w:unhideWhenUsed="1"/>
+    <w:lsdException w:name="Note Heading" w:semiHidden="1" w:unhideWhenUsed="1"/>
+    <w:lsdException w:name="Body Text 2" w:semiHidden="1" w:unhideWhenUsed="1"/>
+    <w:lsdException w:name="Body Text 3" w:semiHidden="1" w:unhideWhenUsed="1"/>
+    <w:lsdException w:name="Body Text Indent 2" w:semiHidden="1" w:unhideWhenUsed="1"/>
+    <w:lsdException w:name="Body Text Indent 3" w:semiHidden="1" w:unhideWhenUsed="1"/>
+    <w:lsdException w:name="Block Text" w:semiHidden="1" w:unhideWhenUsed="1"/>
+    <w:lsdException w:name="Hyperlink" w:semiHidden="1" w:unhideWhenUsed="1"/>
+    <w:lsdException w:name="FollowedHyperlink" w:semiHidden="1" w:unhideWhenUsed="1"/>
+    <w:lsdException w:name="Strong" w:uiPriority="22" w:qFormat="1"/>
+    <w:lsdException w:name="Emphasis" w:uiPriority="20" w:qFormat="1"/>
+    <w:lsdException w:name="Document Map" w:semiHidden="1" w:unhideWhenUsed="1"/>
+    <w:lsdException w:name="Plain Text" w:semiHidden="1" w:unhideWhenUsed="1"/>
+    <w:lsdException w:name="E-mail Signature" w:semiHidden="1" w:unhideWhenUsed="1"/>
+    <w:lsdException w:name="HTML Top of Form" w:semiHidden="1" w:unhideWhenUsed="1"/>
+    <w:lsdException w:name="HTML Bottom of Form" w:semiHidden="1" w:unhideWhenUsed="1"/>
+    <w:lsdException w:name="Normal (Web)" w:semiHidden="1" w:unhideWhenUsed="1"/>
+    <w:lsdException w:name="HTML Acronym" w:semiHidden="1" w:unhideWhenUsed="1"/>
+    <w:lsdException w:name="HTML Address" w:semiHidden="1" w:unhideWhenUsed="1"/>
+    <w:lsdException w:name="HTML Cite" w:semiHidden="1" w:unhideWhenUsed="1"/>
+    <w:lsdException w:name="HTML Code" w:semiHidden="1" w:unhideWhenUsed="1"/>
+    <w:lsdException w:name="HTML Definition" w:semiHidden="1" w:unhideWhenUsed="1"/>
+    <w:lsdException w:name="HTML Keyboard" w:semiHidden="1" w:unhideWhenUsed="1"/>
+    <w:lsdException w:name="HTML Preformatted" w:semiHidden="1" w:unhideWhenUsed="1"/>
+    <w:lsdException w:name="HTML Sample" w:semiHidden="1" w:unhideWhenUsed="1"/>
+    <w:lsdException w:name="HTML Typewriter" w:semiHidden="1" w:unhideWhenUsed="1"/>
+    <w:lsdException w:name="HTML Variable" w:semiHidden="1" w:unhideWhenUsed="1"/>
+    <w:lsdException w:name="Normal Table" w:semiHidden="1" w:unhideWhenUsed="1"/>
+    <w:lsdException w:name="annotation subject" w:semiHidden="1" w:unhideWhenUsed="1"/>
+    <w:lsdException w:name="No List" w:semiHidden="1" w:unhideWhenUsed="1"/>
+    <w:lsdException w:name="Outline List 1" w:semiHidden="1" w:unhideWhenUsed="1"/>
+    <w:lsdException w:name="Outline List 2" w:semiHidden="1" w:unhideWhenUsed="1"/>
+    <w:lsdException w:name="Outline List 3" w:semiHidden="1" w:unhideWhenUsed="1"/>
+    <w:lsdException w:name="Table Simple 1" w:semiHidden="1" w:unhideWhenUsed="1"/>
+    <w:lsdException w:name="Table Simple 2" w:semiHidden="1" w:unhideWhenUsed="1"/>
+    <w:lsdException w:name="Table Simple 3" w:semiHidden="1" w:unhideWhenUsed="1"/>
+    <w:lsdException w:name="Table Classic 1" w:semiHidden="1" w:unhideWhenUsed="1"/>
+    <w:lsdException w:name="Table Classic 2" w:semiHidden="1" w:unhideWhenUsed="1"/>
+    <w:lsdException w:name="Table Classic 3" w:semiHidden="1" w:unhideWhenUsed="1"/>
+    <w:lsdException w:name="Table Classic 4" w:semiHidden="1" w:unhideWhenUsed="1"/>
+    <w:lsdException w:name="Table Colorful 1" w:semiHidden="1" w:unhideWhenUsed="1"/>
+    <w:lsdException w:name="Table Colorful 2" w:semiHidden="1" w:unhideWhenUsed="1"/>
+    <w:lsdException w:name="Table Colorful 3" w:semiHidden="1" w:unhideWhenUsed="1"/>
+    <w:lsdException w:name="Table Columns 1" w:semiHidden="1" w:unhideWhenUsed="1"/>
+    <w:lsdException w:name="Table Columns 2" w:semiHidden="1" w:unhideWhenUsed="1"/>
+    <w:lsdException w:name="Table Columns 3" w:semiHidden="1" w:unhideWhenUsed="1"/>
+    <w:lsdException w:name="Table Columns 4" w:semiHidden="1" w:unhideWhenUsed="1"/>
+    <w:lsdException w:name="Table Columns 5" w:semiHidden="1" w:unhideWhenUsed="1"/>
+    <w:lsdException w:name="Table Grid 1" w:semiHidden="1" w:unhideWhenUsed="1"/>
+    <w:lsdException w:name="Table Grid 2" w:semiHidden="1" w:unhideWhenUsed="1"/>
+    <w:lsdException w:name="Table Grid 3" w:semiHidden="1" w:unhideWhenUsed="1"/>
+    <w:lsdException w:name="Table Grid 4" w:semiHidden="1" w:unhideWhenUsed="1"/>
+    <w:lsdException w:name="Table Grid 5" w:semiHidden="1" w:unhideWhenUsed="1"/>
+    <w:lsdException w:name="Table Grid 6" w:semiHidden="1" w:unhideWhenUsed="1"/>
+    <w:lsdException w:name="Table Grid 7" w:semiHidden="1" w:unhideWhenUsed="1"/>
+    <w:lsdException w:name="Table Grid 8" w:semiHidden="1" w:unhideWhenUsed="1"/>
+    <w:lsdException w:name="Table List 1" w:semiHidden="1" w:unhideWhenUsed="1"/>
+    <w:lsdException w:name="Table List 2" w:semiHidden="1" w:unhideWhenUsed="1"/>
+    <w:lsdException w:name="Table List 3" w:semiHidden="1" w:unhideWhenUsed="1"/>
+    <w:lsdException w:name="Table List 4" w:semiHidden="1" w:unhideWhenUsed="1"/>
+    <w:lsdException w:name="Table List 5" w:semiHidden="1" w:unhideWhenUsed="1"/>
+    <w:lsdException w:name="Table List 6" w:semiHidden="1" w:unhideWhenUsed="1"/>
+    <w:lsdException w:name="Table List 7" w:semiHidden="1" w:unhideWhenUsed="1"/>
+    <w:lsdException w:name="Table List 8" w:semiHidden="1" w:unhideWhenUsed="1"/>
+    <w:lsdException w:name="Table 3D effects 1" w:semiHidden="1" w:unhideWhenUsed="1"/>
+    <w:lsdException w:name="Table 3D effects 2" w:semiHidden="1" w:unhideWhenUsed="1"/>
+    <w:lsdException w:name="Table 3D effects 3" w:semiHidden="1" w:unhideWhenUsed="1"/>
+    <w:lsdException w:name="Table Contemporary" w:semiHidden="1" w:unhideWhenUsed="1"/>
+    <w:lsdException w:name="Table Elegant" w:semiHidden="1" w:unhideWhenUsed="1"/>
+    <w:lsdException w:name="Table Professional" w:semiHidden="1" w:unhideWhenUsed="1"/>
+    <w:lsdException w:name="Table Subtle 1" w:semiHidden="1" w:unhideWhenUsed="1"/>
+    <w:lsdException w:name="Table Subtle 2" w:semiHidden="1" w:unhideWhenUsed="1"/>
+    <w:lsdException w:name="Table Web 1" w:semiHidden="1" w:unhideWhenUsed="1"/>
+    <w:lsdException w:name="Table Web 2" w:semiHidden="1" w:unhideWhenUsed="1"/>
+    <w:lsdException w:name="Table Web 3" w:semiHidden="1" w:unhideWhenUsed="1"/>
+    <w:lsdException w:name="Balloon Text" w:semiHidden="1" w:unhideWhenUsed="1"/>
+    <w:lsdException w:name="Table Grid" w:uiPriority="39"/>
+    <w:lsdException w:name="Table Theme" w:semiHidden="1" w:unhideWhenUsed="1"/>
+    <w:lsdException w:name="Placeholder Text" w:semiHidden="1"/>
+    <w:lsdException w:name="No Spacing" w:uiPriority="1" w:qFormat="1"/>
+    <w:lsdException w:name="Light Shading" w:uiPriority="60"/>
+    <w:lsdException w:name="Light List" w:uiPriority="61"/>
+    <w:lsdException w:name="Light Grid" w:uiPriority="62"/>
+    <w:lsdException w:name="Medium Shading 1" w:uiPriority="63"/>
+    <w:lsdException w:name="Medium Shading 2" w:uiPriority="64"/>
+    <w:lsdException w:name="Medium List 1" w:uiPriority="65"/>
+    <w:lsdException w:name="Medium List 2" w:uiPriority="66"/>
+    <w:lsdException w:name="Medium Grid 1" w:uiPriority="67"/>
+    <w:lsdException w:name="Medium Grid 2" w:uiPriority="68"/>
+    <w:lsdException w:name="Medium Grid 3" w:uiPriority="69"/>
+    <w:lsdException w:name="Dark List" w:uiPriority="70"/>
+    <w:lsdException w:name="Colorful Shading" w:uiPriority="71"/>
+    <w:lsdException w:name="Colorful List" w:uiPriority="72"/>
+    <w:lsdException w:name="Colorful Grid" w:uiPriority="73"/>
+    <w:lsdException w:name="Light Shading Accent 1" w:uiPriority="60"/>
+    <w:lsdException w:name="Light List Accent 1" w:uiPriority="61"/>
+    <w:lsdException w:name="Light Grid Accent 1" w:uiPriority="62"/>
+    <w:lsdException w:name="Medium Shading 1 Accent 1" w:uiPriority="63"/>
+    <w:lsdException w:name="Medium Shading 2 Accent 1" w:uiPriority="64"/>
+    <w:lsdException w:name="Medium List 1 Accent 1" w:uiPriority="65"/>
+    <w:lsdException w:name="Revision" w:semiHidden="1"/>
+    <w:lsdException w:name="List Paragraph" w:uiPriority="34" w:qFormat="1"/>
+    <w:lsdException w:name="Quote" w:uiPriority="29" w:qFormat="1"/>
+    <w:lsdException w:name="Intense Quote" w:uiPriority="30" w:qFormat="1"/>
+    <w:lsdException w:name="Medium List 2 Accent 1" w:uiPriority="66"/>
+    <w:lsdException w:name="Medium Grid 1 Accent 1" w:uiPriority="67"/>
+    <w:lsdException w:name="Medium Grid 2 Accent 1" w:uiPriority="68"/>
+    <w:lsdException w:name="Medium Grid 3 Accent 1" w:uiPriority="69"/>
+    <w:lsdException w:name="Dark List Accent 1" w:uiPriority="70"/>
+    <w:lsdException w:name="Colorful Shading Accent 1" w:uiPriority="71"/>
+    <w:lsdException w:name="Colorful List Accent 1" w:uiPriority="72"/>
+    <w:lsdException w:name="Colorful Grid Accent 1" w:uiPriority="73"/>
+    <w:lsdException w:name="Light Shading Accent 2" w:uiPriority="60"/>
+    <w:lsdException w:name="Light List Accent 2" w:uiPriority="61"/>
+    <w:lsdException w:name="Light Grid Accent 2" w:uiPriority="62"/>
+    <w:lsdException w:name="Medium Shading 1 Accent 2" w:uiPriority="63"/>
+    <w:lsdException w:name="Medium Shading 2 Accent 2" w:uiPriority="64"/>
+    <w:lsdException w:name="Medium List 1 Accent 2" w:uiPriority="65"/>
+    <w:lsdException w:name="Medium List 2 Accent 2" w:uiPriority="66"/>
+    <w:lsdException w:name="Medium Grid 1 Accent 2" w:uiPriority="67"/>
+    <w:lsdException w:name="Medium Grid 2 Accent 2" w:uiPriority="68"/>
+    <w:lsdException w:name="Medium Grid 3 Accent 2" w:uiPriority="69"/>
+    <w:lsdException w:name="Dark List Accent 2" w:uiPriority="70"/>
+    <w:lsdException w:name="Colorful Shading Accent 2" w:uiPriority="71"/>
+    <w:lsdException w:name="Colorful List Accent 2" w:uiPriority="72"/>
+    <w:lsdException w:name="Colorful Grid Accent 2" w:uiPriority="73"/>
+    <w:lsdException w:name="Light Shading Accent 3" w:uiPriority="60"/>
+    <w:lsdException w:name="Light List Accent 3" w:uiPriority="61"/>
+    <w:lsdException w:name="Light Grid Accent 3" w:uiPriority="62"/>
+    <w:lsdException w:name="Medium Shading 1 Accent 3" w:uiPriority="63"/>
+    <w:lsdException w:name="Medium Shading 2 Accent 3" w:uiPriority="64"/>
+    <w:lsdException w:name="Medium List 1 Accent 3" w:uiPriority="65"/>
+    <w:lsdException w:name="Medium List 2 Accent 3" w:uiPriority="66"/>
+    <w:lsdException w:name="Medium Grid 1 Accent 3" w:uiPriority="67"/>
+    <w:lsdException w:name="Medium Grid 2 Accent 3" w:uiPriority="68"/>
+    <w:lsdException w:name="Medium Grid 3 Accent 3" w:uiPriority="69"/>
+    <w:lsdException w:name="Dark List Accent 3" w:uiPriority="70"/>
+    <w:lsdException w:name="Colorful Shading Accent 3" w:uiPriority="71"/>
+    <w:lsdException w:name="Colorful List Accent 3" w:uiPriority="72"/>
+    <w:lsdException w:name="Colorful Grid Accent 3" w:uiPriority="73"/>
+    <w:lsdException w:name="Light Shading Accent 4" w:uiPriority="60"/>
+    <w:lsdException w:name="Light List Accent 4" w:uiPriority="61"/>
+    <w:lsdException w:name="Light Grid Accent 4" w:uiPriority="62"/>
+    <w:lsdException w:name="Medium Shading 1 Accent 4" w:uiPriority="63"/>
+    <w:lsdException w:name="Medium Shading 2 Accent 4" w:uiPriority="64"/>
+    <w:lsdException w:name="Medium List 1 Accent 4" w:uiPriority="65"/>
+    <w:lsdException w:name="Medium List 2 Accent 4" w:uiPriority="66"/>
+    <w:lsdException w:name="Medium Grid 1 Accent 4" w:uiPriority="67"/>
+    <w:lsdException w:name="Medium Grid 2 Accent 4" w:uiPriority="68"/>
+    <w:lsdException w:name="Medium Grid 3 Accent 4" w:uiPriority="69"/>
+    <w:lsdException w:name="Dark List Accent 4" w:uiPriority="70"/>
+    <w:lsdException w:name="Colorful Shading Accent 4" w:uiPriority="71"/>
+    <w:lsdException w:name="Colorful List Accent 4" w:uiPriority="72"/>
+    <w:lsdException w:name="Colorful Grid Accent 4" w:uiPriority="73"/>
+    <w:lsdException w:name="Light Shading Accent 5" w:uiPriority="60"/>
+    <w:lsdException w:name="Light List Accent 5" w:uiPriority="61"/>
+    <w:lsdException w:name="Light Grid Accent 5" w:uiPriority="62"/>
+    <w:lsdException w:name="Medium Shading 1 Accent 5" w:uiPriority="63"/>
+    <w:lsdException w:name="Medium Shading 2 Accent 5" w:uiPriority="64"/>
+    <w:lsdException w:name="Medium List 1 Accent 5" w:uiPriority="65"/>
+    <w:lsdException w:name="Medium List 2 Accent 5" w:uiPriority="66"/>
+    <w:lsdException w:name="Medium Grid 1 Accent 5" w:uiPriority="67"/>
+    <w:lsdException w:name="Medium Grid 2 Accent 5" w:uiPriority="68"/>
+    <w:lsdException w:name="Medium Grid 3 Accent 5" w:uiPriority="69"/>
+    <w:lsdException w:name="Dark List Accent 5" w:uiPriority="70"/>
+    <w:lsdException w:name="Colorful Shading Accent 5" w:uiPriority="71"/>
+    <w:lsdException w:name="Colorful List Accent 5" w:uiPriority="72"/>
+    <w:lsdException w:name="Colorful Grid Accent 5" w:uiPriority="73"/>
+    <w:lsdException w:name="Light Shading Accent 6" w:uiPriority="60"/>
+    <w:lsdException w:name="Light List Accent 6" w:uiPriority="61"/>
+    <w:lsdException w:name="Light Grid Accent 6" w:uiPriority="62"/>
+    <w:lsdException w:name="Medium Shading 1 Accent 6" w:uiPriority="63"/>
+    <w:lsdException w:name="Medium Shading 2 Accent 6" w:uiPriority="64"/>
+    <w:lsdException w:name="Medium List 1 Accent 6" w:uiPriority="65"/>
+    <w:lsdException w:name="Medium List 2 Accent 6" w:uiPriority="66"/>
+    <w:lsdException w:name="Medium Grid 1 Accent 6" w:uiPriority="67"/>
+    <w:lsdException w:name="Medium Grid 2 Accent 6" w:uiPriority="68"/>
+    <w:lsdException w:name="Medium Grid 3 Accent 6" w:uiPriority="69"/>
+    <w:lsdException w:name="Dark List Accent 6" w:uiPriority="70"/>
+    <w:lsdException w:name="Colorful Shading Accent 6" w:uiPriority="71"/>
+    <w:lsdException w:name="Colorful List Accent 6" w:uiPriority="72"/>
+    <w:lsdException w:name="Colorful Grid Accent 6" w:uiPriority="73"/>
+    <w:lsdException w:name="Subtle Emphasis" w:uiPriority="19" w:qFormat="1"/>
+    <w:lsdException w:name="Intense Emphasis" w:uiPriority="21" w:qFormat="1"/>
+    <w:lsdException w:name="Subtle Reference" w:uiPriority="31" w:qFormat="1"/>
+    <w:lsdException w:name="Intense Reference" w:uiPriority="32" w:qFormat="1"/>
+    <w:lsdException w:name="Book Title" w:uiPriority="33" w:qFormat="1"/>
+    <w:lsdException w:name="Bibliography" w:semiHidden="1" w:uiPriority="37" w:unhideWhenUsed="1"/>
+    <w:lsdException w:name="TOC Heading" w:semiHidden="1" w:uiPriority="39" w:unhideWhenUsed="1" w:qFormat="1"/>
+    <w:lsdException w:name="Plain Table 1" w:uiPriority="41"/>
+    <w:lsdException w:name="Plain Table 2" w:uiPriority="42"/>
+    <w:lsdException w:name="Plain Table 3" w:uiPriority="43"/>
+    <w:lsdException w:name="Plain Table 4" w:uiPriority="44"/>
+    <w:lsdException w:name="Plain Table 5" w:uiPriority="45"/>
+    <w:lsdException w:name="Grid Table Light" w:uiPriority="40"/>
+    <w:lsdException w:name="Grid Table 1 Light" w:uiPriority="46"/>
+    <w:lsdException w:name="Grid Table 2" w:uiPriority="47"/>
+    <w:lsdException w:name="Grid Table 3" w:uiPriority="48"/>
+    <w:lsdException w:name="Grid Table 4" w:uiPriority="49"/>
+    <w:lsdException w:name="Grid Table 5 Dark" w:uiPriority="50"/>
+    <w:lsdException w:name="Grid Table 6 Colorful" w:uiPriority="51"/>
+    <w:lsdException w:name="Grid Table 7 Colorful" w:uiPriority="52"/>
+    <w:lsdException w:name="Grid Table 1 Light Accent 1" w:uiPriority="46"/>
+    <w:lsdException w:name="Grid Table 2 Accent 1" w:uiPriority="47"/>
+    <w:lsdException w:name="Grid Table 3 Accent 1" w:uiPriority="48"/>
+    <w:lsdException w:name="Grid Table 4 Accent 1" w:uiPriority="49"/>
+    <w:lsdException w:name="Grid Table 5 Dark Accent 1" w:uiPriority="50"/>
+    <w:lsdException w:name="Grid Table 6 Colorful Accent 1" w:uiPriority="51"/>
+    <w:lsdException w:name="Grid Table 7 Colorful Accent 1" w:uiPriority="52"/>
+    <w:lsdException w:name="Grid Table 1 Light Accent 2" w:uiPriority="46"/>
+    <w:lsdException w:name="Grid Table 2 Accent 2" w:uiPriority="47"/>
+    <w:lsdException w:name="Grid Table 3 Accent 2" w:uiPriority="48"/>
+    <w:lsdException w:name="Grid Table 4 Accent 2" w:uiPriority="49"/>
+    <w:lsdException w:name="Grid Table 5 Dark Accent 2" w:uiPriority="50"/>
+    <w:lsdException w:name="Grid Table 6 Colorful Accent 2" w:uiPriority="51"/>
+    <w:lsdException w:name="Grid Table 7 Colorful Accent 2" w:uiPriority="52"/>
+    <w:lsdException w:name="Grid Table 1 Light Accent 3" w:uiPriority="46"/>
+    <w:lsdException w:name="Grid Table 2 Accent 3" w:uiPriority="47"/>
+    <w:lsdException w:name="Grid Table 3 Accent 3" w:uiPriority="48"/>
+    <w:lsdException w:name="Grid Table 4 Accent 3" w:uiPriority="49"/>
+    <w:lsdException w:name="Grid Table 5 Dark Accent 3" w:uiPriority="50"/>
+    <w:lsdException w:name="Grid Table 6 Colorful Accent 3" w:uiPriority="51"/>
+    <w:lsdException w:name="Grid Table 7 Colorful Accent 3" w:uiPriority="52"/>
+    <w:lsdException w:name="Grid Table 1 Light Accent 4" w:uiPriority="46"/>
+    <w:lsdException w:name="Grid Table 2 Accent 4" w:uiPriority="47"/>
+    <w:lsdException w:name="Grid Table 3 Accent 4" w:uiPriority="48"/>
+    <w:lsdException w:name="Grid Table 4 Accent 4" w:uiPriority="49"/>
+    <w:lsdException w:name="Grid Table 5 Dark Accent 4" w:uiPriority="50"/>
+    <w:lsdException w:name="Grid Table 6 Colorful Accent 4" w:uiPriority="51"/>
+    <w:lsdException w:name="Grid Table 7 Colorful Accent 4" w:uiPriority="52"/>
+    <w:lsdException w:name="Grid Table 1 Light Accent 5" w:uiPriority="46"/>
+    <w:lsdException w:name="Grid Table 2 Accent 5" w:uiPriority="47"/>
+    <w:lsdException w:name="Grid Table 3 Accent 5" w:uiPriority="48"/>
+    <w:lsdException w:name="Grid Table 4 Accent 5" w:uiPriority="49"/>
+    <w:lsdException w:name="Grid Table 5 Dark Accent 5" w:uiPriority="50"/>
+    <w:lsdException w:name="Grid Table 6 Colorful Accent 5" w:uiPriority="51"/>
+    <w:lsdException w:name="Grid Table 7 Colorful Accent 5" w:uiPriority="52"/>
+    <w:lsdException w:name="Grid Table 1 Light Accent 6" w:uiPriority="46"/>
+    <w:lsdException w:name="Grid Table 2 Accent 6" w:uiPriority="47"/>
+    <w:lsdException w:name="Grid Table 3 Accent 6" w:uiPriority="48"/>
+    <w:lsdException w:name="Grid Table 4 Accent 6" w:uiPriority="49"/>
+    <w:lsdException w:name="Grid Table 5 Dark Accent 6" w:uiPriority="50"/>
+    <w:lsdException w:name="Grid Table 6 Colorful Accent 6" w:uiPriority="51"/>
+    <w:lsdException w:name="Grid Table 7 Colorful Accent 6" w:uiPriority="52"/>
+    <w:lsdException w:name="List Table 1 Light" w:uiPriority="46"/>
+    <w:lsdException w:name="List Table 2" w:uiPriority="47"/>
+    <w:lsdException w:name="List Table 3" w:uiPriority="48"/>
+    <w:lsdException w:name="List Table 4" w:uiPriority="49"/>
+    <w:lsdException w:name="List Table 5 Dark" w:uiPriority="50"/>
+    <w:lsdException w:name="List Table 6 Colorful" w:uiPriority="51"/>
+    <w:lsdException w:name="List Table 7 Colorful" w:uiPriority="52"/>
+    <w:lsdException w:name="List Table 1 Light Accent 1" w:uiPriority="46"/>
+    <w:lsdException w:name="List Table 2 Accent 1" w:uiPriority="47"/>
+    <w:lsdException w:name="List Table 3 Accent 1" w:uiPriority="48"/>
+    <w:lsdException w:name="List Table 4 Accent 1" w:uiPriority="49"/>
+    <w:lsdException w:name="List Table 5 Dark Accent 1" w:uiPriority="50"/>
+    <w:lsdException w:name="List Table 6 Colorful Accent 1" w:uiPriority="51"/>
+    <w:lsdException w:name="List Table 7 Colorful Accent 1" w:uiPriority="52"/>
+    <w:lsdException w:name="List Table 1 Light Accent 2" w:uiPriority="46"/>
+    <w:lsdException w:name="List Table 2 Accent 2" w:uiPriority="47"/>
+    <w:lsdException w:name="List Table 3 Accent 2" w:uiPriority="48"/>
+    <w:lsdException w:name="List Table 4 Accent 2" w:uiPriority="49"/>
+    <w:lsdException w:name="List Table 5 Dark Accent 2" w:uiPriority="50"/>
+    <w:lsdException w:name="List Table 6 Colorful Accent 2" w:uiPriority="51"/>
+    <w:lsdException w:name="List Table 7 Colorful Accent 2" w:uiPriority="52"/>
+    <w:lsdException w:name="List Table 1 Light Accent 3" w:uiPriority="46"/>
+    <w:lsdException w:name="List Table 2 Accent 3" w:uiPriority="47"/>
+    <w:lsdException w:name="List Table 3 Accent 3" w:uiPriority="48"/>
+    <w:lsdException w:name="List Table 4 Accent 3" w:uiPriority="49"/>
+    <w:lsdException w:name="List Table 5 Dark Accent 3" w:uiPriority="50"/>
+    <w:lsdException w:name="List Table 6 Colorful Accent 3" w:uiPriority="51"/>
+    <w:lsdException w:name="List Table 7 Colorful Accent 3" w:uiPriority="52"/>
+    <w:lsdException w:name="List Table 1 Light Accent 4" w:uiPriority="46"/>
+    <w:lsdException w:name="List Table 2 Accent 4" w:uiPriority="47"/>
+    <w:lsdException w:name="List Table 3 Accent 4" w:uiPriority="48"/>
+    <w:lsdException w:name="List Table 4 Accent 4" w:uiPriority="49"/>
+    <w:lsdException w:name="List Table 5 Dark Accent 4" w:uiPriority="50"/>
+    <w:lsdException w:name="List Table 6 Colorful Accent 4" w:uiPriority="51"/>
+    <w:lsdException w:name="List Table 7 Colorful Accent 4" w:uiPriority="52"/>
+    <w:lsdException w:name="List Table 1 Light Accent 5" w:uiPriority="46"/>
+    <w:lsdException w:name="List Table 2 Accent 5" w:uiPriority="47"/>
+    <w:lsdException w:name="List Table 3 Accent 5" w:uiPriority="48"/>
+    <w:lsdException w:name="List Table 4 Accent 5" w:uiPriority="49"/>
+    <w:lsdException w:name="List Table 5 Dark Accent 5" w:uiPriority="50"/>
+    <w:lsdException w:name="List Table 6 Colorful Accent 5" w:uiPriority="51"/>
+    <w:lsdException w:name="List Table 7 Colorful Accent 5" w:uiPriority="52"/>
+    <w:lsdException w:name="List Table 1 Light Accent 6" w:uiPriority="46"/>
+    <w:lsdException w:name="List Table 2 Accent 6" w:uiPriority="47"/>
+    <w:lsdException w:name="List Table 3 Accent 6" w:uiPriority="48"/>
+    <w:lsdException w:name="List Table 4 Accent 6" w:uiPriority="49"/>
+    <w:lsdException w:name="List Table 5 Dark Accent 6" w:uiPriority="50"/>
+    <w:lsdException w:name="List Table 6 Colorful Accent 6" w:uiPriority="51"/>
+    <w:lsdException w:name="List Table 7 Colorful Accent 6" w:uiPriority="52"/>
+    <w:lsdException w:name="Mention" w:semiHidden="1" w:unhideWhenUsed="1"/>
+    <w:lsdException w:name="Smart Hyperlink" w:semiHidden="1" w:unhideWhenUsed="1"/>
+    <w:lsdException w:name="Hashtag" w:semiHidden="1" w:unhideWhenUsed="1"/>
+    <w:lsdException w:name="Unresolved Mention" w:semiHidden="1" w:unhideWhenUsed="1"/>
+  </w:latentStyles>
+  <w:style w:type="paragraph" w:default="1" w:styleId="Normal">
+    <w:name w:val="Normal"/>
+    <w:qFormat/>
+  </w:style>
+  <w:style w:type="paragraph" w:styleId="Ttulo1">
+    <w:name w:val="heading 1"/>
+    <w:basedOn w:val="TtulosSeces"/>
+    <w:next w:val="TtulosSeces"/>
+    <w:link w:val="Ttulo1Carter"/>
+    <w:uiPriority w:val="9"/>
+    <w:qFormat/>
+    <w:rsid w:val="002158A2"/>
+    <w:pPr>
+      <w:keepNext/>
+      <w:keepLines/>
+      <w:spacing w:before="240" w:after="0"/>
+      <w:outlineLvl w:val="0"/>
+    </w:pPr>
+    <w:rPr>
+      <w:sz w:val="44"/>
+      <w:szCs w:val="32"/>
+    </w:rPr>
+  </w:style>
+  <w:style w:type="paragraph" w:styleId="Ttulo2">
+    <w:name w:val="heading 2"/>
+    <w:basedOn w:val="Normal"/>
+    <w:next w:val="Normal"/>
+    <w:link w:val="Ttulo2Carter"/>
+    <w:uiPriority w:val="9"/>
+    <w:unhideWhenUsed/>
+    <w:qFormat/>
+    <w:rsid w:val="00F33FC4"/>
+    <w:pPr>
+      <w:keepNext/>
+      <w:keepLines/>
+      <w:spacing w:before="40" w:after="0"/>
+      <w:outlineLvl w:val="1"/>
+    </w:pPr>
+    <w:rPr>
+      <w:rFonts w:asciiTheme="majorHAnsi" w:eastAsiaTheme="majorEastAsia" w:hAnsiTheme="majorHAnsi" w:cstheme="majorBidi"/>
+      <w:b/>
+      <w:sz w:val="28"/>
+      <w:szCs w:val="26"/>
+    </w:rPr>
+  </w:style>
+  <w:style w:type="character" w:default="1" w:styleId="Tipodeletrapredefinidodopargrafo">
+    <w:name w:val="Default Paragraph Font"/>
+    <w:uiPriority w:val="1"/>
+    <w:unhideWhenUsed/>
+  </w:style>
+  <w:style w:type="table" w:default="1" w:styleId="Tabelanormal">
+    <w:name w:val="Normal Table"/>
+    <w:uiPriority w:val="99"/>
+    <w:semiHidden/>
+    <w:unhideWhenUsed/>
+    <w:tblPr>
+      <w:tblInd w:w="0" w:type="dxa"/>
+      <w:tblCellMar>
+        <w:top w:w="0" w:type="dxa"/>
+        <w:left w:w="108" w:type="dxa"/>
+        <w:bottom w:w="0" w:type="dxa"/>
+        <w:right w:w="108" w:type="dxa"/>
+      </w:tblCellMar>
+    </w:tblPr>
+  </w:style>
+  <w:style w:type="numbering" w:default="1" w:styleId="Semlista">
+    <w:name w:val="No List"/>
+    <w:uiPriority w:val="99"/>
+    <w:semiHidden/>
+    <w:unhideWhenUsed/>
+  </w:style>
+  <w:style w:type="paragraph" w:styleId="Ttulo">
+    <w:name w:val="Title"/>
+    <w:basedOn w:val="Normal"/>
+    <w:next w:val="Normal"/>
+    <w:link w:val="TtuloCarter"/>
+    <w:uiPriority w:val="10"/>
+    <w:qFormat/>
+    <w:rsid w:val="00D116A4"/>
+    <w:pPr>
+      <w:spacing w:after="0" w:line="240" w:lineRule="auto"/>
+      <w:contextualSpacing/>
+    </w:pPr>
+    <w:rPr>
+      <w:rFonts w:asciiTheme="majorHAnsi" w:eastAsiaTheme="majorEastAsia" w:hAnsiTheme="majorHAnsi" w:cstheme="majorBidi"/>
+      <w:spacing w:val="-10"/>
+      <w:kern w:val="28"/>
+      <w:sz w:val="56"/>
+      <w:szCs w:val="56"/>
+    </w:rPr>
+  </w:style>
+  <w:style w:type="character" w:customStyle="1" w:styleId="TtuloCarter">
+    <w:name w:val="Título Caráter"/>
+    <w:basedOn w:val="Tipodeletrapredefinidodopargrafo"/>
+    <w:link w:val="Ttulo"/>
+    <w:uiPriority w:val="10"/>
+    <w:rsid w:val="00D116A4"/>
+    <w:rPr>
+      <w:rFonts w:asciiTheme="majorHAnsi" w:eastAsiaTheme="majorEastAsia" w:hAnsiTheme="majorHAnsi" w:cstheme="majorBidi"/>
+      <w:spacing w:val="-10"/>
+      <w:kern w:val="28"/>
+      <w:sz w:val="56"/>
+      <w:szCs w:val="56"/>
+    </w:rPr>
+  </w:style>
+  <w:style w:type="paragraph" w:styleId="Subttulo">
+    <w:name w:val="Subtitle"/>
+    <w:basedOn w:val="Normal"/>
+    <w:next w:val="Normal"/>
+    <w:link w:val="SubttuloCarter"/>
+    <w:uiPriority w:val="11"/>
+    <w:qFormat/>
+    <w:rsid w:val="00B56895"/>
+    <w:pPr>
+      <w:numPr>
+        <w:ilvl w:val="1"/>
+      </w:numPr>
+    </w:pPr>
+    <w:rPr>
+      <w:rFonts w:eastAsiaTheme="minorEastAsia"/>
+      <w:color w:val="5A5A5A" w:themeColor="text1" w:themeTint="A5"/>
+      <w:spacing w:val="15"/>
+    </w:rPr>
+  </w:style>
+  <w:style w:type="character" w:customStyle="1" w:styleId="SubttuloCarter">
+    <w:name w:val="Subtítulo Caráter"/>
+    <w:basedOn w:val="Tipodeletrapredefinidodopargrafo"/>
+    <w:link w:val="Subttulo"/>
+    <w:uiPriority w:val="11"/>
+    <w:rsid w:val="00B56895"/>
+    <w:rPr>
+      <w:rFonts w:eastAsiaTheme="minorEastAsia"/>
+      <w:color w:val="5A5A5A" w:themeColor="text1" w:themeTint="A5"/>
+      <w:spacing w:val="15"/>
+    </w:rPr>
+  </w:style>
+  <w:style w:type="paragraph" w:styleId="SemEspaamento">
+    <w:name w:val="No Spacing"/>
+    <w:link w:val="SemEspaamentoCarter"/>
+    <w:uiPriority w:val="1"/>
+    <w:qFormat/>
+    <w:rsid w:val="00B56895"/>
+    <w:pPr>
+      <w:spacing w:after="0" w:line="240" w:lineRule="auto"/>
+    </w:pPr>
+    <w:rPr>
+      <w:rFonts w:eastAsiaTheme="minorEastAsia"/>
+      <w:lang w:eastAsia="pt-PT"/>
+    </w:rPr>
+  </w:style>
+  <w:style w:type="character" w:customStyle="1" w:styleId="SemEspaamentoCarter">
+    <w:name w:val="Sem Espaçamento Caráter"/>
+    <w:basedOn w:val="Tipodeletrapredefinidodopargrafo"/>
+    <w:link w:val="SemEspaamento"/>
+    <w:uiPriority w:val="1"/>
+    <w:rsid w:val="00B56895"/>
+    <w:rPr>
+      <w:rFonts w:eastAsiaTheme="minorEastAsia"/>
+      <w:lang w:eastAsia="pt-PT"/>
+    </w:rPr>
+  </w:style>
+  <w:style w:type="paragraph" w:customStyle="1" w:styleId="TtulosSeces">
+    <w:name w:val="Títulos Secções"/>
+    <w:basedOn w:val="Normal"/>
+    <w:link w:val="TtulosSecesCarter"/>
+    <w:qFormat/>
+    <w:rsid w:val="00B56895"/>
+    <w:rPr>
+      <w:rFonts w:asciiTheme="majorHAnsi" w:eastAsiaTheme="majorEastAsia" w:hAnsiTheme="majorHAnsi" w:cstheme="majorBidi"/>
+      <w:b/>
+      <w:spacing w:val="-10"/>
+      <w:kern w:val="28"/>
+      <w:sz w:val="48"/>
+      <w:szCs w:val="56"/>
+      <w:u w:val="single"/>
+    </w:rPr>
+  </w:style>
+  <w:style w:type="paragraph" w:customStyle="1" w:styleId="Texto">
+    <w:name w:val="Texto"/>
+    <w:basedOn w:val="TtulosSeces"/>
+    <w:link w:val="TextoCarter"/>
+    <w:qFormat/>
+    <w:rsid w:val="008B3C08"/>
+    <w:rPr>
+      <w:b w:val="0"/>
+      <w:sz w:val="32"/>
+      <w:u w:val="none"/>
+    </w:rPr>
+  </w:style>
+  <w:style w:type="character" w:customStyle="1" w:styleId="TtulosSecesCarter">
+    <w:name w:val="Títulos Secções Caráter"/>
+    <w:basedOn w:val="Tipodeletrapredefinidodopargrafo"/>
+    <w:link w:val="TtulosSeces"/>
+    <w:rsid w:val="00B56895"/>
+    <w:rPr>
+      <w:rFonts w:asciiTheme="majorHAnsi" w:eastAsiaTheme="majorEastAsia" w:hAnsiTheme="majorHAnsi" w:cstheme="majorBidi"/>
+      <w:b/>
+      <w:spacing w:val="-10"/>
+      <w:kern w:val="28"/>
+      <w:sz w:val="48"/>
+      <w:szCs w:val="56"/>
+      <w:u w:val="single"/>
+    </w:rPr>
+  </w:style>
+  <w:style w:type="paragraph" w:customStyle="1" w:styleId="Subttulos">
+    <w:name w:val="Subtítulos"/>
+    <w:basedOn w:val="Texto"/>
+    <w:link w:val="SubttulosCarter"/>
+    <w:qFormat/>
+    <w:rsid w:val="009002B2"/>
+    <w:rPr>
+      <w:b/>
+      <w:sz w:val="36"/>
+    </w:rPr>
+  </w:style>
+  <w:style w:type="character" w:customStyle="1" w:styleId="TextoCarter">
+    <w:name w:val="Texto Caráter"/>
+    <w:basedOn w:val="TtulosSecesCarter"/>
+    <w:link w:val="Texto"/>
+    <w:rsid w:val="008B3C08"/>
+    <w:rPr>
+      <w:rFonts w:asciiTheme="majorHAnsi" w:eastAsiaTheme="majorEastAsia" w:hAnsiTheme="majorHAnsi" w:cstheme="majorBidi"/>
+      <w:b w:val="0"/>
+      <w:spacing w:val="-10"/>
+      <w:kern w:val="28"/>
+      <w:sz w:val="32"/>
+      <w:szCs w:val="56"/>
+      <w:u w:val="single"/>
+    </w:rPr>
+  </w:style>
+  <w:style w:type="character" w:customStyle="1" w:styleId="SubttulosCarter">
+    <w:name w:val="Subtítulos Caráter"/>
+    <w:basedOn w:val="TextoCarter"/>
+    <w:link w:val="Subttulos"/>
+    <w:rsid w:val="009002B2"/>
+    <w:rPr>
+      <w:rFonts w:asciiTheme="majorHAnsi" w:eastAsiaTheme="majorEastAsia" w:hAnsiTheme="majorHAnsi" w:cstheme="majorBidi"/>
+      <w:b/>
+      <w:spacing w:val="-10"/>
+      <w:kern w:val="28"/>
+      <w:sz w:val="36"/>
+      <w:szCs w:val="56"/>
+      <w:u w:val="single"/>
+    </w:rPr>
+  </w:style>
+  <w:style w:type="paragraph" w:styleId="Legenda">
+    <w:name w:val="caption"/>
+    <w:basedOn w:val="Normal"/>
+    <w:next w:val="Normal"/>
+    <w:uiPriority w:val="35"/>
+    <w:unhideWhenUsed/>
+    <w:qFormat/>
+    <w:rsid w:val="00BA30EC"/>
+    <w:pPr>
+      <w:spacing w:after="200" w:line="240" w:lineRule="auto"/>
+    </w:pPr>
+    <w:rPr>
+      <w:i/>
+      <w:iCs/>
+      <w:color w:val="44546A" w:themeColor="text2"/>
+      <w:sz w:val="18"/>
+      <w:szCs w:val="18"/>
+    </w:rPr>
+  </w:style>
+  <w:style w:type="character" w:customStyle="1" w:styleId="Ttulo1Carter">
+    <w:name w:val="Título 1 Caráter"/>
+    <w:basedOn w:val="Tipodeletrapredefinidodopargrafo"/>
+    <w:link w:val="Ttulo1"/>
+    <w:uiPriority w:val="9"/>
+    <w:rsid w:val="002158A2"/>
+    <w:rPr>
+      <w:rFonts w:asciiTheme="majorHAnsi" w:eastAsiaTheme="majorEastAsia" w:hAnsiTheme="majorHAnsi" w:cstheme="majorBidi"/>
+      <w:b/>
+      <w:spacing w:val="-10"/>
+      <w:kern w:val="28"/>
+      <w:sz w:val="44"/>
+      <w:szCs w:val="32"/>
+      <w:u w:val="single"/>
+    </w:rPr>
+  </w:style>
+  <w:style w:type="paragraph" w:styleId="Cabealhodondice">
+    <w:name w:val="TOC Heading"/>
+    <w:basedOn w:val="Ttulo1"/>
+    <w:next w:val="Normal"/>
+    <w:uiPriority w:val="39"/>
+    <w:unhideWhenUsed/>
+    <w:qFormat/>
+    <w:rsid w:val="00673C3B"/>
+    <w:pPr>
+      <w:outlineLvl w:val="9"/>
+    </w:pPr>
+    <w:rPr>
+      <w:lang w:eastAsia="pt-PT"/>
+    </w:rPr>
+  </w:style>
+  <w:style w:type="paragraph" w:styleId="Cabealho">
+    <w:name w:val="header"/>
+    <w:basedOn w:val="Normal"/>
+    <w:link w:val="CabealhoCarter"/>
+    <w:uiPriority w:val="99"/>
+    <w:unhideWhenUsed/>
+    <w:rsid w:val="00673C3B"/>
+    <w:pPr>
+      <w:tabs>
+        <w:tab w:val="center" w:pos="4252"/>
+        <w:tab w:val="right" w:pos="8504"/>
+      </w:tabs>
+      <w:spacing w:after="0" w:line="240" w:lineRule="auto"/>
+    </w:pPr>
+  </w:style>
+  <w:style w:type="character" w:customStyle="1" w:styleId="CabealhoCarter">
+    <w:name w:val="Cabeçalho Caráter"/>
+    <w:basedOn w:val="Tipodeletrapredefinidodopargrafo"/>
+    <w:link w:val="Cabealho"/>
+    <w:uiPriority w:val="99"/>
+    <w:rsid w:val="00673C3B"/>
+  </w:style>
+  <w:style w:type="paragraph" w:styleId="Rodap">
+    <w:name w:val="footer"/>
+    <w:basedOn w:val="Normal"/>
+    <w:link w:val="RodapCarter"/>
+    <w:uiPriority w:val="99"/>
+    <w:unhideWhenUsed/>
+    <w:rsid w:val="00673C3B"/>
+    <w:pPr>
+      <w:tabs>
+        <w:tab w:val="center" w:pos="4252"/>
+        <w:tab w:val="right" w:pos="8504"/>
+      </w:tabs>
+      <w:spacing w:after="0" w:line="240" w:lineRule="auto"/>
+    </w:pPr>
+  </w:style>
+  <w:style w:type="character" w:customStyle="1" w:styleId="RodapCarter">
+    <w:name w:val="Rodapé Caráter"/>
+    <w:basedOn w:val="Tipodeletrapredefinidodopargrafo"/>
+    <w:link w:val="Rodap"/>
+    <w:uiPriority w:val="99"/>
+    <w:rsid w:val="00673C3B"/>
+  </w:style>
+  <w:style w:type="paragraph" w:styleId="ndice2">
+    <w:name w:val="toc 2"/>
+    <w:basedOn w:val="Normal"/>
+    <w:next w:val="Normal"/>
+    <w:autoRedefine/>
+    <w:uiPriority w:val="39"/>
+    <w:unhideWhenUsed/>
+    <w:rsid w:val="00B616B8"/>
+    <w:pPr>
+      <w:spacing w:after="100"/>
+      <w:ind w:left="220"/>
+    </w:pPr>
+    <w:rPr>
+      <w:rFonts w:eastAsiaTheme="minorEastAsia" w:cs="Times New Roman"/>
+      <w:lang w:eastAsia="pt-PT"/>
+    </w:rPr>
+  </w:style>
+  <w:style w:type="paragraph" w:styleId="ndice1">
+    <w:name w:val="toc 1"/>
+    <w:basedOn w:val="Normal"/>
+    <w:next w:val="Normal"/>
+    <w:autoRedefine/>
+    <w:uiPriority w:val="39"/>
+    <w:unhideWhenUsed/>
+    <w:rsid w:val="00B616B8"/>
+    <w:pPr>
+      <w:spacing w:after="100"/>
+    </w:pPr>
+  </w:style>
+  <w:style w:type="paragraph" w:styleId="ndice3">
+    <w:name w:val="toc 3"/>
+    <w:basedOn w:val="Normal"/>
+    <w:next w:val="Normal"/>
+    <w:autoRedefine/>
+    <w:uiPriority w:val="39"/>
+    <w:unhideWhenUsed/>
+    <w:rsid w:val="00B616B8"/>
+    <w:pPr>
+      <w:spacing w:after="100"/>
+      <w:ind w:left="440"/>
+    </w:pPr>
+    <w:rPr>
+      <w:rFonts w:eastAsiaTheme="minorEastAsia" w:cs="Times New Roman"/>
+      <w:lang w:eastAsia="pt-PT"/>
+    </w:rPr>
+  </w:style>
+  <w:style w:type="character" w:styleId="Hiperligao">
+    <w:name w:val="Hyperlink"/>
+    <w:basedOn w:val="Tipodeletrapredefinidodopargrafo"/>
+    <w:uiPriority w:val="99"/>
+    <w:unhideWhenUsed/>
+    <w:rsid w:val="002158A2"/>
+    <w:rPr>
+      <w:color w:val="0563C1" w:themeColor="hyperlink"/>
+      <w:u w:val="single"/>
+    </w:rPr>
+  </w:style>
+  <w:style w:type="character" w:customStyle="1" w:styleId="Ttulo2Carter">
+    <w:name w:val="Título 2 Caráter"/>
+    <w:basedOn w:val="Tipodeletrapredefinidodopargrafo"/>
+    <w:link w:val="Ttulo2"/>
+    <w:uiPriority w:val="9"/>
+    <w:rsid w:val="00F33FC4"/>
+    <w:rPr>
+      <w:rFonts w:asciiTheme="majorHAnsi" w:eastAsiaTheme="majorEastAsia" w:hAnsiTheme="majorHAnsi" w:cstheme="majorBidi"/>
+      <w:b/>
+      <w:sz w:val="28"/>
+      <w:szCs w:val="26"/>
+    </w:rPr>
+  </w:style>
+</w:styles>
+</file>
+
+<file path=word/glossary/document.xml><?xml version="1.0" encoding="utf-8"?>
+<w:glossaryDocument xmlns:wpc="http://schemas.microsoft.com/office/word/2010/wordprocessingCanvas" xmlns:cx="http://schemas.microsoft.com/office/drawing/2014/chartex" xmlns:cx1="http://schemas.microsoft.com/office/drawing/2015/9/8/chartex" xmlns:cx2="http://schemas.microsoft.com/office/drawing/2015/10/21/chartex" xmlns:cx3="http://schemas.microsoft.com/office/drawing/2016/5/9/chartex" xmlns:cx4="http://schemas.microsoft.com/office/drawing/2016/5/10/chartex" xmlns:cx5="http://schemas.microsoft.com/office/drawing/2016/5/11/chartex" xmlns:cx6="http://schemas.microsoft.com/office/drawing/2016/5/12/chartex" xmlns:cx7="http://schemas.microsoft.com/office/drawing/2016/5/13/chartex" xmlns:cx8="http://schemas.microsoft.com/office/drawing/2016/5/14/chartex" xmlns:mc="http://schemas.openxmlformats.org/markup-compatibility/2006" xmlns:aink="http://schemas.microsoft.com/office/drawing/2016/ink" xmlns:am3d="http://schemas.microsoft.com/office/drawing/2017/model3d" xmlns:o="urn:schemas-microsoft-com:office:office" xmlns:r="http://schemas.openxmlformats.org/officeDocument/2006/relationships" xmlns:m="http://schemas.openxmlformats.org/officeDocument/2006/math" xmlns:v="urn:schemas-microsoft-com:vml" xmlns:wp14="http://schemas.microsoft.com/office/word/2010/wordprocessingDrawing" xmlns:wp="http://schemas.openxmlformats.org/drawingml/2006/wordprocessingDrawing" xmlns:w10="urn:schemas-microsoft-com:office:word" xmlns:w="http://schemas.openxmlformats.org/wordprocessingml/2006/main" xmlns:w14="http://schemas.microsoft.com/office/word/2010/wordml" xmlns:w15="http://schemas.microsoft.com/office/word/2012/wordml" xmlns:w16cid="http://schemas.microsoft.com/office/word/2016/wordml/cid" xmlns:w16se="http://schemas.microsoft.com/office/word/2015/wordml/symex" xmlns:wpg="http://schemas.microsoft.com/office/word/2010/wordprocessingGroup" xmlns:wpi="http://schemas.microsoft.com/office/word/2010/wordprocessingInk" xmlns:wne="http://schemas.microsoft.com/office/word/2006/wordml" xmlns:wps="http://schemas.microsoft.com/office/word/2010/wordprocessingShape" mc:Ignorable="w14 w15 w16se w16cid wp14">
+  <w:docParts>
+    <w:docPart>
+      <w:docPartPr>
+        <w:name w:val="74832AAB96C146EA8B0CF80CC0A1866B"/>
+        <w:category>
+          <w:name w:val="Geral"/>
+          <w:gallery w:val="placeholder"/>
+        </w:category>
+        <w:types>
+          <w:type w:val="bbPlcHdr"/>
+        </w:types>
+        <w:behaviors>
+          <w:behavior w:val="content"/>
+        </w:behaviors>
+        <w:guid w:val="{8FB5FFA8-13AA-4421-8369-909E7EB4E92C}"/>
+      </w:docPartPr>
+      <w:docPartBody>
+        <w:p>
+          <w:pPr>
+            <w:pStyle w:val="74832AAB96C146EA8B0CF80CC0A1866B"/>
+          </w:pPr>
+          <w:r>
+            <w:t>[Escreva aqui]</w:t>
+          </w:r>
+        </w:p>
+      </w:docPartBody>
+    </w:docPart>
+  </w:docParts>
+</w:glossaryDocument>
+</file>
+
+<file path=word/glossary/fontTable.xml><?xml version="1.0" encoding="utf-8"?>
+<w:fonts xmlns:mc="http://schemas.openxmlformats.org/markup-compatibility/2006" xmlns:r="http://schemas.openxmlformats.org/officeDocument/2006/relationships" xmlns:w="http://schemas.openxmlformats.org/wordprocessingml/2006/main" xmlns:w14="http://schemas.microsoft.com/office/word/2010/wordml" xmlns:w15="http://schemas.microsoft.com/office/word/2012/wordml" xmlns:w16cid="http://schemas.microsoft.com/office/word/2016/wordml/cid" xmlns:w16se="http://schemas.microsoft.com/office/word/2015/wordml/symex" mc:Ignorable="w14 w15 w16se w16cid">
+  <w:font w:name="Calibri">
+    <w:panose1 w:val="020F0502020204030204"/>
+    <w:charset w:val="00"/>
+    <w:family w:val="swiss"/>
+    <w:pitch w:val="variable"/>
+    <w:sig w:usb0="E0002AFF" w:usb1="4000ACFF" w:usb2="00000001" w:usb3="00000000" w:csb0="000001FF" w:csb1="00000000"/>
+  </w:font>
+  <w:font w:name="Arial">
+    <w:panose1 w:val="020B0604020202020204"/>
+    <w:charset w:val="00"/>
+    <w:family w:val="swiss"/>
+    <w:pitch w:val="variable"/>
+    <w:sig w:usb0="E0002AFF" w:usb1="C0007843" w:usb2="00000009" w:usb3="00000000" w:csb0="000001FF" w:csb1="00000000"/>
+  </w:font>
+  <w:font w:name="Calibri Light">
+    <w:panose1 w:val="020F0302020204030204"/>
+    <w:charset w:val="00"/>
+    <w:family w:val="swiss"/>
+    <w:pitch w:val="variable"/>
+    <w:sig w:usb0="A0002AEF" w:usb1="4000207B" w:usb2="00000000" w:usb3="00000000" w:csb0="000001FF" w:csb1="00000000"/>
+  </w:font>
+  <w:font w:name="Malgun Gothic">
+    <w:altName w:val="맑은 고딕"/>
+    <w:panose1 w:val="020B0503020000020004"/>
+    <w:charset w:val="81"/>
+    <w:family w:val="swiss"/>
+    <w:pitch w:val="variable"/>
+    <w:sig w:usb0="9000002F" w:usb1="29D77CFB" w:usb2="00000012" w:usb3="00000000" w:csb0="00080001" w:csb1="00000000"/>
+  </w:font>
+  <w:font w:name="Times New Roman">
+    <w:panose1 w:val="02020603050405020304"/>
+    <w:charset w:val="00"/>
+    <w:family w:val="roman"/>
+    <w:pitch w:val="variable"/>
+    <w:sig w:usb0="E0002AFF" w:usb1="C0007843" w:usb2="00000009" w:usb3="00000000" w:csb0="000001FF" w:csb1="00000000"/>
+  </w:font>
+</w:fonts>
+</file>
+
+<file path=word/glossary/settings.xml><?xml version="1.0" encoding="utf-8"?>
+<w:settings xmlns:mc="http://schemas.openxmlformats.org/markup-compatibility/2006" xmlns:o="urn:schemas-microsoft-com:office:office" xmlns:r="http://schemas.openxmlformats.org/officeDocument/2006/relationships" xmlns:m="http://schemas.openxmlformats.org/officeDocument/2006/math" xmlns:v="urn:schemas-microsoft-com:vml" xmlns:w10="urn:schemas-microsoft-com:office:word" xmlns:w="http://schemas.openxmlformats.org/wordprocessingml/2006/main" xmlns:w14="http://schemas.microsoft.com/office/word/2010/wordml" xmlns:w15="http://schemas.microsoft.com/office/word/2012/wordml" xmlns:w16cid="http://schemas.microsoft.com/office/word/2016/wordml/cid" xmlns:w16se="http://schemas.microsoft.com/office/word/2015/wordml/symex" xmlns:sl="http://schemas.openxmlformats.org/schemaLibrary/2006/main" mc:Ignorable="w14 w15 w16se w16cid">
+  <w:view w:val="normal"/>
+  <w:defaultTabStop w:val="708"/>
+  <w:hyphenationZone w:val="425"/>
+  <w:characterSpacingControl w:val="doNotCompress"/>
+  <w:compat>
+    <w:useFELayout/>
+    <w:compatSetting w:name="compatibilityMode" w:uri="http://schemas.microsoft.com/office/word" w:val="15"/>
+    <w:compatSetting w:name="overrideTableStyleFontSizeAndJustification" w:uri="http://schemas.microsoft.com/office/word" w:val="1"/>
+    <w:compatSetting w:name="enableOpenTypeFeatures" w:uri="http://schemas.microsoft.com/office/word" w:val="1"/>
+    <w:compatSetting w:name="doNotFlipMirrorIndents" w:uri="http://schemas.microsoft.com/office/word" w:val="1"/>
+    <w:compatSetting w:name="differentiateMultirowTableHeaders" w:uri="http://schemas.microsoft.com/office/word" w:val="1"/>
+    <w:compatSetting w:name="useWord2013TrackBottomHyphenation" w:uri="http://schemas.microsoft.com/office/word" w:val="0"/>
+  </w:compat>
+  <w:rsids>
+    <w:rsidRoot w:val="0076087C"/>
+    <w:rsid w:val="004E0CCB"/>
+    <w:rsid w:val="0076087C"/>
+  </w:rsids>
+  <m:mathPr>
+    <m:mathFont m:val="Cambria Math"/>
+    <m:brkBin m:val="before"/>
+    <m:brkBinSub m:val="--"/>
+    <m:smallFrac m:val="0"/>
+    <m:dispDef/>
+    <m:lMargin m:val="0"/>
+    <m:rMargin m:val="0"/>
+    <m:defJc m:val="centerGroup"/>
+    <m:wrapIndent m:val="1440"/>
+    <m:intLim m:val="subSup"/>
+    <m:naryLim m:val="undOvr"/>
+  </m:mathPr>
+  <w:themeFontLang w:val="pt-PT"/>
+  <w:clrSchemeMapping w:bg1="light1" w:t1="dark1" w:bg2="light2" w:t2="dark2" w:accent1="accent1" w:accent2="accent2" w:accent3="accent3" w:accent4="accent4" w:accent5="accent5" w:accent6="accent6" w:hyperlink="hyperlink" w:followedHyperlink="followedHyperlink"/>
+  <w:decimalSymbol w:val=","/>
+  <w:listSeparator w:val=";"/>
+  <w15:chartTrackingRefBased/>
+</w:settings>
+</file>
+
+<file path=word/glossary/styles.xml><?xml version="1.0" encoding="utf-8"?>
+<w:styles xmlns:mc="http://schemas.openxmlformats.org/markup-compatibility/2006" xmlns:r="http://schemas.openxmlformats.org/officeDocument/2006/relationships" xmlns:w="http://schemas.openxmlformats.org/wordprocessingml/2006/main" xmlns:w14="http://schemas.microsoft.com/office/word/2010/wordml" xmlns:w15="http://schemas.microsoft.com/office/word/2012/wordml" xmlns:w16cid="http://schemas.microsoft.com/office/word/2016/wordml/cid" xmlns:w16se="http://schemas.microsoft.com/office/word/2015/wordml/symex" mc:Ignorable="w14 w15 w16se w16cid">
+  <w:docDefaults>
+    <w:rPrDefault>
+      <w:rPr>
+        <w:rFonts w:asciiTheme="minorHAnsi" w:eastAsiaTheme="minorEastAsia" w:hAnsiTheme="minorHAnsi" w:cstheme="minorBidi"/>
+        <w:sz w:val="22"/>
+        <w:szCs w:val="22"/>
+        <w:lang w:val="pt-PT" w:eastAsia="pt-PT" w:bidi="ar-SA"/>
       </w:rPr>
     </w:rPrDefault>
     <w:pPrDefault>
@@ -3797,200 +5947,42 @@
     <w:semiHidden/>
     <w:unhideWhenUsed/>
   </w:style>
-  <w:style w:type="paragraph" w:styleId="Ttulo">
-    <w:name w:val="Title"/>
-    <w:basedOn w:val="Normal"/>
-    <w:next w:val="Normal"/>
-    <w:link w:val="TtuloCarter"/>
-    <w:uiPriority w:val="10"/>
-    <w:qFormat/>
-    <w:rsid w:val="00D116A4"/>
-    <w:pPr>
-      <w:spacing w:after="0" w:line="240" w:lineRule="auto"/>
-      <w:contextualSpacing/>
-    </w:pPr>
-    <w:rPr>
-      <w:rFonts w:asciiTheme="majorHAnsi" w:eastAsiaTheme="majorEastAsia" w:hAnsiTheme="majorHAnsi" w:cstheme="majorBidi"/>
-      <w:spacing w:val="-10"/>
-      <w:kern w:val="28"/>
-      <w:sz w:val="56"/>
-      <w:szCs w:val="56"/>
-    </w:rPr>
+  <w:style w:type="paragraph" w:customStyle="1" w:styleId="74832AAB96C146EA8B0CF80CC0A1866B">
+    <w:name w:val="74832AAB96C146EA8B0CF80CC0A1866B"/>
+    <w:rsid w:val="0076087C"/>
   </w:style>
-  <w:style w:type="character" w:customStyle="1" w:styleId="TtuloCarter">
-    <w:name w:val="Título Caráter"/>
-    <w:basedOn w:val="Tipodeletrapredefinidodopargrafo"/>
-    <w:link w:val="Ttulo"/>
-    <w:uiPriority w:val="10"/>
-    <w:rsid w:val="00D116A4"/>
-    <w:rPr>
-      <w:rFonts w:asciiTheme="majorHAnsi" w:eastAsiaTheme="majorEastAsia" w:hAnsiTheme="majorHAnsi" w:cstheme="majorBidi"/>
-      <w:spacing w:val="-10"/>
-      <w:kern w:val="28"/>
-      <w:sz w:val="56"/>
-      <w:szCs w:val="56"/>
-    </w:rPr>
+  <w:style w:type="paragraph" w:customStyle="1" w:styleId="EFC45ABBE7C74A5F9367AC123405DB75">
+    <w:name w:val="EFC45ABBE7C74A5F9367AC123405DB75"/>
+    <w:rsid w:val="0076087C"/>
   </w:style>
-  <w:style w:type="paragraph" w:styleId="Subttulo">
-    <w:name w:val="Subtitle"/>
-    <w:basedOn w:val="Normal"/>
-    <w:next w:val="Normal"/>
-    <w:link w:val="SubttuloCarter"/>
-    <w:uiPriority w:val="11"/>
-    <w:qFormat/>
-    <w:rsid w:val="00B56895"/>
-    <w:pPr>
-      <w:numPr>
-        <w:ilvl w:val="1"/>
-      </w:numPr>
-    </w:pPr>
-    <w:rPr>
-      <w:rFonts w:eastAsiaTheme="minorEastAsia"/>
-      <w:color w:val="5A5A5A" w:themeColor="text1" w:themeTint="A5"/>
-      <w:spacing w:val="15"/>
-    </w:rPr>
+  <w:style w:type="paragraph" w:customStyle="1" w:styleId="EE6B46D35C824DBF822AE208BC5091BD">
+    <w:name w:val="EE6B46D35C824DBF822AE208BC5091BD"/>
+    <w:rsid w:val="0076087C"/>
   </w:style>
-  <w:style w:type="character" w:customStyle="1" w:styleId="SubttuloCarter">
-    <w:name w:val="Subtítulo Caráter"/>
-    <w:basedOn w:val="Tipodeletrapredefinidodopargrafo"/>
-    <w:link w:val="Subttulo"/>
-    <w:uiPriority w:val="11"/>
-    <w:rsid w:val="00B56895"/>
-    <w:rPr>
-      <w:rFonts w:eastAsiaTheme="minorEastAsia"/>
-      <w:color w:val="5A5A5A" w:themeColor="text1" w:themeTint="A5"/>
-      <w:spacing w:val="15"/>
-    </w:rPr>
+  <w:style w:type="paragraph" w:customStyle="1" w:styleId="8B046341DE11465B8239031AB2B6A27A">
+    <w:name w:val="8B046341DE11465B8239031AB2B6A27A"/>
+    <w:rsid w:val="0076087C"/>
   </w:style>
-  <w:style w:type="paragraph" w:styleId="SemEspaamento">
-    <w:name w:val="No Spacing"/>
-    <w:link w:val="SemEspaamentoCarter"/>
-    <w:uiPriority w:val="1"/>
-    <w:qFormat/>
-    <w:rsid w:val="00B56895"/>
-    <w:pPr>
-      <w:spacing w:after="0" w:line="240" w:lineRule="auto"/>
-    </w:pPr>
-    <w:rPr>
-      <w:rFonts w:eastAsiaTheme="minorEastAsia"/>
-      <w:lang w:eastAsia="pt-PT"/>
-    </w:rPr>
+  <w:style w:type="paragraph" w:customStyle="1" w:styleId="7532C21E1FD2482CA2A51D74EC1AD976">
+    <w:name w:val="7532C21E1FD2482CA2A51D74EC1AD976"/>
+    <w:rsid w:val="0076087C"/>
   </w:style>
-  <w:style w:type="character" w:customStyle="1" w:styleId="SemEspaamentoCarter">
-    <w:name w:val="Sem Espaçamento Caráter"/>
-    <w:basedOn w:val="Tipodeletrapredefinidodopargrafo"/>
-    <w:link w:val="SemEspaamento"/>
-    <w:uiPriority w:val="1"/>
-    <w:rsid w:val="00B56895"/>
-    <w:rPr>
-      <w:rFonts w:eastAsiaTheme="minorEastAsia"/>
-      <w:lang w:eastAsia="pt-PT"/>
-    </w:rPr>
+  <w:style w:type="paragraph" w:customStyle="1" w:styleId="2EE34FB8EFBE4B1ABD30123D5862905F">
+    <w:name w:val="2EE34FB8EFBE4B1ABD30123D5862905F"/>
+    <w:rsid w:val="0076087C"/>
   </w:style>
-  <w:style w:type="paragraph" w:customStyle="1" w:styleId="TtulosSeces">
-    <w:name w:val="Títulos Secções"/>
-    <w:basedOn w:val="Normal"/>
-    <w:link w:val="TtulosSecesCarter"/>
-    <w:qFormat/>
-    <w:rsid w:val="00B56895"/>
-    <w:rPr>
-      <w:rFonts w:asciiTheme="majorHAnsi" w:eastAsiaTheme="majorEastAsia" w:hAnsiTheme="majorHAnsi" w:cstheme="majorBidi"/>
-      <w:b/>
-      <w:spacing w:val="-10"/>
-      <w:kern w:val="28"/>
-      <w:sz w:val="48"/>
-      <w:szCs w:val="56"/>
-      <w:u w:val="single"/>
-    </w:rPr>
-  </w:style>
-  <w:style w:type="paragraph" w:customStyle="1" w:styleId="Texto">
-    <w:name w:val="Texto"/>
-    <w:basedOn w:val="TtulosSeces"/>
-    <w:link w:val="TextoCarter"/>
-    <w:qFormat/>
-    <w:rsid w:val="008B3C08"/>
-    <w:rPr>
-      <w:b w:val="0"/>
-      <w:sz w:val="32"/>
-      <w:u w:val="none"/>
-    </w:rPr>
-  </w:style>
-  <w:style w:type="character" w:customStyle="1" w:styleId="TtulosSecesCarter">
-    <w:name w:val="Títulos Secções Caráter"/>
-    <w:basedOn w:val="Tipodeletrapredefinidodopargrafo"/>
-    <w:link w:val="TtulosSeces"/>
-    <w:rsid w:val="00B56895"/>
-    <w:rPr>
-      <w:rFonts w:asciiTheme="majorHAnsi" w:eastAsiaTheme="majorEastAsia" w:hAnsiTheme="majorHAnsi" w:cstheme="majorBidi"/>
-      <w:b/>
-      <w:spacing w:val="-10"/>
-      <w:kern w:val="28"/>
-      <w:sz w:val="48"/>
-      <w:szCs w:val="56"/>
-      <w:u w:val="single"/>
-    </w:rPr>
-  </w:style>
-  <w:style w:type="paragraph" w:customStyle="1" w:styleId="Subttulos">
-    <w:name w:val="Subtítulos"/>
-    <w:basedOn w:val="Texto"/>
-    <w:link w:val="SubttulosCarter"/>
-    <w:qFormat/>
-    <w:rsid w:val="009002B2"/>
-    <w:rPr>
-      <w:b/>
-      <w:sz w:val="36"/>
-    </w:rPr>
-  </w:style>
-  <w:style w:type="character" w:customStyle="1" w:styleId="TextoCarter">
-    <w:name w:val="Texto Caráter"/>
-    <w:basedOn w:val="TtulosSecesCarter"/>
-    <w:link w:val="Texto"/>
-    <w:rsid w:val="008B3C08"/>
-    <w:rPr>
-      <w:rFonts w:asciiTheme="majorHAnsi" w:eastAsiaTheme="majorEastAsia" w:hAnsiTheme="majorHAnsi" w:cstheme="majorBidi"/>
-      <w:b w:val="0"/>
-      <w:spacing w:val="-10"/>
-      <w:kern w:val="28"/>
-      <w:sz w:val="32"/>
-      <w:szCs w:val="56"/>
-      <w:u w:val="single"/>
-    </w:rPr>
-  </w:style>
-  <w:style w:type="character" w:customStyle="1" w:styleId="SubttulosCarter">
-    <w:name w:val="Subtítulos Caráter"/>
-    <w:basedOn w:val="TextoCarter"/>
-    <w:link w:val="Subttulos"/>
-    <w:rsid w:val="009002B2"/>
-    <w:rPr>
-      <w:rFonts w:asciiTheme="majorHAnsi" w:eastAsiaTheme="majorEastAsia" w:hAnsiTheme="majorHAnsi" w:cstheme="majorBidi"/>
-      <w:b/>
-      <w:spacing w:val="-10"/>
-      <w:kern w:val="28"/>
-      <w:sz w:val="36"/>
-      <w:szCs w:val="56"/>
-      <w:u w:val="single"/>
-    </w:rPr>
-  </w:style>
-  <w:style w:type="paragraph" w:styleId="Legenda">
-    <w:name w:val="caption"/>
-    <w:basedOn w:val="Normal"/>
-    <w:next w:val="Normal"/>
-    <w:uiPriority w:val="35"/>
-    <w:unhideWhenUsed/>
-    <w:qFormat/>
-    <w:rsid w:val="00BA30EC"/>
-    <w:pPr>
-      <w:spacing w:after="200" w:line="240" w:lineRule="auto"/>
-    </w:pPr>
-    <w:rPr>
-      <w:i/>
-      <w:iCs/>
-      <w:color w:val="44546A" w:themeColor="text2"/>
-      <w:sz w:val="18"/>
-      <w:szCs w:val="18"/>
-    </w:rPr>
+  <w:style w:type="paragraph" w:customStyle="1" w:styleId="E4A9EADD91394E8C820C1E53238C4B35">
+    <w:name w:val="E4A9EADD91394E8C820C1E53238C4B35"/>
+    <w:rsid w:val="0076087C"/>
   </w:style>
 </w:styles>
+</file>
+
+<file path=word/glossary/webSettings.xml><?xml version="1.0" encoding="utf-8"?>
+<w:webSettings xmlns:mc="http://schemas.openxmlformats.org/markup-compatibility/2006" xmlns:r="http://schemas.openxmlformats.org/officeDocument/2006/relationships" xmlns:w="http://schemas.openxmlformats.org/wordprocessingml/2006/main" xmlns:w14="http://schemas.microsoft.com/office/word/2010/wordml" xmlns:w15="http://schemas.microsoft.com/office/word/2012/wordml" xmlns:w16cid="http://schemas.microsoft.com/office/word/2016/wordml/cid" xmlns:w16se="http://schemas.microsoft.com/office/word/2015/wordml/symex" mc:Ignorable="w14 w15 w16se w16cid">
+  <w:optimizeForBrowser/>
+  <w:allowPNG/>
+</w:webSettings>
 </file>
 
 <file path=word/theme/theme1.xml><?xml version="1.0" encoding="utf-8"?>
@@ -4299,10 +6291,22 @@
 </CoverPageProperties>
 </file>
 
+<file path=customXml/item2.xml><?xml version="1.0" encoding="utf-8"?>
+<b:Sources xmlns:b="http://schemas.openxmlformats.org/officeDocument/2006/bibliography" xmlns="http://schemas.openxmlformats.org/officeDocument/2006/bibliography" SelectedStyle="\APASixthEditionOfficeOnline.xsl" StyleName="APA" Version="6"/>
+</file>
+
 <file path=customXml/itemProps1.xml><?xml version="1.0" encoding="utf-8"?>
 <ds:datastoreItem xmlns:ds="http://schemas.openxmlformats.org/officeDocument/2006/customXml" ds:itemID="{55AF091B-3C7A-41E3-B477-F2FDAA23CFDA}">
   <ds:schemaRefs>
     <ds:schemaRef ds:uri="http://schemas.microsoft.com/office/2006/coverPageProps"/>
   </ds:schemaRefs>
 </ds:datastoreItem>
+</file>
+
+<file path=customXml/itemProps2.xml><?xml version="1.0" encoding="utf-8"?>
+<ds:datastoreItem xmlns:ds="http://schemas.openxmlformats.org/officeDocument/2006/customXml" ds:itemID="{7000C20F-C49A-4322-93C0-0F582AAA5BE5}">
+  <ds:schemaRefs>
+    <ds:schemaRef ds:uri="http://schemas.openxmlformats.org/officeDocument/2006/bibliography"/>
+  </ds:schemaRefs>
+</ds:datastoreItem>
 </file>
</xml_diff>